<commit_message>
Fixed some bugs, updated user manual and DB diagram
</commit_message>
<xml_diff>
--- a/User manual.docx
+++ b/User manual.docx
@@ -18,6 +18,12 @@
     </w:p>
     <w:sdt>
       <w:sdtPr>
+        <w:rPr>
+          <w:rFonts w:asciiTheme="minorHAnsi" w:eastAsiaTheme="minorHAnsi" w:hAnsiTheme="minorHAnsi" w:cstheme="minorBidi"/>
+          <w:color w:val="auto"/>
+          <w:sz w:val="22"/>
+          <w:szCs w:val="22"/>
+        </w:rPr>
         <w:id w:val="-10839125"/>
         <w:docPartObj>
           <w:docPartGallery w:val="Table of Contents"/>
@@ -26,13 +32,9 @@
       </w:sdtPr>
       <w:sdtEndPr>
         <w:rPr>
-          <w:rFonts w:asciiTheme="minorHAnsi" w:eastAsiaTheme="minorHAnsi" w:hAnsiTheme="minorHAnsi" w:cstheme="minorBidi"/>
           <w:b/>
           <w:bCs/>
           <w:noProof/>
-          <w:color w:val="auto"/>
-          <w:sz w:val="22"/>
-          <w:szCs w:val="22"/>
         </w:rPr>
       </w:sdtEndPr>
       <w:sdtContent>
@@ -41,7 +43,12 @@
             <w:pStyle w:val="TOCHeading"/>
           </w:pPr>
           <w:r>
-            <w:t>Contents</w:t>
+            <w:t>Cont</w:t>
+          </w:r>
+          <w:bookmarkStart w:id="0" w:name="_GoBack"/>
+          <w:bookmarkEnd w:id="0"/>
+          <w:r>
+            <w:t>ents</w:t>
           </w:r>
         </w:p>
         <w:p>
@@ -64,7 +71,7 @@
           <w:r>
             <w:fldChar w:fldCharType="separate"/>
           </w:r>
-          <w:hyperlink w:anchor="_Toc144646625" w:history="1">
+          <w:hyperlink w:anchor="_Toc144799293" w:history="1">
             <w:r>
               <w:rPr>
                 <w:rStyle w:val="Hyperlink"/>
@@ -91,7 +98,7 @@
                 <w:noProof/>
                 <w:webHidden/>
               </w:rPr>
-              <w:instrText xml:space="preserve"> PAGEREF _Toc144646625 \h </w:instrText>
+              <w:instrText xml:space="preserve"> PAGEREF _Toc144799293 \h </w:instrText>
             </w:r>
             <w:r>
               <w:rPr>
@@ -133,7 +140,7 @@
               <w:noProof/>
             </w:rPr>
           </w:pPr>
-          <w:hyperlink w:anchor="_Toc144646626" w:history="1">
+          <w:hyperlink w:anchor="_Toc144799294" w:history="1">
             <w:r>
               <w:rPr>
                 <w:rStyle w:val="Hyperlink"/>
@@ -160,7 +167,7 @@
                 <w:noProof/>
                 <w:webHidden/>
               </w:rPr>
-              <w:instrText xml:space="preserve"> PAGEREF _Toc144646626 \h </w:instrText>
+              <w:instrText xml:space="preserve"> PAGEREF _Toc144799294 \h </w:instrText>
             </w:r>
             <w:r>
               <w:rPr>
@@ -202,7 +209,7 @@
               <w:noProof/>
             </w:rPr>
           </w:pPr>
-          <w:hyperlink w:anchor="_Toc144646627" w:history="1">
+          <w:hyperlink w:anchor="_Toc144799295" w:history="1">
             <w:r>
               <w:rPr>
                 <w:rStyle w:val="Hyperlink"/>
@@ -229,7 +236,7 @@
                 <w:noProof/>
                 <w:webHidden/>
               </w:rPr>
-              <w:instrText xml:space="preserve"> PAGEREF _Toc144646627 \h </w:instrText>
+              <w:instrText xml:space="preserve"> PAGEREF _Toc144799295 \h </w:instrText>
             </w:r>
             <w:r>
               <w:rPr>
@@ -271,7 +278,7 @@
               <w:noProof/>
             </w:rPr>
           </w:pPr>
-          <w:hyperlink w:anchor="_Toc144646628" w:history="1">
+          <w:hyperlink w:anchor="_Toc144799296" w:history="1">
             <w:r>
               <w:rPr>
                 <w:rStyle w:val="Hyperlink"/>
@@ -298,7 +305,7 @@
                 <w:noProof/>
                 <w:webHidden/>
               </w:rPr>
-              <w:instrText xml:space="preserve"> PAGEREF _Toc144646628 \h </w:instrText>
+              <w:instrText xml:space="preserve"> PAGEREF _Toc144799296 \h </w:instrText>
             </w:r>
             <w:r>
               <w:rPr>
@@ -351,7 +358,7 @@
       <w:pPr>
         <w:pStyle w:val="Heading1"/>
       </w:pPr>
-      <w:bookmarkStart w:id="0" w:name="_Toc144646625"/>
+      <w:bookmarkStart w:id="1" w:name="_Toc144799293"/>
       <w:r>
         <w:lastRenderedPageBreak/>
         <w:t>Qui</w:t>
@@ -365,7 +372,7 @@
       <w:r>
         <w:t>rt</w:t>
       </w:r>
-      <w:bookmarkEnd w:id="0"/>
+      <w:bookmarkEnd w:id="1"/>
     </w:p>
     <w:p>
       <w:pPr>
@@ -502,16 +509,10 @@
       </w:pPr>
       <w:r>
         <w:lastRenderedPageBreak/>
-        <w:t>This will open up another form for editing your screen. Start by clicking “Autofill” to generate a screen ID</w:t>
-      </w:r>
-      <w:r>
-        <w:t>, or typing in your own screen ID.</w:t>
-      </w:r>
-      <w:r>
-        <w:t xml:space="preserve"> </w:t>
-      </w:r>
-      <w:r>
-        <w:t>You can also add a title for your screen. This is the title that will be shown to your customers.</w:t>
+        <w:t xml:space="preserve">This will open up another form for editing your screen. </w:t>
+      </w:r>
+      <w:r>
+        <w:t>Starting by typing in a title for your screen. This is the title that will be shown to your customers.</w:t>
       </w:r>
     </w:p>
     <w:p>
@@ -524,8 +525,8 @@
         </w:rPr>
         <w:drawing>
           <wp:inline distT="0" distB="0" distL="0" distR="0" wp14:anchorId="7846FC9B" wp14:editId="77352F45">
-            <wp:extent cx="3671886" cy="2089355"/>
-            <wp:effectExtent l="0" t="0" r="5080" b="6350"/>
+            <wp:extent cx="3671886" cy="1918689"/>
+            <wp:effectExtent l="0" t="0" r="5080" b="5715"/>
             <wp:docPr id="3" name="Picture 3"/>
             <wp:cNvGraphicFramePr>
               <a:graphicFrameLocks xmlns:a="http://schemas.openxmlformats.org/drawingml/2006/main" noChangeAspect="1"/>
@@ -552,7 +553,7 @@
                   <pic:spPr>
                     <a:xfrm>
                       <a:off x="0" y="0"/>
-                      <a:ext cx="3671886" cy="2089355"/>
+                      <a:ext cx="3671886" cy="1918689"/>
                     </a:xfrm>
                     <a:prstGeom prst="rect">
                       <a:avLst/>
@@ -590,8 +591,8 @@
         </w:rPr>
         <w:drawing>
           <wp:inline distT="0" distB="0" distL="0" distR="0">
-            <wp:extent cx="3672000" cy="2089040"/>
-            <wp:effectExtent l="0" t="0" r="5080" b="6985"/>
+            <wp:extent cx="3672000" cy="1918749"/>
+            <wp:effectExtent l="0" t="0" r="5080" b="5715"/>
             <wp:docPr id="13" name="Picture 13"/>
             <wp:cNvGraphicFramePr>
               <a:graphicFrameLocks xmlns:a="http://schemas.openxmlformats.org/drawingml/2006/main" noChangeAspect="1"/>
@@ -618,7 +619,7 @@
                   <pic:spPr>
                     <a:xfrm>
                       <a:off x="0" y="0"/>
-                      <a:ext cx="3672000" cy="2089040"/>
+                      <a:ext cx="3672000" cy="1918749"/>
                     </a:xfrm>
                     <a:prstGeom prst="rect">
                       <a:avLst/>
@@ -643,7 +644,13 @@
         <w:t>This will open up the button editor form.</w:t>
       </w:r>
       <w:r>
-        <w:t xml:space="preserve"> Autofill the button ID (or set it yourself), and type in the name of your button in English and in Arabic. This is the name that will be shown to your customers.</w:t>
+        <w:t xml:space="preserve"> </w:t>
+      </w:r>
+      <w:r>
+        <w:t>T</w:t>
+      </w:r>
+      <w:r>
+        <w:t>ype in the name of your button in English and in Arabic. This is the name that will be shown to your customers.</w:t>
       </w:r>
     </w:p>
     <w:p>
@@ -651,14 +658,11 @@
         <w:jc w:val="center"/>
       </w:pPr>
       <w:r>
-        <w:rPr>
-          <w:noProof/>
-        </w:rPr>
         <w:drawing>
-          <wp:inline distT="0" distB="0" distL="0" distR="0" wp14:anchorId="3191F68A" wp14:editId="4392888B">
-            <wp:extent cx="3960000" cy="1851009"/>
-            <wp:effectExtent l="0" t="0" r="2540" b="0"/>
-            <wp:docPr id="4" name="Picture 4"/>
+          <wp:inline distT="0" distB="0" distL="0" distR="0" wp14:anchorId="785861AA" wp14:editId="4B1A01FE">
+            <wp:extent cx="3960000" cy="1612378"/>
+            <wp:effectExtent l="0" t="0" r="2540" b="6985"/>
+            <wp:docPr id="5" name="Picture 5"/>
             <wp:cNvGraphicFramePr>
               <a:graphicFrameLocks xmlns:a="http://schemas.openxmlformats.org/drawingml/2006/main" noChangeAspect="1"/>
             </wp:cNvGraphicFramePr>
@@ -678,7 +682,7 @@
                   <pic:spPr>
                     <a:xfrm>
                       <a:off x="0" y="0"/>
-                      <a:ext cx="3960000" cy="1851009"/>
+                      <a:ext cx="3960000" cy="1612378"/>
                     </a:xfrm>
                     <a:prstGeom prst="rect">
                       <a:avLst/>
@@ -692,6 +696,11 @@
       </w:r>
     </w:p>
     <w:p>
+      <w:r>
+        <w:br w:type="page"/>
+      </w:r>
+    </w:p>
+    <w:p>
       <w:pPr>
         <w:pStyle w:val="ListParagraph"/>
         <w:numPr>
@@ -717,8 +726,8 @@
         </w:rPr>
         <w:drawing>
           <wp:inline distT="0" distB="0" distL="0" distR="0" wp14:anchorId="3B80FBC7" wp14:editId="56C28043">
-            <wp:extent cx="3960000" cy="1851010"/>
-            <wp:effectExtent l="0" t="0" r="2540" b="0"/>
+            <wp:extent cx="3960000" cy="1612378"/>
+            <wp:effectExtent l="0" t="0" r="2540" b="6985"/>
             <wp:docPr id="6" name="Picture 6"/>
             <wp:cNvGraphicFramePr>
               <a:graphicFrameLocks xmlns:a="http://schemas.openxmlformats.org/drawingml/2006/main" noChangeAspect="1"/>
@@ -745,7 +754,7 @@
                   <pic:spPr>
                     <a:xfrm>
                       <a:off x="0" y="0"/>
-                      <a:ext cx="3960000" cy="1851010"/>
+                      <a:ext cx="3960000" cy="1612378"/>
                     </a:xfrm>
                     <a:prstGeom prst="rect">
                       <a:avLst/>
@@ -776,10 +785,10 @@
       </w:pPr>
       <w:r>
         <w:drawing>
-          <wp:inline distT="0" distB="0" distL="0" distR="0" wp14:anchorId="0DC00DC9" wp14:editId="5B84AC49">
-            <wp:extent cx="3672000" cy="2089038"/>
-            <wp:effectExtent l="0" t="0" r="5080" b="6985"/>
-            <wp:docPr id="16" name="Picture 16"/>
+          <wp:inline distT="0" distB="0" distL="0" distR="0" wp14:anchorId="042D8FDE" wp14:editId="4974DA82">
+            <wp:extent cx="3672000" cy="1918385"/>
+            <wp:effectExtent l="0" t="0" r="5080" b="5715"/>
+            <wp:docPr id="7" name="Picture 7"/>
             <wp:cNvGraphicFramePr>
               <a:graphicFrameLocks xmlns:a="http://schemas.openxmlformats.org/drawingml/2006/main" noChangeAspect="1"/>
             </wp:cNvGraphicFramePr>
@@ -799,7 +808,7 @@
                   <pic:spPr>
                     <a:xfrm>
                       <a:off x="0" y="0"/>
-                      <a:ext cx="3672000" cy="2089038"/>
+                      <a:ext cx="3672000" cy="1918385"/>
                     </a:xfrm>
                     <a:prstGeom prst="rect">
                       <a:avLst/>
@@ -837,8 +846,8 @@
         </w:rPr>
         <w:drawing>
           <wp:inline distT="0" distB="0" distL="0" distR="0">
-            <wp:extent cx="3672000" cy="2089039"/>
-            <wp:effectExtent l="0" t="0" r="5080" b="6985"/>
+            <wp:extent cx="3672000" cy="1918749"/>
+            <wp:effectExtent l="0" t="0" r="5080" b="5715"/>
             <wp:docPr id="17" name="Picture 17"/>
             <wp:cNvGraphicFramePr>
               <a:graphicFrameLocks xmlns:a="http://schemas.openxmlformats.org/drawingml/2006/main" noChangeAspect="1"/>
@@ -865,7 +874,7 @@
                   <pic:spPr>
                     <a:xfrm>
                       <a:off x="0" y="0"/>
-                      <a:ext cx="3672000" cy="2089039"/>
+                      <a:ext cx="3672000" cy="1918749"/>
                     </a:xfrm>
                     <a:prstGeom prst="rect">
                       <a:avLst/>
@@ -902,10 +911,10 @@
       </w:pPr>
       <w:r>
         <w:drawing>
-          <wp:inline distT="0" distB="0" distL="0" distR="0" wp14:anchorId="559E70DA" wp14:editId="0BB34EF2">
-            <wp:extent cx="4500000" cy="3334134"/>
+          <wp:inline distT="0" distB="0" distL="0" distR="0" wp14:anchorId="03BFFB20" wp14:editId="55530521">
+            <wp:extent cx="4500000" cy="3334135"/>
             <wp:effectExtent l="0" t="0" r="0" b="0"/>
-            <wp:docPr id="18" name="Picture 18"/>
+            <wp:docPr id="8" name="Picture 8"/>
             <wp:cNvGraphicFramePr>
               <a:graphicFrameLocks xmlns:a="http://schemas.openxmlformats.org/drawingml/2006/main" noChangeAspect="1"/>
             </wp:cNvGraphicFramePr>
@@ -925,7 +934,7 @@
                   <pic:spPr>
                     <a:xfrm>
                       <a:off x="0" y="0"/>
-                      <a:ext cx="4500000" cy="3334134"/>
+                      <a:ext cx="4500000" cy="3334135"/>
                     </a:xfrm>
                     <a:prstGeom prst="rect">
                       <a:avLst/>
@@ -960,7 +969,7 @@
         </w:rPr>
         <w:drawing>
           <wp:inline distT="0" distB="0" distL="0" distR="0" wp14:anchorId="6C75D4F8" wp14:editId="2A0D0174">
-            <wp:extent cx="4500000" cy="3333841"/>
+            <wp:extent cx="4499999" cy="3333841"/>
             <wp:effectExtent l="0" t="0" r="0" b="0"/>
             <wp:docPr id="10" name="Picture 10"/>
             <wp:cNvGraphicFramePr>
@@ -988,7 +997,7 @@
                   <pic:spPr>
                     <a:xfrm>
                       <a:off x="0" y="0"/>
-                      <a:ext cx="4500000" cy="3333841"/>
+                      <a:ext cx="4499999" cy="3333841"/>
                     </a:xfrm>
                     <a:prstGeom prst="rect">
                       <a:avLst/>
@@ -1041,7 +1050,7 @@
         </w:rPr>
         <w:drawing>
           <wp:inline distT="0" distB="0" distL="0" distR="0" wp14:anchorId="7859362A" wp14:editId="6FBA093D">
-            <wp:extent cx="4500000" cy="3333841"/>
+            <wp:extent cx="4500000" cy="3319785"/>
             <wp:effectExtent l="0" t="0" r="0" b="0"/>
             <wp:docPr id="11" name="Picture 11"/>
             <wp:cNvGraphicFramePr>
@@ -1069,7 +1078,7 @@
                   <pic:spPr>
                     <a:xfrm>
                       <a:off x="0" y="0"/>
-                      <a:ext cx="4500000" cy="3333841"/>
+                      <a:ext cx="4500000" cy="3319785"/>
                     </a:xfrm>
                     <a:prstGeom prst="rect">
                       <a:avLst/>
@@ -1104,7 +1113,7 @@
         </w:rPr>
         <w:drawing>
           <wp:inline distT="0" distB="0" distL="0" distR="0">
-            <wp:extent cx="4500000" cy="3333842"/>
+            <wp:extent cx="4500000" cy="3333841"/>
             <wp:effectExtent l="0" t="0" r="0" b="0"/>
             <wp:docPr id="19" name="Picture 19"/>
             <wp:cNvGraphicFramePr>
@@ -1118,7 +1127,7 @@
                     <pic:cNvPicPr/>
                   </pic:nvPicPr>
                   <pic:blipFill>
-                    <a:blip r:embed="rId17" cstate="print">
+                    <a:blip r:embed="rId17">
                       <a:extLst>
                         <a:ext uri="{28A0092B-C50C-407E-A947-70E740481C1C}">
                           <a14:useLocalDpi xmlns:a14="http://schemas.microsoft.com/office/drawing/2010/main" val="0"/>
@@ -1132,7 +1141,7 @@
                   <pic:spPr>
                     <a:xfrm>
                       <a:off x="0" y="0"/>
-                      <a:ext cx="4500000" cy="3333842"/>
+                      <a:ext cx="4500000" cy="3333841"/>
                     </a:xfrm>
                     <a:prstGeom prst="rect">
                       <a:avLst/>
@@ -1154,18 +1163,18 @@
       <w:pPr>
         <w:pStyle w:val="Heading1"/>
       </w:pPr>
-      <w:bookmarkStart w:id="1" w:name="_Toc144646626"/>
+      <w:bookmarkStart w:id="2" w:name="_Toc144799294"/>
       <w:r>
         <w:lastRenderedPageBreak/>
         <w:t>First time setup</w:t>
       </w:r>
-      <w:bookmarkEnd w:id="1"/>
+      <w:bookmarkEnd w:id="2"/>
     </w:p>
     <w:p>
       <w:pPr>
         <w:pStyle w:val="Heading2"/>
       </w:pPr>
-      <w:bookmarkStart w:id="2" w:name="_Toc144646627"/>
+      <w:bookmarkStart w:id="3" w:name="_Toc144799295"/>
       <w:r>
         <w:t>Local dat</w:t>
       </w:r>
@@ -1175,7 +1184,7 @@
       <w:r>
         <w:t>etup</w:t>
       </w:r>
-      <w:bookmarkEnd w:id="2"/>
+      <w:bookmarkEnd w:id="3"/>
     </w:p>
     <w:p>
       <w:pPr>
@@ -1203,8 +1212,6 @@
       <w:r>
         <w:t xml:space="preserve"> Note that you need database creation privileges to proceed.</w:t>
       </w:r>
-      <w:bookmarkStart w:id="3" w:name="_GoBack"/>
-      <w:bookmarkEnd w:id="3"/>
     </w:p>
     <w:p>
       <w:pPr>
@@ -1328,7 +1335,7 @@
       <w:pPr>
         <w:pStyle w:val="Heading2"/>
       </w:pPr>
-      <w:bookmarkStart w:id="4" w:name="_Toc144646628"/>
+      <w:bookmarkStart w:id="4" w:name="_Toc144799296"/>
       <w:r>
         <w:lastRenderedPageBreak/>
         <w:t>Remote database setup</w:t>
@@ -1396,6 +1403,9 @@
         <w:jc w:val="center"/>
       </w:pPr>
       <w:r>
+        <w:rPr>
+          <w:noProof/>
+        </w:rPr>
         <w:drawing>
           <wp:inline distT="0" distB="0" distL="0" distR="0" wp14:anchorId="6F906B2C" wp14:editId="67158E91">
             <wp:extent cx="3384550" cy="2129084"/>
@@ -1483,6 +1493,9 @@
         <w:jc w:val="center"/>
       </w:pPr>
       <w:r>
+        <w:rPr>
+          <w:noProof/>
+        </w:rPr>
         <w:drawing>
           <wp:inline distT="0" distB="0" distL="0" distR="0" wp14:anchorId="234B09B5" wp14:editId="49A9C87B">
             <wp:extent cx="3384000" cy="2128738"/>
@@ -2260,6 +2273,7 @@
   <w:style w:type="character" w:default="1" w:styleId="DefaultParagraphFont">
     <w:name w:val="Default Paragraph Font"/>
     <w:uiPriority w:val="1"/>
+    <w:semiHidden/>
     <w:unhideWhenUsed/>
   </w:style>
   <w:style w:type="table" w:default="1" w:styleId="TableNormal">
@@ -2676,7 +2690,7 @@
 </file>
 
 <file path=customXml/itemProps1.xml><?xml version="1.0" encoding="utf-8"?>
-<ds:datastoreItem xmlns:ds="http://schemas.openxmlformats.org/officeDocument/2006/customXml" ds:itemID="{1EFD0791-06DD-455E-A8D1-710C96892C0D}">
+<ds:datastoreItem xmlns:ds="http://schemas.openxmlformats.org/officeDocument/2006/customXml" ds:itemID="{B85DE914-6DD3-44A3-8F28-AEE409B99DFE}">
   <ds:schemaRefs>
     <ds:schemaRef ds:uri="http://schemas.openxmlformats.org/officeDocument/2006/bibliography"/>
   </ds:schemaRefs>

</xml_diff>

<commit_message>
Updated user manual and .gitignored images folder
</commit_message>
<xml_diff>
--- a/User manual.docx
+++ b/User manual.docx
@@ -43,12 +43,7 @@
             <w:pStyle w:val="TOCHeading"/>
           </w:pPr>
           <w:r>
-            <w:t>Cont</w:t>
-          </w:r>
-          <w:bookmarkStart w:id="0" w:name="_GoBack"/>
-          <w:bookmarkEnd w:id="0"/>
-          <w:r>
-            <w:t>ents</w:t>
+            <w:t>Contents</w:t>
           </w:r>
         </w:p>
         <w:p>
@@ -71,7 +66,7 @@
           <w:r>
             <w:fldChar w:fldCharType="separate"/>
           </w:r>
-          <w:hyperlink w:anchor="_Toc144799293" w:history="1">
+          <w:hyperlink w:anchor="_Toc145424666" w:history="1">
             <w:r>
               <w:rPr>
                 <w:rStyle w:val="Hyperlink"/>
@@ -98,7 +93,7 @@
                 <w:noProof/>
                 <w:webHidden/>
               </w:rPr>
-              <w:instrText xml:space="preserve"> PAGEREF _Toc144799293 \h </w:instrText>
+              <w:instrText xml:space="preserve"> PAGEREF _Toc145424666 \h </w:instrText>
             </w:r>
             <w:r>
               <w:rPr>
@@ -140,7 +135,7 @@
               <w:noProof/>
             </w:rPr>
           </w:pPr>
-          <w:hyperlink w:anchor="_Toc144799294" w:history="1">
+          <w:hyperlink w:anchor="_Toc145424667" w:history="1">
             <w:r>
               <w:rPr>
                 <w:rStyle w:val="Hyperlink"/>
@@ -167,7 +162,7 @@
                 <w:noProof/>
                 <w:webHidden/>
               </w:rPr>
-              <w:instrText xml:space="preserve"> PAGEREF _Toc144799294 \h </w:instrText>
+              <w:instrText xml:space="preserve"> PAGEREF _Toc145424667 \h </w:instrText>
             </w:r>
             <w:r>
               <w:rPr>
@@ -187,7 +182,7 @@
                 <w:noProof/>
                 <w:webHidden/>
               </w:rPr>
-              <w:t>8</w:t>
+              <w:t>9</w:t>
             </w:r>
             <w:r>
               <w:rPr>
@@ -209,13 +204,13 @@
               <w:noProof/>
             </w:rPr>
           </w:pPr>
-          <w:hyperlink w:anchor="_Toc144799295" w:history="1">
+          <w:hyperlink w:anchor="_Toc145424668" w:history="1">
             <w:r>
               <w:rPr>
                 <w:rStyle w:val="Hyperlink"/>
                 <w:noProof/>
               </w:rPr>
-              <w:t>Local database setup</w:t>
+              <w:t>Default password</w:t>
             </w:r>
             <w:r>
               <w:rPr>
@@ -236,7 +231,7 @@
                 <w:noProof/>
                 <w:webHidden/>
               </w:rPr>
-              <w:instrText xml:space="preserve"> PAGEREF _Toc144799295 \h </w:instrText>
+              <w:instrText xml:space="preserve"> PAGEREF _Toc145424668 \h </w:instrText>
             </w:r>
             <w:r>
               <w:rPr>
@@ -256,7 +251,7 @@
                 <w:noProof/>
                 <w:webHidden/>
               </w:rPr>
-              <w:t>8</w:t>
+              <w:t>9</w:t>
             </w:r>
             <w:r>
               <w:rPr>
@@ -278,12 +273,81 @@
               <w:noProof/>
             </w:rPr>
           </w:pPr>
-          <w:hyperlink w:anchor="_Toc144799296" w:history="1">
+          <w:hyperlink w:anchor="_Toc145424669" w:history="1">
             <w:r>
               <w:rPr>
                 <w:rStyle w:val="Hyperlink"/>
                 <w:noProof/>
               </w:rPr>
+              <w:t>Local database setup</w:t>
+            </w:r>
+            <w:r>
+              <w:rPr>
+                <w:noProof/>
+                <w:webHidden/>
+              </w:rPr>
+              <w:tab/>
+            </w:r>
+            <w:r>
+              <w:rPr>
+                <w:noProof/>
+                <w:webHidden/>
+              </w:rPr>
+              <w:fldChar w:fldCharType="begin"/>
+            </w:r>
+            <w:r>
+              <w:rPr>
+                <w:noProof/>
+                <w:webHidden/>
+              </w:rPr>
+              <w:instrText xml:space="preserve"> PAGEREF _Toc145424669 \h </w:instrText>
+            </w:r>
+            <w:r>
+              <w:rPr>
+                <w:noProof/>
+                <w:webHidden/>
+              </w:rPr>
+            </w:r>
+            <w:r>
+              <w:rPr>
+                <w:noProof/>
+                <w:webHidden/>
+              </w:rPr>
+              <w:fldChar w:fldCharType="separate"/>
+            </w:r>
+            <w:r>
+              <w:rPr>
+                <w:noProof/>
+                <w:webHidden/>
+              </w:rPr>
+              <w:t>9</w:t>
+            </w:r>
+            <w:r>
+              <w:rPr>
+                <w:noProof/>
+                <w:webHidden/>
+              </w:rPr>
+              <w:fldChar w:fldCharType="end"/>
+            </w:r>
+          </w:hyperlink>
+        </w:p>
+        <w:p>
+          <w:pPr>
+            <w:pStyle w:val="TOC2"/>
+            <w:tabs>
+              <w:tab w:val="right" w:leader="dot" w:pos="9350"/>
+            </w:tabs>
+            <w:rPr>
+              <w:rFonts w:eastAsiaTheme="minorEastAsia"/>
+              <w:noProof/>
+            </w:rPr>
+          </w:pPr>
+          <w:hyperlink w:anchor="_Toc145424670" w:history="1">
+            <w:r>
+              <w:rPr>
+                <w:rStyle w:val="Hyperlink"/>
+                <w:noProof/>
+              </w:rPr>
               <w:t>Remote database setup</w:t>
             </w:r>
             <w:r>
@@ -305,7 +369,7 @@
                 <w:noProof/>
                 <w:webHidden/>
               </w:rPr>
-              <w:instrText xml:space="preserve"> PAGEREF _Toc144799296 \h </w:instrText>
+              <w:instrText xml:space="preserve"> PAGEREF _Toc145424670 \h </w:instrText>
             </w:r>
             <w:r>
               <w:rPr>
@@ -325,7 +389,352 @@
                 <w:noProof/>
                 <w:webHidden/>
               </w:rPr>
-              <w:t>9</w:t>
+              <w:t>10</w:t>
+            </w:r>
+            <w:r>
+              <w:rPr>
+                <w:noProof/>
+                <w:webHidden/>
+              </w:rPr>
+              <w:fldChar w:fldCharType="end"/>
+            </w:r>
+          </w:hyperlink>
+        </w:p>
+        <w:p>
+          <w:pPr>
+            <w:pStyle w:val="TOC1"/>
+            <w:tabs>
+              <w:tab w:val="right" w:leader="dot" w:pos="9350"/>
+            </w:tabs>
+            <w:rPr>
+              <w:rFonts w:eastAsiaTheme="minorEastAsia"/>
+              <w:noProof/>
+            </w:rPr>
+          </w:pPr>
+          <w:hyperlink w:anchor="_Toc145424671" w:history="1">
+            <w:r>
+              <w:rPr>
+                <w:rStyle w:val="Hyperlink"/>
+                <w:noProof/>
+              </w:rPr>
+              <w:t>Configuration file format</w:t>
+            </w:r>
+            <w:r>
+              <w:rPr>
+                <w:noProof/>
+                <w:webHidden/>
+              </w:rPr>
+              <w:tab/>
+            </w:r>
+            <w:r>
+              <w:rPr>
+                <w:noProof/>
+                <w:webHidden/>
+              </w:rPr>
+              <w:fldChar w:fldCharType="begin"/>
+            </w:r>
+            <w:r>
+              <w:rPr>
+                <w:noProof/>
+                <w:webHidden/>
+              </w:rPr>
+              <w:instrText xml:space="preserve"> PAGEREF _Toc145424671 \h </w:instrText>
+            </w:r>
+            <w:r>
+              <w:rPr>
+                <w:noProof/>
+                <w:webHidden/>
+              </w:rPr>
+            </w:r>
+            <w:r>
+              <w:rPr>
+                <w:noProof/>
+                <w:webHidden/>
+              </w:rPr>
+              <w:fldChar w:fldCharType="separate"/>
+            </w:r>
+            <w:r>
+              <w:rPr>
+                <w:noProof/>
+                <w:webHidden/>
+              </w:rPr>
+              <w:t>11</w:t>
+            </w:r>
+            <w:r>
+              <w:rPr>
+                <w:noProof/>
+                <w:webHidden/>
+              </w:rPr>
+              <w:fldChar w:fldCharType="end"/>
+            </w:r>
+          </w:hyperlink>
+        </w:p>
+        <w:p>
+          <w:pPr>
+            <w:pStyle w:val="TOC2"/>
+            <w:tabs>
+              <w:tab w:val="right" w:leader="dot" w:pos="9350"/>
+            </w:tabs>
+            <w:rPr>
+              <w:rFonts w:eastAsiaTheme="minorEastAsia"/>
+              <w:noProof/>
+            </w:rPr>
+          </w:pPr>
+          <w:hyperlink w:anchor="_Toc145424672" w:history="1">
+            <w:r>
+              <w:rPr>
+                <w:rStyle w:val="Hyperlink"/>
+                <w:noProof/>
+              </w:rPr>
+              <w:t>Local database with SSPI (Windows) authentication</w:t>
+            </w:r>
+            <w:r>
+              <w:rPr>
+                <w:noProof/>
+                <w:webHidden/>
+              </w:rPr>
+              <w:tab/>
+            </w:r>
+            <w:r>
+              <w:rPr>
+                <w:noProof/>
+                <w:webHidden/>
+              </w:rPr>
+              <w:fldChar w:fldCharType="begin"/>
+            </w:r>
+            <w:r>
+              <w:rPr>
+                <w:noProof/>
+                <w:webHidden/>
+              </w:rPr>
+              <w:instrText xml:space="preserve"> PAGEREF _Toc145424672 \h </w:instrText>
+            </w:r>
+            <w:r>
+              <w:rPr>
+                <w:noProof/>
+                <w:webHidden/>
+              </w:rPr>
+            </w:r>
+            <w:r>
+              <w:rPr>
+                <w:noProof/>
+                <w:webHidden/>
+              </w:rPr>
+              <w:fldChar w:fldCharType="separate"/>
+            </w:r>
+            <w:r>
+              <w:rPr>
+                <w:noProof/>
+                <w:webHidden/>
+              </w:rPr>
+              <w:t>11</w:t>
+            </w:r>
+            <w:r>
+              <w:rPr>
+                <w:noProof/>
+                <w:webHidden/>
+              </w:rPr>
+              <w:fldChar w:fldCharType="end"/>
+            </w:r>
+          </w:hyperlink>
+        </w:p>
+        <w:p>
+          <w:pPr>
+            <w:pStyle w:val="TOC2"/>
+            <w:tabs>
+              <w:tab w:val="right" w:leader="dot" w:pos="9350"/>
+            </w:tabs>
+            <w:rPr>
+              <w:rFonts w:eastAsiaTheme="minorEastAsia"/>
+              <w:noProof/>
+            </w:rPr>
+          </w:pPr>
+          <w:hyperlink w:anchor="_Toc145424673" w:history="1">
+            <w:r>
+              <w:rPr>
+                <w:rStyle w:val="Hyperlink"/>
+                <w:noProof/>
+              </w:rPr>
+              <w:t>Remote database with SSPI (Windows) authentication</w:t>
+            </w:r>
+            <w:r>
+              <w:rPr>
+                <w:noProof/>
+                <w:webHidden/>
+              </w:rPr>
+              <w:tab/>
+            </w:r>
+            <w:r>
+              <w:rPr>
+                <w:noProof/>
+                <w:webHidden/>
+              </w:rPr>
+              <w:fldChar w:fldCharType="begin"/>
+            </w:r>
+            <w:r>
+              <w:rPr>
+                <w:noProof/>
+                <w:webHidden/>
+              </w:rPr>
+              <w:instrText xml:space="preserve"> PAGEREF _Toc145424673 \h </w:instrText>
+            </w:r>
+            <w:r>
+              <w:rPr>
+                <w:noProof/>
+                <w:webHidden/>
+              </w:rPr>
+            </w:r>
+            <w:r>
+              <w:rPr>
+                <w:noProof/>
+                <w:webHidden/>
+              </w:rPr>
+              <w:fldChar w:fldCharType="separate"/>
+            </w:r>
+            <w:r>
+              <w:rPr>
+                <w:noProof/>
+                <w:webHidden/>
+              </w:rPr>
+              <w:t>11</w:t>
+            </w:r>
+            <w:r>
+              <w:rPr>
+                <w:noProof/>
+                <w:webHidden/>
+              </w:rPr>
+              <w:fldChar w:fldCharType="end"/>
+            </w:r>
+          </w:hyperlink>
+        </w:p>
+        <w:p>
+          <w:pPr>
+            <w:pStyle w:val="TOC2"/>
+            <w:tabs>
+              <w:tab w:val="right" w:leader="dot" w:pos="9350"/>
+            </w:tabs>
+            <w:rPr>
+              <w:rFonts w:eastAsiaTheme="minorEastAsia"/>
+              <w:noProof/>
+            </w:rPr>
+          </w:pPr>
+          <w:hyperlink w:anchor="_Toc145424674" w:history="1">
+            <w:r>
+              <w:rPr>
+                <w:rStyle w:val="Hyperlink"/>
+                <w:noProof/>
+              </w:rPr>
+              <w:t>Local database with SQL server authentication</w:t>
+            </w:r>
+            <w:r>
+              <w:rPr>
+                <w:noProof/>
+                <w:webHidden/>
+              </w:rPr>
+              <w:tab/>
+            </w:r>
+            <w:r>
+              <w:rPr>
+                <w:noProof/>
+                <w:webHidden/>
+              </w:rPr>
+              <w:fldChar w:fldCharType="begin"/>
+            </w:r>
+            <w:r>
+              <w:rPr>
+                <w:noProof/>
+                <w:webHidden/>
+              </w:rPr>
+              <w:instrText xml:space="preserve"> PAGEREF _Toc145424674 \h </w:instrText>
+            </w:r>
+            <w:r>
+              <w:rPr>
+                <w:noProof/>
+                <w:webHidden/>
+              </w:rPr>
+            </w:r>
+            <w:r>
+              <w:rPr>
+                <w:noProof/>
+                <w:webHidden/>
+              </w:rPr>
+              <w:fldChar w:fldCharType="separate"/>
+            </w:r>
+            <w:r>
+              <w:rPr>
+                <w:noProof/>
+                <w:webHidden/>
+              </w:rPr>
+              <w:t>11</w:t>
+            </w:r>
+            <w:r>
+              <w:rPr>
+                <w:noProof/>
+                <w:webHidden/>
+              </w:rPr>
+              <w:fldChar w:fldCharType="end"/>
+            </w:r>
+          </w:hyperlink>
+        </w:p>
+        <w:p>
+          <w:pPr>
+            <w:pStyle w:val="TOC2"/>
+            <w:tabs>
+              <w:tab w:val="right" w:leader="dot" w:pos="9350"/>
+            </w:tabs>
+            <w:rPr>
+              <w:rFonts w:eastAsiaTheme="minorEastAsia"/>
+              <w:noProof/>
+            </w:rPr>
+          </w:pPr>
+          <w:hyperlink w:anchor="_Toc145424675" w:history="1">
+            <w:r>
+              <w:rPr>
+                <w:rStyle w:val="Hyperlink"/>
+                <w:noProof/>
+              </w:rPr>
+              <w:t>Local database with SSPI (Windows) authentication</w:t>
+            </w:r>
+            <w:r>
+              <w:rPr>
+                <w:noProof/>
+                <w:webHidden/>
+              </w:rPr>
+              <w:tab/>
+            </w:r>
+            <w:r>
+              <w:rPr>
+                <w:noProof/>
+                <w:webHidden/>
+              </w:rPr>
+              <w:fldChar w:fldCharType="begin"/>
+            </w:r>
+            <w:r>
+              <w:rPr>
+                <w:noProof/>
+                <w:webHidden/>
+              </w:rPr>
+              <w:instrText xml:space="preserve"> PAGEREF _Toc145424675 \h </w:instrText>
+            </w:r>
+            <w:r>
+              <w:rPr>
+                <w:noProof/>
+                <w:webHidden/>
+              </w:rPr>
+            </w:r>
+            <w:r>
+              <w:rPr>
+                <w:noProof/>
+                <w:webHidden/>
+              </w:rPr>
+              <w:fldChar w:fldCharType="separate"/>
+            </w:r>
+            <w:r>
+              <w:rPr>
+                <w:noProof/>
+                <w:webHidden/>
+              </w:rPr>
+              <w:t>11</w:t>
             </w:r>
             <w:r>
               <w:rPr>
@@ -358,7 +767,7 @@
       <w:pPr>
         <w:pStyle w:val="Heading1"/>
       </w:pPr>
-      <w:bookmarkStart w:id="1" w:name="_Toc144799293"/>
+      <w:bookmarkStart w:id="0" w:name="_Toc145424666"/>
       <w:r>
         <w:lastRenderedPageBreak/>
         <w:t>Qui</w:t>
@@ -372,7 +781,7 @@
       <w:r>
         <w:t>rt</w:t>
       </w:r>
-      <w:bookmarkEnd w:id="1"/>
+      <w:bookmarkEnd w:id="0"/>
     </w:p>
     <w:p>
       <w:pPr>
@@ -383,7 +792,25 @@
         </w:numPr>
       </w:pPr>
       <w:r>
-        <w:t>Enter the name of your bank. Please make sure it is spelled correctly.</w:t>
+        <w:t>Register your bank. Enter the bank name into the text box</w:t>
+      </w:r>
+      <w:r>
+        <w:t xml:space="preserve"> in the “Register” section</w:t>
+      </w:r>
+      <w:r>
+        <w:t>, and choose a password</w:t>
+      </w:r>
+      <w:r>
+        <w:t xml:space="preserve">. </w:t>
+      </w:r>
+      <w:r>
+        <w:t>Type</w:t>
+      </w:r>
+      <w:r>
+        <w:t xml:space="preserve"> your password again to confirm</w:t>
+      </w:r>
+      <w:r>
+        <w:t>, then click “Register”.</w:t>
       </w:r>
     </w:p>
     <w:p>
@@ -395,10 +822,10 @@
           <w:noProof/>
         </w:rPr>
         <w:drawing>
-          <wp:inline distT="0" distB="0" distL="0" distR="0" wp14:anchorId="4DEE8FD3" wp14:editId="6067C228">
-            <wp:extent cx="2711450" cy="1681867"/>
-            <wp:effectExtent l="0" t="0" r="0" b="0"/>
-            <wp:docPr id="1" name="Picture 1"/>
+          <wp:inline distT="0" distB="0" distL="0" distR="0" wp14:anchorId="11F4842A" wp14:editId="25802ADC">
+            <wp:extent cx="4320000" cy="2791084"/>
+            <wp:effectExtent l="0" t="0" r="4445" b="9525"/>
+            <wp:docPr id="2" name="Picture 2"/>
             <wp:cNvGraphicFramePr>
               <a:graphicFrameLocks xmlns:a="http://schemas.openxmlformats.org/drawingml/2006/main" noChangeAspect="1"/>
             </wp:cNvGraphicFramePr>
@@ -410,64 +837,7 @@
                     <pic:cNvPicPr/>
                   </pic:nvPicPr>
                   <pic:blipFill>
-                    <a:blip r:embed="rId6"/>
-                    <a:stretch>
-                      <a:fillRect/>
-                    </a:stretch>
-                  </pic:blipFill>
-                  <pic:spPr>
-                    <a:xfrm>
-                      <a:off x="0" y="0"/>
-                      <a:ext cx="2802971" cy="1738636"/>
-                    </a:xfrm>
-                    <a:prstGeom prst="rect">
-                      <a:avLst/>
-                    </a:prstGeom>
-                  </pic:spPr>
-                </pic:pic>
-              </a:graphicData>
-            </a:graphic>
-          </wp:inline>
-        </w:drawing>
-      </w:r>
-    </w:p>
-    <w:p>
-      <w:pPr>
-        <w:pStyle w:val="ListParagraph"/>
-        <w:numPr>
-          <w:ilvl w:val="0"/>
-          <w:numId w:val="1"/>
-        </w:numPr>
-      </w:pPr>
-      <w:r>
-        <w:t>You’ll see the following form. Click on “Add” to begin adding a screen.</w:t>
-      </w:r>
-    </w:p>
-    <w:p>
-      <w:pPr>
-        <w:jc w:val="center"/>
-      </w:pPr>
-      <w:r>
-        <w:rPr>
-          <w:noProof/>
-        </w:rPr>
-        <w:drawing>
-          <wp:inline distT="0" distB="0" distL="0" distR="0">
-            <wp:extent cx="4500000" cy="3333840"/>
-            <wp:effectExtent l="0" t="0" r="0" b="0"/>
-            <wp:docPr id="12" name="Picture 12"/>
-            <wp:cNvGraphicFramePr>
-              <a:graphicFrameLocks xmlns:a="http://schemas.openxmlformats.org/drawingml/2006/main" noChangeAspect="1"/>
-            </wp:cNvGraphicFramePr>
-            <a:graphic xmlns:a="http://schemas.openxmlformats.org/drawingml/2006/main">
-              <a:graphicData uri="http://schemas.openxmlformats.org/drawingml/2006/picture">
-                <pic:pic xmlns:pic="http://schemas.openxmlformats.org/drawingml/2006/picture">
-                  <pic:nvPicPr>
-                    <pic:cNvPr id="12" name="Bank form - add.png"/>
-                    <pic:cNvPicPr/>
-                  </pic:nvPicPr>
-                  <pic:blipFill>
-                    <a:blip r:embed="rId7" cstate="print">
+                    <a:blip r:embed="rId6">
                       <a:extLst>
                         <a:ext uri="{28A0092B-C50C-407E-A947-70E740481C1C}">
                           <a14:useLocalDpi xmlns:a14="http://schemas.microsoft.com/office/drawing/2010/main" val="0"/>
@@ -481,7 +851,7 @@
                   <pic:spPr>
                     <a:xfrm>
                       <a:off x="0" y="0"/>
-                      <a:ext cx="4500000" cy="3333840"/>
+                      <a:ext cx="4320000" cy="2791084"/>
                     </a:xfrm>
                     <a:prstGeom prst="rect">
                       <a:avLst/>
@@ -495,11 +865,6 @@
       </w:r>
     </w:p>
     <w:p>
-      <w:r>
-        <w:br w:type="page"/>
-      </w:r>
-    </w:p>
-    <w:p>
       <w:pPr>
         <w:pStyle w:val="ListParagraph"/>
         <w:numPr>
@@ -508,11 +873,7 @@
         </w:numPr>
       </w:pPr>
       <w:r>
-        <w:lastRenderedPageBreak/>
-        <w:t xml:space="preserve">This will open up another form for editing your screen. </w:t>
-      </w:r>
-      <w:r>
-        <w:t>Starting by typing in a title for your screen. This is the title that will be shown to your customers.</w:t>
+        <w:t>If registration is successful, you can log in. Enter the name of the bank and the password into the login text boxes, then click “Log In”.</w:t>
       </w:r>
     </w:p>
     <w:p>
@@ -524,10 +885,10 @@
           <w:noProof/>
         </w:rPr>
         <w:drawing>
-          <wp:inline distT="0" distB="0" distL="0" distR="0" wp14:anchorId="7846FC9B" wp14:editId="77352F45">
-            <wp:extent cx="3671886" cy="1918689"/>
-            <wp:effectExtent l="0" t="0" r="5080" b="5715"/>
-            <wp:docPr id="3" name="Picture 3"/>
+          <wp:inline distT="0" distB="0" distL="0" distR="0">
+            <wp:extent cx="4320000" cy="2791084"/>
+            <wp:effectExtent l="0" t="0" r="4445" b="9525"/>
+            <wp:docPr id="4" name="Picture 4"/>
             <wp:cNvGraphicFramePr>
               <a:graphicFrameLocks xmlns:a="http://schemas.openxmlformats.org/drawingml/2006/main" noChangeAspect="1"/>
             </wp:cNvGraphicFramePr>
@@ -535,7 +896,82 @@
               <a:graphicData uri="http://schemas.openxmlformats.org/drawingml/2006/picture">
                 <pic:pic xmlns:pic="http://schemas.openxmlformats.org/drawingml/2006/picture">
                   <pic:nvPicPr>
-                    <pic:cNvPr id="1" name=""/>
+                    <pic:cNvPr id="4" name="login.png"/>
+                    <pic:cNvPicPr/>
+                  </pic:nvPicPr>
+                  <pic:blipFill>
+                    <a:blip r:embed="rId7">
+                      <a:extLst>
+                        <a:ext uri="{28A0092B-C50C-407E-A947-70E740481C1C}">
+                          <a14:useLocalDpi xmlns:a14="http://schemas.microsoft.com/office/drawing/2010/main" val="0"/>
+                        </a:ext>
+                      </a:extLst>
+                    </a:blip>
+                    <a:stretch>
+                      <a:fillRect/>
+                    </a:stretch>
+                  </pic:blipFill>
+                  <pic:spPr>
+                    <a:xfrm>
+                      <a:off x="0" y="0"/>
+                      <a:ext cx="4320000" cy="2791084"/>
+                    </a:xfrm>
+                    <a:prstGeom prst="rect">
+                      <a:avLst/>
+                    </a:prstGeom>
+                  </pic:spPr>
+                </pic:pic>
+              </a:graphicData>
+            </a:graphic>
+          </wp:inline>
+        </w:drawing>
+      </w:r>
+    </w:p>
+    <w:p>
+      <w:r>
+        <w:br w:type="page"/>
+      </w:r>
+    </w:p>
+    <w:p>
+      <w:pPr>
+        <w:pStyle w:val="ListParagraph"/>
+        <w:numPr>
+          <w:ilvl w:val="0"/>
+          <w:numId w:val="1"/>
+        </w:numPr>
+      </w:pPr>
+      <w:r>
+        <w:lastRenderedPageBreak/>
+        <w:t>You’ll</w:t>
+      </w:r>
+      <w:r>
+        <w:t xml:space="preserve"> see the following form. Click</w:t>
+      </w:r>
+      <w:r>
+        <w:t xml:space="preserve"> “Add” to begin adding a screen.</w:t>
+      </w:r>
+    </w:p>
+    <w:p>
+      <w:pPr>
+        <w:jc w:val="center"/>
+      </w:pPr>
+      <w:r>
+        <w:rPr>
+          <w:noProof/>
+        </w:rPr>
+        <w:drawing>
+          <wp:inline distT="0" distB="0" distL="0" distR="0">
+            <wp:extent cx="4499998" cy="3333840"/>
+            <wp:effectExtent l="0" t="0" r="0" b="0"/>
+            <wp:docPr id="12" name="Picture 12"/>
+            <wp:cNvGraphicFramePr>
+              <a:graphicFrameLocks xmlns:a="http://schemas.openxmlformats.org/drawingml/2006/main" noChangeAspect="1"/>
+            </wp:cNvGraphicFramePr>
+            <a:graphic xmlns:a="http://schemas.openxmlformats.org/drawingml/2006/main">
+              <a:graphicData uri="http://schemas.openxmlformats.org/drawingml/2006/picture">
+                <pic:pic xmlns:pic="http://schemas.openxmlformats.org/drawingml/2006/picture">
+                  <pic:nvPicPr>
+                    <pic:cNvPr id="12" name="Bank form - add.png"/>
                     <pic:cNvPicPr/>
                   </pic:nvPicPr>
                   <pic:blipFill>
@@ -553,7 +989,7 @@
                   <pic:spPr>
                     <a:xfrm>
                       <a:off x="0" y="0"/>
-                      <a:ext cx="3671886" cy="1918689"/>
+                      <a:ext cx="4499998" cy="3333840"/>
                     </a:xfrm>
                     <a:prstGeom prst="rect">
                       <a:avLst/>
@@ -575,10 +1011,10 @@
         </w:numPr>
       </w:pPr>
       <w:r>
-        <w:t>You can now start adding buttons to your screen. Click on “Ad</w:t>
-      </w:r>
-      <w:r>
-        <w:t>d” to create your first button.</w:t>
+        <w:t xml:space="preserve">This will open up another form for editing your screen. </w:t>
+      </w:r>
+      <w:r>
+        <w:t>Starting by typing in a title for your screen. This is the title that will be shown to your customers.</w:t>
       </w:r>
     </w:p>
     <w:p>
@@ -590,10 +1026,10 @@
           <w:noProof/>
         </w:rPr>
         <w:drawing>
-          <wp:inline distT="0" distB="0" distL="0" distR="0">
-            <wp:extent cx="3672000" cy="1918749"/>
-            <wp:effectExtent l="0" t="0" r="5080" b="5715"/>
-            <wp:docPr id="13" name="Picture 13"/>
+          <wp:inline distT="0" distB="0" distL="0" distR="0" wp14:anchorId="7846FC9B" wp14:editId="77352F45">
+            <wp:extent cx="4320000" cy="2257352"/>
+            <wp:effectExtent l="0" t="0" r="4445" b="0"/>
+            <wp:docPr id="3" name="Picture 3"/>
             <wp:cNvGraphicFramePr>
               <a:graphicFrameLocks xmlns:a="http://schemas.openxmlformats.org/drawingml/2006/main" noChangeAspect="1"/>
             </wp:cNvGraphicFramePr>
@@ -601,7 +1037,7 @@
               <a:graphicData uri="http://schemas.openxmlformats.org/drawingml/2006/picture">
                 <pic:pic xmlns:pic="http://schemas.openxmlformats.org/drawingml/2006/picture">
                   <pic:nvPicPr>
-                    <pic:cNvPr id="13" name="Screen editor - add.png"/>
+                    <pic:cNvPr id="1" name=""/>
                     <pic:cNvPicPr/>
                   </pic:nvPicPr>
                   <pic:blipFill>
@@ -619,7 +1055,7 @@
                   <pic:spPr>
                     <a:xfrm>
                       <a:off x="0" y="0"/>
-                      <a:ext cx="3672000" cy="1918749"/>
+                      <a:ext cx="4320000" cy="2257352"/>
                     </a:xfrm>
                     <a:prstGeom prst="rect">
                       <a:avLst/>
@@ -633,6 +1069,11 @@
       </w:r>
     </w:p>
     <w:p>
+      <w:r>
+        <w:br w:type="page"/>
+      </w:r>
+    </w:p>
+    <w:p>
       <w:pPr>
         <w:pStyle w:val="ListParagraph"/>
         <w:numPr>
@@ -641,6 +1082,73 @@
         </w:numPr>
       </w:pPr>
       <w:r>
+        <w:lastRenderedPageBreak/>
+        <w:t>You can now start adding buttons to your screen. Click on “Ad</w:t>
+      </w:r>
+      <w:r>
+        <w:t>d” to create your first button.</w:t>
+      </w:r>
+    </w:p>
+    <w:p>
+      <w:pPr>
+        <w:jc w:val="center"/>
+      </w:pPr>
+      <w:r>
+        <w:rPr>
+          <w:noProof/>
+        </w:rPr>
+        <w:drawing>
+          <wp:inline distT="0" distB="0" distL="0" distR="0">
+            <wp:extent cx="4320000" cy="2257352"/>
+            <wp:effectExtent l="0" t="0" r="4445" b="0"/>
+            <wp:docPr id="13" name="Picture 13"/>
+            <wp:cNvGraphicFramePr>
+              <a:graphicFrameLocks xmlns:a="http://schemas.openxmlformats.org/drawingml/2006/main" noChangeAspect="1"/>
+            </wp:cNvGraphicFramePr>
+            <a:graphic xmlns:a="http://schemas.openxmlformats.org/drawingml/2006/main">
+              <a:graphicData uri="http://schemas.openxmlformats.org/drawingml/2006/picture">
+                <pic:pic xmlns:pic="http://schemas.openxmlformats.org/drawingml/2006/picture">
+                  <pic:nvPicPr>
+                    <pic:cNvPr id="13" name="Screen editor - add.png"/>
+                    <pic:cNvPicPr/>
+                  </pic:nvPicPr>
+                  <pic:blipFill>
+                    <a:blip r:embed="rId10">
+                      <a:extLst>
+                        <a:ext uri="{28A0092B-C50C-407E-A947-70E740481C1C}">
+                          <a14:useLocalDpi xmlns:a14="http://schemas.microsoft.com/office/drawing/2010/main" val="0"/>
+                        </a:ext>
+                      </a:extLst>
+                    </a:blip>
+                    <a:stretch>
+                      <a:fillRect/>
+                    </a:stretch>
+                  </pic:blipFill>
+                  <pic:spPr>
+                    <a:xfrm>
+                      <a:off x="0" y="0"/>
+                      <a:ext cx="4320000" cy="2257352"/>
+                    </a:xfrm>
+                    <a:prstGeom prst="rect">
+                      <a:avLst/>
+                    </a:prstGeom>
+                  </pic:spPr>
+                </pic:pic>
+              </a:graphicData>
+            </a:graphic>
+          </wp:inline>
+        </w:drawing>
+      </w:r>
+    </w:p>
+    <w:p>
+      <w:pPr>
+        <w:pStyle w:val="ListParagraph"/>
+        <w:numPr>
+          <w:ilvl w:val="0"/>
+          <w:numId w:val="1"/>
+        </w:numPr>
+      </w:pPr>
+      <w:r>
         <w:t>This will open up the button editor form.</w:t>
       </w:r>
       <w:r>
@@ -658,6 +1166,9 @@
         <w:jc w:val="center"/>
       </w:pPr>
       <w:r>
+        <w:rPr>
+          <w:noProof/>
+        </w:rPr>
         <w:drawing>
           <wp:inline distT="0" distB="0" distL="0" distR="0" wp14:anchorId="785861AA" wp14:editId="4B1A01FE">
             <wp:extent cx="3960000" cy="1612378"/>
@@ -674,7 +1185,7 @@
                     <pic:cNvPicPr/>
                   </pic:nvPicPr>
                   <pic:blipFill>
-                    <a:blip r:embed="rId10"/>
+                    <a:blip r:embed="rId11"/>
                     <a:stretch>
                       <a:fillRect/>
                     </a:stretch>
@@ -696,11 +1207,6 @@
       </w:r>
     </w:p>
     <w:p>
-      <w:r>
-        <w:br w:type="page"/>
-      </w:r>
-    </w:p>
-    <w:p>
       <w:pPr>
         <w:pStyle w:val="ListParagraph"/>
         <w:numPr>
@@ -709,7 +1215,6 @@
         </w:numPr>
       </w:pPr>
       <w:r>
-        <w:lastRenderedPageBreak/>
         <w:t>Set the type of your button to “Issue Ticket” or “Show Message”. Depending on the type you choose, you will get different fields to fill in</w:t>
       </w:r>
       <w:r>
@@ -740,7 +1245,7 @@
                     <pic:cNvPicPr/>
                   </pic:nvPicPr>
                   <pic:blipFill>
-                    <a:blip r:embed="rId11">
+                    <a:blip r:embed="rId12">
                       <a:extLst>
                         <a:ext uri="{28A0092B-C50C-407E-A947-70E740481C1C}">
                           <a14:useLocalDpi xmlns:a14="http://schemas.microsoft.com/office/drawing/2010/main" val="0"/>
@@ -768,6 +1273,11 @@
       </w:r>
     </w:p>
     <w:p>
+      <w:r>
+        <w:br w:type="page"/>
+      </w:r>
+    </w:p>
+    <w:p>
       <w:pPr>
         <w:pStyle w:val="ListParagraph"/>
         <w:numPr>
@@ -776,6 +1286,7 @@
         </w:numPr>
       </w:pPr>
       <w:r>
+        <w:lastRenderedPageBreak/>
         <w:t>You should now see the button you just added in the list of the screen editor.</w:t>
       </w:r>
     </w:p>
@@ -784,10 +1295,13 @@
         <w:jc w:val="center"/>
       </w:pPr>
       <w:r>
+        <w:rPr>
+          <w:noProof/>
+        </w:rPr>
         <w:drawing>
           <wp:inline distT="0" distB="0" distL="0" distR="0" wp14:anchorId="042D8FDE" wp14:editId="4974DA82">
-            <wp:extent cx="3672000" cy="1918385"/>
-            <wp:effectExtent l="0" t="0" r="5080" b="5715"/>
+            <wp:extent cx="4320000" cy="2257352"/>
+            <wp:effectExtent l="0" t="0" r="4445" b="0"/>
             <wp:docPr id="7" name="Picture 7"/>
             <wp:cNvGraphicFramePr>
               <a:graphicFrameLocks xmlns:a="http://schemas.openxmlformats.org/drawingml/2006/main" noChangeAspect="1"/>
@@ -797,66 +1311,6 @@
                 <pic:pic xmlns:pic="http://schemas.openxmlformats.org/drawingml/2006/picture">
                   <pic:nvPicPr>
                     <pic:cNvPr id="1" name=""/>
-                    <pic:cNvPicPr/>
-                  </pic:nvPicPr>
-                  <pic:blipFill>
-                    <a:blip r:embed="rId12"/>
-                    <a:stretch>
-                      <a:fillRect/>
-                    </a:stretch>
-                  </pic:blipFill>
-                  <pic:spPr>
-                    <a:xfrm>
-                      <a:off x="0" y="0"/>
-                      <a:ext cx="3672000" cy="1918385"/>
-                    </a:xfrm>
-                    <a:prstGeom prst="rect">
-                      <a:avLst/>
-                    </a:prstGeom>
-                  </pic:spPr>
-                </pic:pic>
-              </a:graphicData>
-            </a:graphic>
-          </wp:inline>
-        </w:drawing>
-      </w:r>
-    </w:p>
-    <w:p>
-      <w:pPr>
-        <w:pStyle w:val="ListParagraph"/>
-        <w:numPr>
-          <w:ilvl w:val="0"/>
-          <w:numId w:val="1"/>
-        </w:numPr>
-      </w:pPr>
-      <w:r>
-        <w:t>Click “Save”, or press “Enter” on yo</w:t>
-      </w:r>
-      <w:r>
-        <w:t>ur keyboard to save the screen.</w:t>
-      </w:r>
-    </w:p>
-    <w:p>
-      <w:pPr>
-        <w:jc w:val="center"/>
-      </w:pPr>
-      <w:r>
-        <w:rPr>
-          <w:noProof/>
-        </w:rPr>
-        <w:drawing>
-          <wp:inline distT="0" distB="0" distL="0" distR="0">
-            <wp:extent cx="3672000" cy="1918749"/>
-            <wp:effectExtent l="0" t="0" r="5080" b="5715"/>
-            <wp:docPr id="17" name="Picture 17"/>
-            <wp:cNvGraphicFramePr>
-              <a:graphicFrameLocks xmlns:a="http://schemas.openxmlformats.org/drawingml/2006/main" noChangeAspect="1"/>
-            </wp:cNvGraphicFramePr>
-            <a:graphic xmlns:a="http://schemas.openxmlformats.org/drawingml/2006/main">
-              <a:graphicData uri="http://schemas.openxmlformats.org/drawingml/2006/picture">
-                <pic:pic xmlns:pic="http://schemas.openxmlformats.org/drawingml/2006/picture">
-                  <pic:nvPicPr>
-                    <pic:cNvPr id="17" name="Screen editor - save.png"/>
                     <pic:cNvPicPr/>
                   </pic:nvPicPr>
                   <pic:blipFill>
@@ -874,7 +1328,7 @@
                   <pic:spPr>
                     <a:xfrm>
                       <a:off x="0" y="0"/>
-                      <a:ext cx="3672000" cy="1918749"/>
+                      <a:ext cx="4320000" cy="2257352"/>
                     </a:xfrm>
                     <a:prstGeom prst="rect">
                       <a:avLst/>
@@ -888,11 +1342,6 @@
       </w:r>
     </w:p>
     <w:p>
-      <w:r>
-        <w:br w:type="page"/>
-      </w:r>
-    </w:p>
-    <w:p>
       <w:pPr>
         <w:pStyle w:val="ListParagraph"/>
         <w:numPr>
@@ -901,20 +1350,26 @@
         </w:numPr>
       </w:pPr>
       <w:r>
-        <w:lastRenderedPageBreak/>
-        <w:t>You should now be able to see the newly added screen in the list.</w:t>
+        <w:t>Click “Save”, or press “Enter” on yo</w:t>
+      </w:r>
+      <w:r>
+        <w:t>ur keyboard to save the screen.</w:t>
       </w:r>
     </w:p>
     <w:p>
       <w:pPr>
         <w:jc w:val="center"/>
       </w:pPr>
-      <w:r>
+      <w:bookmarkStart w:id="1" w:name="_GoBack"/>
+      <w:r>
+        <w:rPr>
+          <w:noProof/>
+        </w:rPr>
         <w:drawing>
-          <wp:inline distT="0" distB="0" distL="0" distR="0" wp14:anchorId="03BFFB20" wp14:editId="55530521">
-            <wp:extent cx="4500000" cy="3334135"/>
-            <wp:effectExtent l="0" t="0" r="0" b="0"/>
-            <wp:docPr id="8" name="Picture 8"/>
+          <wp:inline distT="0" distB="0" distL="0" distR="0">
+            <wp:extent cx="4320000" cy="2257352"/>
+            <wp:effectExtent l="0" t="0" r="4445" b="0"/>
+            <wp:docPr id="17" name="Picture 17"/>
             <wp:cNvGraphicFramePr>
               <a:graphicFrameLocks xmlns:a="http://schemas.openxmlformats.org/drawingml/2006/main" noChangeAspect="1"/>
             </wp:cNvGraphicFramePr>
@@ -922,11 +1377,17 @@
               <a:graphicData uri="http://schemas.openxmlformats.org/drawingml/2006/picture">
                 <pic:pic xmlns:pic="http://schemas.openxmlformats.org/drawingml/2006/picture">
                   <pic:nvPicPr>
-                    <pic:cNvPr id="1" name=""/>
+                    <pic:cNvPr id="17" name="Screen editor - save.png"/>
                     <pic:cNvPicPr/>
                   </pic:nvPicPr>
                   <pic:blipFill>
-                    <a:blip r:embed="rId14"/>
+                    <a:blip r:embed="rId14">
+                      <a:extLst>
+                        <a:ext uri="{28A0092B-C50C-407E-A947-70E740481C1C}">
+                          <a14:useLocalDpi xmlns:a14="http://schemas.microsoft.com/office/drawing/2010/main" val="0"/>
+                        </a:ext>
+                      </a:extLst>
+                    </a:blip>
                     <a:stretch>
                       <a:fillRect/>
                     </a:stretch>
@@ -934,7 +1395,7 @@
                   <pic:spPr>
                     <a:xfrm>
                       <a:off x="0" y="0"/>
-                      <a:ext cx="4500000" cy="3334135"/>
+                      <a:ext cx="4320000" cy="2257352"/>
                     </a:xfrm>
                     <a:prstGeom prst="rect">
                       <a:avLst/>
@@ -946,6 +1407,12 @@
           </wp:inline>
         </w:drawing>
       </w:r>
+      <w:bookmarkEnd w:id="1"/>
+    </w:p>
+    <w:p>
+      <w:r>
+        <w:br w:type="page"/>
+      </w:r>
     </w:p>
     <w:p>
       <w:pPr>
@@ -956,7 +1423,8 @@
         </w:numPr>
       </w:pPr>
       <w:r>
-        <w:t>If you decide to change the information for the screen, click on the screen in the list, then click “Edit” to modify it.</w:t>
+        <w:lastRenderedPageBreak/>
+        <w:t>You should now be able to see the newly added screen in the list.</w:t>
       </w:r>
     </w:p>
     <w:p>
@@ -968,10 +1436,10 @@
           <w:noProof/>
         </w:rPr>
         <w:drawing>
-          <wp:inline distT="0" distB="0" distL="0" distR="0" wp14:anchorId="6C75D4F8" wp14:editId="2A0D0174">
-            <wp:extent cx="4499999" cy="3333841"/>
+          <wp:inline distT="0" distB="0" distL="0" distR="0" wp14:anchorId="03BFFB20" wp14:editId="55530521">
+            <wp:extent cx="4500000" cy="3333841"/>
             <wp:effectExtent l="0" t="0" r="0" b="0"/>
-            <wp:docPr id="10" name="Picture 10"/>
+            <wp:docPr id="8" name="Picture 8"/>
             <wp:cNvGraphicFramePr>
               <a:graphicFrameLocks xmlns:a="http://schemas.openxmlformats.org/drawingml/2006/main" noChangeAspect="1"/>
             </wp:cNvGraphicFramePr>
@@ -997,7 +1465,7 @@
                   <pic:spPr>
                     <a:xfrm>
                       <a:off x="0" y="0"/>
-                      <a:ext cx="4499999" cy="3333841"/>
+                      <a:ext cx="4500000" cy="3333841"/>
                     </a:xfrm>
                     <a:prstGeom prst="rect">
                       <a:avLst/>
@@ -1011,11 +1479,6 @@
       </w:r>
     </w:p>
     <w:p>
-      <w:r>
-        <w:br w:type="page"/>
-      </w:r>
-    </w:p>
-    <w:p>
       <w:pPr>
         <w:pStyle w:val="ListParagraph"/>
         <w:numPr>
@@ -1024,20 +1487,7 @@
         </w:numPr>
       </w:pPr>
       <w:r>
-        <w:lastRenderedPageBreak/>
-        <w:t>If you would like to see what your screen would look like</w:t>
-      </w:r>
-      <w:r>
-        <w:t>, select it</w:t>
-      </w:r>
-      <w:r>
-        <w:t>,</w:t>
-      </w:r>
-      <w:r>
-        <w:t xml:space="preserve"> then</w:t>
-      </w:r>
-      <w:r>
-        <w:t xml:space="preserve"> click “Preview”.</w:t>
+        <w:t>If you decide to change the information for the screen, click on the screen in the list, then click “Edit” to modify it.</w:t>
       </w:r>
     </w:p>
     <w:p>
@@ -1049,10 +1499,10 @@
           <w:noProof/>
         </w:rPr>
         <w:drawing>
-          <wp:inline distT="0" distB="0" distL="0" distR="0" wp14:anchorId="7859362A" wp14:editId="6FBA093D">
-            <wp:extent cx="4500000" cy="3319785"/>
+          <wp:inline distT="0" distB="0" distL="0" distR="0" wp14:anchorId="6C75D4F8" wp14:editId="2A0D0174">
+            <wp:extent cx="4499999" cy="3333840"/>
             <wp:effectExtent l="0" t="0" r="0" b="0"/>
-            <wp:docPr id="11" name="Picture 11"/>
+            <wp:docPr id="10" name="Picture 10"/>
             <wp:cNvGraphicFramePr>
               <a:graphicFrameLocks xmlns:a="http://schemas.openxmlformats.org/drawingml/2006/main" noChangeAspect="1"/>
             </wp:cNvGraphicFramePr>
@@ -1078,7 +1528,7 @@
                   <pic:spPr>
                     <a:xfrm>
                       <a:off x="0" y="0"/>
-                      <a:ext cx="4500000" cy="3319785"/>
+                      <a:ext cx="4499999" cy="3333840"/>
                     </a:xfrm>
                     <a:prstGeom prst="rect">
                       <a:avLst/>
@@ -1092,6 +1542,11 @@
       </w:r>
     </w:p>
     <w:p>
+      <w:r>
+        <w:br w:type="page"/>
+      </w:r>
+    </w:p>
+    <w:p>
       <w:pPr>
         <w:pStyle w:val="ListParagraph"/>
         <w:numPr>
@@ -1100,7 +1555,20 @@
         </w:numPr>
       </w:pPr>
       <w:r>
-        <w:t>To set the active screen, select it from the list, then click “Set Active Screen”. Please note that you can only have one active screen at a time.</w:t>
+        <w:lastRenderedPageBreak/>
+        <w:t>If you would like to see what your screen would look like</w:t>
+      </w:r>
+      <w:r>
+        <w:t>, select it</w:t>
+      </w:r>
+      <w:r>
+        <w:t>,</w:t>
+      </w:r>
+      <w:r>
+        <w:t xml:space="preserve"> then</w:t>
+      </w:r>
+      <w:r>
+        <w:t xml:space="preserve"> click “Preview”.</w:t>
       </w:r>
     </w:p>
     <w:p>
@@ -1112,10 +1580,10 @@
           <w:noProof/>
         </w:rPr>
         <w:drawing>
-          <wp:inline distT="0" distB="0" distL="0" distR="0">
-            <wp:extent cx="4500000" cy="3333841"/>
+          <wp:inline distT="0" distB="0" distL="0" distR="0" wp14:anchorId="7859362A" wp14:editId="6FBA093D">
+            <wp:extent cx="4481026" cy="3319785"/>
             <wp:effectExtent l="0" t="0" r="0" b="0"/>
-            <wp:docPr id="19" name="Picture 19"/>
+            <wp:docPr id="11" name="Picture 11"/>
             <wp:cNvGraphicFramePr>
               <a:graphicFrameLocks xmlns:a="http://schemas.openxmlformats.org/drawingml/2006/main" noChangeAspect="1"/>
             </wp:cNvGraphicFramePr>
@@ -1123,7 +1591,7 @@
               <a:graphicData uri="http://schemas.openxmlformats.org/drawingml/2006/picture">
                 <pic:pic xmlns:pic="http://schemas.openxmlformats.org/drawingml/2006/picture">
                   <pic:nvPicPr>
-                    <pic:cNvPr id="19" name="Screen editor - set active.png"/>
+                    <pic:cNvPr id="1" name=""/>
                     <pic:cNvPicPr/>
                   </pic:nvPicPr>
                   <pic:blipFill>
@@ -1141,7 +1609,7 @@
                   <pic:spPr>
                     <a:xfrm>
                       <a:off x="0" y="0"/>
-                      <a:ext cx="4500000" cy="3333841"/>
+                      <a:ext cx="4481026" cy="3319785"/>
                     </a:xfrm>
                     <a:prstGeom prst="rect">
                       <a:avLst/>
@@ -1155,6 +1623,69 @@
       </w:r>
     </w:p>
     <w:p>
+      <w:pPr>
+        <w:pStyle w:val="ListParagraph"/>
+        <w:numPr>
+          <w:ilvl w:val="0"/>
+          <w:numId w:val="1"/>
+        </w:numPr>
+      </w:pPr>
+      <w:r>
+        <w:t>To set the active screen, select it from the list, then click “Set Active Screen”. Please note that you can only have one active screen at a time.</w:t>
+      </w:r>
+    </w:p>
+    <w:p>
+      <w:pPr>
+        <w:jc w:val="center"/>
+      </w:pPr>
+      <w:r>
+        <w:rPr>
+          <w:noProof/>
+        </w:rPr>
+        <w:drawing>
+          <wp:inline distT="0" distB="0" distL="0" distR="0">
+            <wp:extent cx="4499999" cy="3333841"/>
+            <wp:effectExtent l="0" t="0" r="0" b="0"/>
+            <wp:docPr id="19" name="Picture 19"/>
+            <wp:cNvGraphicFramePr>
+              <a:graphicFrameLocks xmlns:a="http://schemas.openxmlformats.org/drawingml/2006/main" noChangeAspect="1"/>
+            </wp:cNvGraphicFramePr>
+            <a:graphic xmlns:a="http://schemas.openxmlformats.org/drawingml/2006/main">
+              <a:graphicData uri="http://schemas.openxmlformats.org/drawingml/2006/picture">
+                <pic:pic xmlns:pic="http://schemas.openxmlformats.org/drawingml/2006/picture">
+                  <pic:nvPicPr>
+                    <pic:cNvPr id="19" name="Screen editor - set active.png"/>
+                    <pic:cNvPicPr/>
+                  </pic:nvPicPr>
+                  <pic:blipFill>
+                    <a:blip r:embed="rId18">
+                      <a:extLst>
+                        <a:ext uri="{28A0092B-C50C-407E-A947-70E740481C1C}">
+                          <a14:useLocalDpi xmlns:a14="http://schemas.microsoft.com/office/drawing/2010/main" val="0"/>
+                        </a:ext>
+                      </a:extLst>
+                    </a:blip>
+                    <a:stretch>
+                      <a:fillRect/>
+                    </a:stretch>
+                  </pic:blipFill>
+                  <pic:spPr>
+                    <a:xfrm>
+                      <a:off x="0" y="0"/>
+                      <a:ext cx="4499999" cy="3333841"/>
+                    </a:xfrm>
+                    <a:prstGeom prst="rect">
+                      <a:avLst/>
+                    </a:prstGeom>
+                  </pic:spPr>
+                </pic:pic>
+              </a:graphicData>
+            </a:graphic>
+          </wp:inline>
+        </w:drawing>
+      </w:r>
+    </w:p>
+    <w:p>
       <w:r>
         <w:br w:type="page"/>
       </w:r>
@@ -1163,7 +1694,7 @@
       <w:pPr>
         <w:pStyle w:val="Heading1"/>
       </w:pPr>
-      <w:bookmarkStart w:id="2" w:name="_Toc144799294"/>
+      <w:bookmarkStart w:id="2" w:name="_Toc145424667"/>
       <w:r>
         <w:lastRenderedPageBreak/>
         <w:t>First time setup</w:t>
@@ -1174,7 +1705,45 @@
       <w:pPr>
         <w:pStyle w:val="Heading2"/>
       </w:pPr>
-      <w:bookmarkStart w:id="3" w:name="_Toc144799295"/>
+      <w:bookmarkStart w:id="3" w:name="_Toc145424668"/>
+      <w:r>
+        <w:t>Default password</w:t>
+      </w:r>
+      <w:bookmarkEnd w:id="3"/>
+    </w:p>
+    <w:p>
+      <w:r>
+        <w:t>If your bank was already registered in the database before passwords were required, you can log in with the</w:t>
+      </w:r>
+      <w:r>
+        <w:t xml:space="preserve"> same bank name, and the</w:t>
+      </w:r>
+      <w:r>
+        <w:t xml:space="preserve"> password “</w:t>
+      </w:r>
+      <w:proofErr w:type="spellStart"/>
+      <w:r>
+        <w:rPr>
+          <w:rFonts w:ascii="Courier New" w:hAnsi="Courier New" w:cs="Courier New"/>
+        </w:rPr>
+        <w:t>defpass</w:t>
+      </w:r>
+      <w:proofErr w:type="spellEnd"/>
+      <w:r>
+        <w:rPr>
+          <w:rFonts w:cstheme="minorHAnsi"/>
+        </w:rPr>
+        <w:t>”</w:t>
+      </w:r>
+      <w:r>
+        <w:t>.</w:t>
+      </w:r>
+    </w:p>
+    <w:p>
+      <w:pPr>
+        <w:pStyle w:val="Heading2"/>
+      </w:pPr>
+      <w:bookmarkStart w:id="4" w:name="_Toc145424669"/>
       <w:r>
         <w:t>Local dat</w:t>
       </w:r>
@@ -1184,7 +1753,7 @@
       <w:r>
         <w:t>etup</w:t>
       </w:r>
-      <w:bookmarkEnd w:id="3"/>
+      <w:bookmarkEnd w:id="4"/>
     </w:p>
     <w:p>
       <w:pPr>
@@ -1290,7 +1859,7 @@
                     <pic:cNvPicPr/>
                   </pic:nvPicPr>
                   <pic:blipFill>
-                    <a:blip r:embed="rId18" cstate="print">
+                    <a:blip r:embed="rId19" cstate="print">
                       <a:extLst>
                         <a:ext uri="{28A0092B-C50C-407E-A947-70E740481C1C}">
                           <a14:useLocalDpi xmlns:a14="http://schemas.microsoft.com/office/drawing/2010/main" val="0"/>
@@ -1335,12 +1904,12 @@
       <w:pPr>
         <w:pStyle w:val="Heading2"/>
       </w:pPr>
-      <w:bookmarkStart w:id="4" w:name="_Toc144799296"/>
+      <w:bookmarkStart w:id="5" w:name="_Toc145424670"/>
       <w:r>
         <w:lastRenderedPageBreak/>
         <w:t>Remote database setup</w:t>
       </w:r>
-      <w:bookmarkEnd w:id="4"/>
+      <w:bookmarkEnd w:id="5"/>
     </w:p>
     <w:p>
       <w:pPr>
@@ -1351,7 +1920,13 @@
         </w:numPr>
       </w:pPr>
       <w:r>
-        <w:t xml:space="preserve">Open the folder where the application is installed, then navigate to </w:t>
+        <w:t xml:space="preserve">Open the </w:t>
+      </w:r>
+      <w:r>
+        <w:t>directory</w:t>
+      </w:r>
+      <w:r>
+        <w:t xml:space="preserve"> where the application is installed, then navigate to </w:t>
       </w:r>
       <w:r>
         <w:rPr>
@@ -1411,96 +1986,6 @@
             <wp:extent cx="3384550" cy="2129084"/>
             <wp:effectExtent l="0" t="0" r="6350" b="5080"/>
             <wp:docPr id="21" name="Picture 21"/>
-            <wp:cNvGraphicFramePr>
-              <a:graphicFrameLocks xmlns:a="http://schemas.openxmlformats.org/drawingml/2006/main" noChangeAspect="1"/>
-            </wp:cNvGraphicFramePr>
-            <a:graphic xmlns:a="http://schemas.openxmlformats.org/drawingml/2006/main">
-              <a:graphicData uri="http://schemas.openxmlformats.org/drawingml/2006/picture">
-                <pic:pic xmlns:pic="http://schemas.openxmlformats.org/drawingml/2006/picture">
-                  <pic:nvPicPr>
-                    <pic:cNvPr id="1" name=""/>
-                    <pic:cNvPicPr/>
-                  </pic:nvPicPr>
-                  <pic:blipFill>
-                    <a:blip r:embed="rId19"/>
-                    <a:stretch>
-                      <a:fillRect/>
-                    </a:stretch>
-                  </pic:blipFill>
-                  <pic:spPr>
-                    <a:xfrm>
-                      <a:off x="0" y="0"/>
-                      <a:ext cx="3400891" cy="2139364"/>
-                    </a:xfrm>
-                    <a:prstGeom prst="rect">
-                      <a:avLst/>
-                    </a:prstGeom>
-                  </pic:spPr>
-                </pic:pic>
-              </a:graphicData>
-            </a:graphic>
-          </wp:inline>
-        </w:drawing>
-      </w:r>
-    </w:p>
-    <w:p>
-      <w:pPr>
-        <w:pStyle w:val="ListParagraph"/>
-        <w:numPr>
-          <w:ilvl w:val="0"/>
-          <w:numId w:val="3"/>
-        </w:numPr>
-      </w:pPr>
-      <w:r>
-        <w:t>Change the “</w:t>
-      </w:r>
-      <w:r>
-        <w:rPr>
-          <w:rFonts w:ascii="Courier New" w:hAnsi="Courier New" w:cs="Courier New"/>
-        </w:rPr>
-        <w:t>Server</w:t>
-      </w:r>
-      <w:r>
-        <w:t>” field, which is set to “</w:t>
-      </w:r>
-      <w:r>
-        <w:rPr>
-          <w:rFonts w:ascii="Courier New" w:hAnsi="Courier New" w:cs="Courier New"/>
-        </w:rPr>
-        <w:t>(local)</w:t>
-      </w:r>
-      <w:r>
-        <w:rPr>
-          <w:rFonts w:cstheme="minorHAnsi"/>
-        </w:rPr>
-        <w:t>”</w:t>
-      </w:r>
-      <w:r>
-        <w:t xml:space="preserve"> by default, to “</w:t>
-      </w:r>
-      <w:r>
-        <w:rPr>
-          <w:rFonts w:ascii="Courier New" w:hAnsi="Courier New" w:cs="Courier New"/>
-        </w:rPr>
-        <w:t>11.0.0.151\MSSQLSERVER</w:t>
-      </w:r>
-      <w:r>
-        <w:t>”.</w:t>
-      </w:r>
-    </w:p>
-    <w:p>
-      <w:pPr>
-        <w:jc w:val="center"/>
-      </w:pPr>
-      <w:r>
-        <w:rPr>
-          <w:noProof/>
-        </w:rPr>
-        <w:drawing>
-          <wp:inline distT="0" distB="0" distL="0" distR="0" wp14:anchorId="234B09B5" wp14:editId="49A9C87B">
-            <wp:extent cx="3384000" cy="2128738"/>
-            <wp:effectExtent l="0" t="0" r="6985" b="5080"/>
-            <wp:docPr id="22" name="Picture 22"/>
             <wp:cNvGraphicFramePr>
               <a:graphicFrameLocks xmlns:a="http://schemas.openxmlformats.org/drawingml/2006/main" noChangeAspect="1"/>
             </wp:cNvGraphicFramePr>
@@ -1520,6 +2005,96 @@
                   <pic:spPr>
                     <a:xfrm>
                       <a:off x="0" y="0"/>
+                      <a:ext cx="3400891" cy="2139364"/>
+                    </a:xfrm>
+                    <a:prstGeom prst="rect">
+                      <a:avLst/>
+                    </a:prstGeom>
+                  </pic:spPr>
+                </pic:pic>
+              </a:graphicData>
+            </a:graphic>
+          </wp:inline>
+        </w:drawing>
+      </w:r>
+    </w:p>
+    <w:p>
+      <w:pPr>
+        <w:pStyle w:val="ListParagraph"/>
+        <w:numPr>
+          <w:ilvl w:val="0"/>
+          <w:numId w:val="3"/>
+        </w:numPr>
+      </w:pPr>
+      <w:r>
+        <w:t>Change the “</w:t>
+      </w:r>
+      <w:r>
+        <w:rPr>
+          <w:rFonts w:ascii="Courier New" w:hAnsi="Courier New" w:cs="Courier New"/>
+        </w:rPr>
+        <w:t>Server</w:t>
+      </w:r>
+      <w:r>
+        <w:t>” field, which is set to “</w:t>
+      </w:r>
+      <w:r>
+        <w:rPr>
+          <w:rFonts w:ascii="Courier New" w:hAnsi="Courier New" w:cs="Courier New"/>
+        </w:rPr>
+        <w:t>(local)</w:t>
+      </w:r>
+      <w:r>
+        <w:rPr>
+          <w:rFonts w:cstheme="minorHAnsi"/>
+        </w:rPr>
+        <w:t>”</w:t>
+      </w:r>
+      <w:r>
+        <w:t xml:space="preserve"> by default, to “</w:t>
+      </w:r>
+      <w:r>
+        <w:rPr>
+          <w:rFonts w:ascii="Courier New" w:hAnsi="Courier New" w:cs="Courier New"/>
+        </w:rPr>
+        <w:t>11.0.0.151\MSSQLSERVER</w:t>
+      </w:r>
+      <w:r>
+        <w:t>”.</w:t>
+      </w:r>
+    </w:p>
+    <w:p>
+      <w:pPr>
+        <w:jc w:val="center"/>
+      </w:pPr>
+      <w:r>
+        <w:rPr>
+          <w:noProof/>
+        </w:rPr>
+        <w:drawing>
+          <wp:inline distT="0" distB="0" distL="0" distR="0" wp14:anchorId="234B09B5" wp14:editId="49A9C87B">
+            <wp:extent cx="3384000" cy="2128738"/>
+            <wp:effectExtent l="0" t="0" r="6985" b="5080"/>
+            <wp:docPr id="22" name="Picture 22"/>
+            <wp:cNvGraphicFramePr>
+              <a:graphicFrameLocks xmlns:a="http://schemas.openxmlformats.org/drawingml/2006/main" noChangeAspect="1"/>
+            </wp:cNvGraphicFramePr>
+            <a:graphic xmlns:a="http://schemas.openxmlformats.org/drawingml/2006/main">
+              <a:graphicData uri="http://schemas.openxmlformats.org/drawingml/2006/picture">
+                <pic:pic xmlns:pic="http://schemas.openxmlformats.org/drawingml/2006/picture">
+                  <pic:nvPicPr>
+                    <pic:cNvPr id="1" name=""/>
+                    <pic:cNvPicPr/>
+                  </pic:nvPicPr>
+                  <pic:blipFill>
+                    <a:blip r:embed="rId21"/>
+                    <a:stretch>
+                      <a:fillRect/>
+                    </a:stretch>
+                  </pic:blipFill>
+                  <pic:spPr>
+                    <a:xfrm>
+                      <a:off x="0" y="0"/>
                       <a:ext cx="3384000" cy="2128738"/>
                     </a:xfrm>
                     <a:prstGeom prst="rect">
@@ -1551,6 +2126,663 @@
         <w:t>.</w:t>
       </w:r>
     </w:p>
+    <w:p>
+      <w:r>
+        <w:br w:type="page"/>
+      </w:r>
+    </w:p>
+    <w:p>
+      <w:pPr>
+        <w:pStyle w:val="Heading1"/>
+      </w:pPr>
+      <w:bookmarkStart w:id="6" w:name="_Toc145424671"/>
+      <w:r>
+        <w:lastRenderedPageBreak/>
+        <w:t>Configuration file format</w:t>
+      </w:r>
+      <w:bookmarkEnd w:id="6"/>
+    </w:p>
+    <w:p>
+      <w:r>
+        <w:t>To access the config</w:t>
+      </w:r>
+      <w:r>
+        <w:t>uration</w:t>
+      </w:r>
+      <w:r>
+        <w:t xml:space="preserve"> file, </w:t>
+      </w:r>
+      <w:r>
+        <w:t>o</w:t>
+      </w:r>
+      <w:r>
+        <w:t xml:space="preserve">pen the </w:t>
+      </w:r>
+      <w:r>
+        <w:t xml:space="preserve">directory </w:t>
+      </w:r>
+      <w:r>
+        <w:t xml:space="preserve">where the application is installed, then navigate to </w:t>
+      </w:r>
+      <w:r>
+        <w:rPr>
+          <w:rFonts w:ascii="Courier New" w:hAnsi="Courier New" w:cs="Courier New"/>
+        </w:rPr>
+        <w:t>/bin/</w:t>
+      </w:r>
+      <w:proofErr w:type="spellStart"/>
+      <w:r>
+        <w:rPr>
+          <w:rFonts w:ascii="Courier New" w:hAnsi="Courier New" w:cs="Courier New"/>
+        </w:rPr>
+        <w:t>config</w:t>
+      </w:r>
+      <w:proofErr w:type="spellEnd"/>
+      <w:r>
+        <w:t>.</w:t>
+      </w:r>
+    </w:p>
+    <w:p>
+      <w:r>
+        <w:t>If you change the configuration file, make sure you save and close it, then restart the application to see your changes.</w:t>
+      </w:r>
+    </w:p>
+    <w:p>
+      <w:pPr>
+        <w:pStyle w:val="Heading2"/>
+      </w:pPr>
+      <w:bookmarkStart w:id="7" w:name="_Toc145424672"/>
+      <w:r>
+        <w:t>Local database with SSPI (Windows) authentication</w:t>
+      </w:r>
+      <w:bookmarkEnd w:id="7"/>
+    </w:p>
+    <w:p>
+      <w:pPr>
+        <w:spacing w:after="0" w:line="240" w:lineRule="auto"/>
+        <w:rPr>
+          <w:rFonts w:ascii="Courier New" w:hAnsi="Courier New" w:cs="Courier New"/>
+        </w:rPr>
+      </w:pPr>
+      <w:r>
+        <w:rPr>
+          <w:rFonts w:ascii="Courier New" w:hAnsi="Courier New" w:cs="Courier New"/>
+        </w:rPr>
+        <w:t>{</w:t>
+      </w:r>
+    </w:p>
+    <w:p>
+      <w:pPr>
+        <w:spacing w:after="0" w:line="240" w:lineRule="auto"/>
+        <w:rPr>
+          <w:rFonts w:ascii="Courier New" w:hAnsi="Courier New" w:cs="Courier New"/>
+        </w:rPr>
+      </w:pPr>
+      <w:r>
+        <w:rPr>
+          <w:rFonts w:ascii="Courier New" w:hAnsi="Courier New" w:cs="Courier New"/>
+        </w:rPr>
+        <w:t>"Server": "(local)",</w:t>
+      </w:r>
+    </w:p>
+    <w:p>
+      <w:pPr>
+        <w:spacing w:after="0" w:line="240" w:lineRule="auto"/>
+        <w:rPr>
+          <w:rFonts w:ascii="Courier New" w:hAnsi="Courier New" w:cs="Courier New"/>
+        </w:rPr>
+      </w:pPr>
+      <w:r>
+        <w:rPr>
+          <w:rFonts w:ascii="Courier New" w:hAnsi="Courier New" w:cs="Courier New"/>
+        </w:rPr>
+        <w:t>"Database": "TSD",</w:t>
+      </w:r>
+    </w:p>
+    <w:p>
+      <w:pPr>
+        <w:spacing w:after="0" w:line="240" w:lineRule="auto"/>
+        <w:rPr>
+          <w:rFonts w:ascii="Courier New" w:hAnsi="Courier New" w:cs="Courier New"/>
+        </w:rPr>
+      </w:pPr>
+      <w:r>
+        <w:rPr>
+          <w:rFonts w:ascii="Courier New" w:hAnsi="Courier New" w:cs="Courier New"/>
+        </w:rPr>
+        <w:t>"</w:t>
+      </w:r>
+      <w:proofErr w:type="spellStart"/>
+      <w:r>
+        <w:rPr>
+          <w:rFonts w:ascii="Courier New" w:hAnsi="Courier New" w:cs="Courier New"/>
+        </w:rPr>
+        <w:t>IntegratedSecurity</w:t>
+      </w:r>
+      <w:proofErr w:type="spellEnd"/>
+      <w:r>
+        <w:rPr>
+          <w:rFonts w:ascii="Courier New" w:hAnsi="Courier New" w:cs="Courier New"/>
+        </w:rPr>
+        <w:t>": "</w:t>
+      </w:r>
+      <w:proofErr w:type="spellStart"/>
+      <w:r>
+        <w:rPr>
+          <w:rFonts w:ascii="Courier New" w:hAnsi="Courier New" w:cs="Courier New"/>
+        </w:rPr>
+        <w:t>sspi</w:t>
+      </w:r>
+      <w:proofErr w:type="spellEnd"/>
+      <w:r>
+        <w:rPr>
+          <w:rFonts w:ascii="Courier New" w:hAnsi="Courier New" w:cs="Courier New"/>
+        </w:rPr>
+        <w:t>",</w:t>
+      </w:r>
+    </w:p>
+    <w:p>
+      <w:pPr>
+        <w:spacing w:after="0" w:line="240" w:lineRule="auto"/>
+        <w:rPr>
+          <w:rFonts w:ascii="Courier New" w:hAnsi="Courier New" w:cs="Courier New"/>
+        </w:rPr>
+      </w:pPr>
+      <w:r>
+        <w:rPr>
+          <w:rFonts w:ascii="Courier New" w:hAnsi="Courier New" w:cs="Courier New"/>
+        </w:rPr>
+        <w:t>}</w:t>
+      </w:r>
+    </w:p>
+    <w:p/>
+    <w:p>
+      <w:pPr>
+        <w:pStyle w:val="Heading2"/>
+      </w:pPr>
+      <w:bookmarkStart w:id="8" w:name="_Toc145424673"/>
+      <w:r>
+        <w:t>Remote</w:t>
+      </w:r>
+      <w:r>
+        <w:t xml:space="preserve"> database with SSPI (Windows) authentication</w:t>
+      </w:r>
+      <w:bookmarkEnd w:id="8"/>
+    </w:p>
+    <w:p>
+      <w:pPr>
+        <w:spacing w:after="0" w:line="240" w:lineRule="auto"/>
+        <w:rPr>
+          <w:rFonts w:ascii="Courier New" w:hAnsi="Courier New" w:cs="Courier New"/>
+        </w:rPr>
+      </w:pPr>
+      <w:r>
+        <w:rPr>
+          <w:rFonts w:ascii="Courier New" w:hAnsi="Courier New" w:cs="Courier New"/>
+        </w:rPr>
+        <w:t>{</w:t>
+      </w:r>
+    </w:p>
+    <w:p>
+      <w:pPr>
+        <w:spacing w:after="0" w:line="240" w:lineRule="auto"/>
+        <w:rPr>
+          <w:rFonts w:ascii="Courier New" w:hAnsi="Courier New" w:cs="Courier New"/>
+        </w:rPr>
+      </w:pPr>
+      <w:r>
+        <w:rPr>
+          <w:rFonts w:ascii="Courier New" w:hAnsi="Courier New" w:cs="Courier New"/>
+        </w:rPr>
+        <w:t>"Server": "</w:t>
+      </w:r>
+      <w:r>
+        <w:rPr>
+          <w:rFonts w:ascii="Courier New" w:hAnsi="Courier New" w:cs="Courier New"/>
+        </w:rPr>
+        <w:t>11.0.0.151\MSSQLSERVER</w:t>
+      </w:r>
+      <w:r>
+        <w:rPr>
+          <w:rFonts w:ascii="Courier New" w:hAnsi="Courier New" w:cs="Courier New"/>
+        </w:rPr>
+        <w:t>",</w:t>
+      </w:r>
+    </w:p>
+    <w:p>
+      <w:pPr>
+        <w:spacing w:after="0" w:line="240" w:lineRule="auto"/>
+        <w:rPr>
+          <w:rFonts w:ascii="Courier New" w:hAnsi="Courier New" w:cs="Courier New"/>
+        </w:rPr>
+      </w:pPr>
+      <w:r>
+        <w:rPr>
+          <w:rFonts w:ascii="Courier New" w:hAnsi="Courier New" w:cs="Courier New"/>
+        </w:rPr>
+        <w:t>"Database": "TSD",</w:t>
+      </w:r>
+    </w:p>
+    <w:p>
+      <w:pPr>
+        <w:spacing w:after="0" w:line="240" w:lineRule="auto"/>
+        <w:rPr>
+          <w:rFonts w:ascii="Courier New" w:hAnsi="Courier New" w:cs="Courier New"/>
+        </w:rPr>
+      </w:pPr>
+      <w:r>
+        <w:rPr>
+          <w:rFonts w:ascii="Courier New" w:hAnsi="Courier New" w:cs="Courier New"/>
+        </w:rPr>
+        <w:t>"</w:t>
+      </w:r>
+      <w:proofErr w:type="spellStart"/>
+      <w:r>
+        <w:rPr>
+          <w:rFonts w:ascii="Courier New" w:hAnsi="Courier New" w:cs="Courier New"/>
+        </w:rPr>
+        <w:t>IntegratedSecurity</w:t>
+      </w:r>
+      <w:proofErr w:type="spellEnd"/>
+      <w:r>
+        <w:rPr>
+          <w:rFonts w:ascii="Courier New" w:hAnsi="Courier New" w:cs="Courier New"/>
+        </w:rPr>
+        <w:t>": "</w:t>
+      </w:r>
+      <w:proofErr w:type="spellStart"/>
+      <w:r>
+        <w:rPr>
+          <w:rFonts w:ascii="Courier New" w:hAnsi="Courier New" w:cs="Courier New"/>
+        </w:rPr>
+        <w:t>sspi</w:t>
+      </w:r>
+      <w:proofErr w:type="spellEnd"/>
+      <w:r>
+        <w:rPr>
+          <w:rFonts w:ascii="Courier New" w:hAnsi="Courier New" w:cs="Courier New"/>
+        </w:rPr>
+        <w:t>",</w:t>
+      </w:r>
+    </w:p>
+    <w:p>
+      <w:pPr>
+        <w:spacing w:after="0" w:line="240" w:lineRule="auto"/>
+        <w:rPr>
+          <w:rFonts w:ascii="Courier New" w:hAnsi="Courier New" w:cs="Courier New"/>
+        </w:rPr>
+      </w:pPr>
+      <w:r>
+        <w:rPr>
+          <w:rFonts w:ascii="Courier New" w:hAnsi="Courier New" w:cs="Courier New"/>
+        </w:rPr>
+        <w:t>}</w:t>
+      </w:r>
+    </w:p>
+    <w:p/>
+    <w:p>
+      <w:pPr>
+        <w:pStyle w:val="Heading2"/>
+      </w:pPr>
+      <w:bookmarkStart w:id="9" w:name="_Toc145424674"/>
+      <w:r>
+        <w:t xml:space="preserve">Local database with </w:t>
+      </w:r>
+      <w:r>
+        <w:t>SQL server authentication</w:t>
+      </w:r>
+      <w:bookmarkEnd w:id="9"/>
+    </w:p>
+    <w:p>
+      <w:pPr>
+        <w:spacing w:after="0" w:line="240" w:lineRule="auto"/>
+        <w:rPr>
+          <w:rFonts w:ascii="Courier New" w:hAnsi="Courier New" w:cs="Courier New"/>
+        </w:rPr>
+      </w:pPr>
+      <w:r>
+        <w:rPr>
+          <w:rFonts w:ascii="Courier New" w:hAnsi="Courier New" w:cs="Courier New"/>
+        </w:rPr>
+        <w:t>{</w:t>
+      </w:r>
+    </w:p>
+    <w:p>
+      <w:pPr>
+        <w:spacing w:after="0" w:line="240" w:lineRule="auto"/>
+        <w:rPr>
+          <w:rFonts w:ascii="Courier New" w:hAnsi="Courier New" w:cs="Courier New"/>
+        </w:rPr>
+      </w:pPr>
+      <w:r>
+        <w:rPr>
+          <w:rFonts w:ascii="Courier New" w:hAnsi="Courier New" w:cs="Courier New"/>
+        </w:rPr>
+        <w:t>"Server": "(local)",</w:t>
+      </w:r>
+    </w:p>
+    <w:p>
+      <w:pPr>
+        <w:spacing w:after="0" w:line="240" w:lineRule="auto"/>
+        <w:rPr>
+          <w:rFonts w:ascii="Courier New" w:hAnsi="Courier New" w:cs="Courier New"/>
+        </w:rPr>
+      </w:pPr>
+      <w:r>
+        <w:rPr>
+          <w:rFonts w:ascii="Courier New" w:hAnsi="Courier New" w:cs="Courier New"/>
+        </w:rPr>
+        <w:t>"Database": "TSD",</w:t>
+      </w:r>
+    </w:p>
+    <w:p>
+      <w:pPr>
+        <w:spacing w:after="0" w:line="240" w:lineRule="auto"/>
+        <w:rPr>
+          <w:rFonts w:ascii="Courier New" w:hAnsi="Courier New" w:cs="Courier New"/>
+        </w:rPr>
+      </w:pPr>
+      <w:r>
+        <w:rPr>
+          <w:rFonts w:ascii="Courier New" w:hAnsi="Courier New" w:cs="Courier New"/>
+        </w:rPr>
+        <w:t>"</w:t>
+      </w:r>
+      <w:r>
+        <w:rPr>
+          <w:rFonts w:ascii="Courier New" w:hAnsi="Courier New" w:cs="Courier New"/>
+        </w:rPr>
+        <w:t>User Id</w:t>
+      </w:r>
+      <w:r>
+        <w:rPr>
+          <w:rFonts w:ascii="Courier New" w:hAnsi="Courier New" w:cs="Courier New"/>
+        </w:rPr>
+        <w:t>": "</w:t>
+      </w:r>
+      <w:r>
+        <w:rPr>
+          <w:rFonts w:ascii="Courier New" w:hAnsi="Courier New" w:cs="Courier New"/>
+        </w:rPr>
+        <w:t>&lt;</w:t>
+      </w:r>
+      <w:proofErr w:type="spellStart"/>
+      <w:r>
+        <w:rPr>
+          <w:rFonts w:ascii="Courier New" w:hAnsi="Courier New" w:cs="Courier New"/>
+        </w:rPr>
+        <w:t>your_username</w:t>
+      </w:r>
+      <w:proofErr w:type="spellEnd"/>
+      <w:r>
+        <w:rPr>
+          <w:rFonts w:ascii="Courier New" w:hAnsi="Courier New" w:cs="Courier New"/>
+        </w:rPr>
+        <w:t>&gt;</w:t>
+      </w:r>
+      <w:r>
+        <w:rPr>
+          <w:rFonts w:ascii="Courier New" w:hAnsi="Courier New" w:cs="Courier New"/>
+        </w:rPr>
+        <w:t>",</w:t>
+      </w:r>
+    </w:p>
+    <w:p>
+      <w:pPr>
+        <w:spacing w:after="0" w:line="240" w:lineRule="auto"/>
+        <w:rPr>
+          <w:rFonts w:ascii="Courier New" w:hAnsi="Courier New" w:cs="Courier New"/>
+        </w:rPr>
+      </w:pPr>
+      <w:r>
+        <w:rPr>
+          <w:rFonts w:ascii="Courier New" w:hAnsi="Courier New" w:cs="Courier New"/>
+        </w:rPr>
+        <w:t>"</w:t>
+      </w:r>
+      <w:r>
+        <w:rPr>
+          <w:rFonts w:ascii="Courier New" w:hAnsi="Courier New" w:cs="Courier New"/>
+        </w:rPr>
+        <w:t>Password</w:t>
+      </w:r>
+      <w:r>
+        <w:rPr>
+          <w:rFonts w:ascii="Courier New" w:hAnsi="Courier New" w:cs="Courier New"/>
+        </w:rPr>
+        <w:t>": "</w:t>
+      </w:r>
+      <w:r>
+        <w:rPr>
+          <w:rFonts w:ascii="Courier New" w:hAnsi="Courier New" w:cs="Courier New"/>
+        </w:rPr>
+        <w:t>&lt;</w:t>
+      </w:r>
+      <w:proofErr w:type="spellStart"/>
+      <w:r>
+        <w:rPr>
+          <w:rFonts w:ascii="Courier New" w:hAnsi="Courier New" w:cs="Courier New"/>
+        </w:rPr>
+        <w:t>your_</w:t>
+      </w:r>
+      <w:r>
+        <w:rPr>
+          <w:rFonts w:ascii="Courier New" w:hAnsi="Courier New" w:cs="Courier New"/>
+        </w:rPr>
+        <w:t>password</w:t>
+      </w:r>
+      <w:proofErr w:type="spellEnd"/>
+      <w:r>
+        <w:rPr>
+          <w:rFonts w:ascii="Courier New" w:hAnsi="Courier New" w:cs="Courier New"/>
+        </w:rPr>
+        <w:t>&gt;</w:t>
+      </w:r>
+      <w:r>
+        <w:rPr>
+          <w:rFonts w:ascii="Courier New" w:hAnsi="Courier New" w:cs="Courier New"/>
+        </w:rPr>
+        <w:t>",</w:t>
+      </w:r>
+    </w:p>
+    <w:p>
+      <w:pPr>
+        <w:spacing w:after="0" w:line="240" w:lineRule="auto"/>
+        <w:rPr>
+          <w:rFonts w:ascii="Courier New" w:hAnsi="Courier New" w:cs="Courier New"/>
+        </w:rPr>
+      </w:pPr>
+      <w:r>
+        <w:rPr>
+          <w:rFonts w:ascii="Courier New" w:hAnsi="Courier New" w:cs="Courier New"/>
+        </w:rPr>
+        <w:t>}</w:t>
+      </w:r>
+    </w:p>
+    <w:p/>
+    <w:p>
+      <w:pPr>
+        <w:pStyle w:val="Heading2"/>
+      </w:pPr>
+      <w:bookmarkStart w:id="10" w:name="_Toc145424675"/>
+      <w:r>
+        <w:t>Local database with SSPI (Windows) authentication</w:t>
+      </w:r>
+      <w:bookmarkEnd w:id="10"/>
+    </w:p>
+    <w:p>
+      <w:pPr>
+        <w:spacing w:after="0" w:line="240" w:lineRule="auto"/>
+        <w:rPr>
+          <w:rFonts w:ascii="Courier New" w:hAnsi="Courier New" w:cs="Courier New"/>
+        </w:rPr>
+      </w:pPr>
+      <w:r>
+        <w:rPr>
+          <w:rFonts w:ascii="Courier New" w:hAnsi="Courier New" w:cs="Courier New"/>
+        </w:rPr>
+        <w:t>{</w:t>
+      </w:r>
+    </w:p>
+    <w:p>
+      <w:pPr>
+        <w:spacing w:after="0" w:line="240" w:lineRule="auto"/>
+        <w:rPr>
+          <w:rFonts w:ascii="Courier New" w:hAnsi="Courier New" w:cs="Courier New"/>
+        </w:rPr>
+      </w:pPr>
+      <w:r>
+        <w:rPr>
+          <w:rFonts w:ascii="Courier New" w:hAnsi="Courier New" w:cs="Courier New"/>
+        </w:rPr>
+        <w:t>"Server": "</w:t>
+      </w:r>
+      <w:r>
+        <w:rPr>
+          <w:rFonts w:ascii="Courier New" w:hAnsi="Courier New" w:cs="Courier New"/>
+        </w:rPr>
+        <w:t>11.0.0.151\MSSQLSERVER</w:t>
+      </w:r>
+      <w:r>
+        <w:rPr>
+          <w:rFonts w:ascii="Courier New" w:hAnsi="Courier New" w:cs="Courier New"/>
+        </w:rPr>
+        <w:t>",</w:t>
+      </w:r>
+    </w:p>
+    <w:p>
+      <w:pPr>
+        <w:spacing w:after="0" w:line="240" w:lineRule="auto"/>
+        <w:rPr>
+          <w:rFonts w:ascii="Courier New" w:hAnsi="Courier New" w:cs="Courier New"/>
+        </w:rPr>
+      </w:pPr>
+      <w:r>
+        <w:rPr>
+          <w:rFonts w:ascii="Courier New" w:hAnsi="Courier New" w:cs="Courier New"/>
+        </w:rPr>
+        <w:t>"Database": "TSD",</w:t>
+      </w:r>
+    </w:p>
+    <w:p>
+      <w:pPr>
+        <w:spacing w:after="0" w:line="240" w:lineRule="auto"/>
+        <w:rPr>
+          <w:rFonts w:ascii="Courier New" w:hAnsi="Courier New" w:cs="Courier New"/>
+        </w:rPr>
+      </w:pPr>
+      <w:r>
+        <w:rPr>
+          <w:rFonts w:ascii="Courier New" w:hAnsi="Courier New" w:cs="Courier New"/>
+        </w:rPr>
+        <w:t>"</w:t>
+      </w:r>
+      <w:r>
+        <w:rPr>
+          <w:rFonts w:ascii="Courier New" w:hAnsi="Courier New" w:cs="Courier New"/>
+        </w:rPr>
+        <w:t>User Id</w:t>
+      </w:r>
+      <w:r>
+        <w:rPr>
+          <w:rFonts w:ascii="Courier New" w:hAnsi="Courier New" w:cs="Courier New"/>
+        </w:rPr>
+        <w:t>": "</w:t>
+      </w:r>
+      <w:r>
+        <w:rPr>
+          <w:rFonts w:ascii="Courier New" w:hAnsi="Courier New" w:cs="Courier New"/>
+        </w:rPr>
+        <w:t>&lt;</w:t>
+      </w:r>
+      <w:proofErr w:type="spellStart"/>
+      <w:r>
+        <w:rPr>
+          <w:rFonts w:ascii="Courier New" w:hAnsi="Courier New" w:cs="Courier New"/>
+        </w:rPr>
+        <w:t>your_username</w:t>
+      </w:r>
+      <w:proofErr w:type="spellEnd"/>
+      <w:r>
+        <w:rPr>
+          <w:rFonts w:ascii="Courier New" w:hAnsi="Courier New" w:cs="Courier New"/>
+        </w:rPr>
+        <w:t>&gt;</w:t>
+      </w:r>
+      <w:r>
+        <w:rPr>
+          <w:rFonts w:ascii="Courier New" w:hAnsi="Courier New" w:cs="Courier New"/>
+        </w:rPr>
+        <w:t>",</w:t>
+      </w:r>
+    </w:p>
+    <w:p>
+      <w:pPr>
+        <w:spacing w:after="0" w:line="240" w:lineRule="auto"/>
+        <w:rPr>
+          <w:rFonts w:ascii="Courier New" w:hAnsi="Courier New" w:cs="Courier New"/>
+        </w:rPr>
+      </w:pPr>
+      <w:r>
+        <w:rPr>
+          <w:rFonts w:ascii="Courier New" w:hAnsi="Courier New" w:cs="Courier New"/>
+        </w:rPr>
+        <w:t>"</w:t>
+      </w:r>
+      <w:r>
+        <w:rPr>
+          <w:rFonts w:ascii="Courier New" w:hAnsi="Courier New" w:cs="Courier New"/>
+        </w:rPr>
+        <w:t>Password</w:t>
+      </w:r>
+      <w:r>
+        <w:rPr>
+          <w:rFonts w:ascii="Courier New" w:hAnsi="Courier New" w:cs="Courier New"/>
+        </w:rPr>
+        <w:t>": "</w:t>
+      </w:r>
+      <w:r>
+        <w:rPr>
+          <w:rFonts w:ascii="Courier New" w:hAnsi="Courier New" w:cs="Courier New"/>
+        </w:rPr>
+        <w:t>&lt;</w:t>
+      </w:r>
+      <w:proofErr w:type="spellStart"/>
+      <w:r>
+        <w:rPr>
+          <w:rFonts w:ascii="Courier New" w:hAnsi="Courier New" w:cs="Courier New"/>
+        </w:rPr>
+        <w:t>your_password</w:t>
+      </w:r>
+      <w:proofErr w:type="spellEnd"/>
+      <w:r>
+        <w:rPr>
+          <w:rFonts w:ascii="Courier New" w:hAnsi="Courier New" w:cs="Courier New"/>
+        </w:rPr>
+        <w:t>&gt;</w:t>
+      </w:r>
+      <w:r>
+        <w:rPr>
+          <w:rFonts w:ascii="Courier New" w:hAnsi="Courier New" w:cs="Courier New"/>
+        </w:rPr>
+        <w:t>",</w:t>
+      </w:r>
+    </w:p>
+    <w:p>
+      <w:pPr>
+        <w:spacing w:after="0" w:line="240" w:lineRule="auto"/>
+        <w:rPr>
+          <w:rFonts w:ascii="Courier New" w:hAnsi="Courier New" w:cs="Courier New"/>
+        </w:rPr>
+      </w:pPr>
+      <w:r>
+        <w:rPr>
+          <w:rFonts w:ascii="Courier New" w:hAnsi="Courier New" w:cs="Courier New"/>
+        </w:rPr>
+        <w:t>}</w:t>
+      </w:r>
+    </w:p>
+    <w:p/>
     <w:sectPr>
       <w:pgSz w:w="12240" w:h="15840"/>
       <w:pgMar w:top="1440" w:right="1440" w:bottom="1440" w:left="1440" w:header="720" w:footer="720" w:gutter="0"/>
@@ -1564,6 +2796,92 @@
 <file path=word/numbering.xml><?xml version="1.0" encoding="utf-8"?>
 <w:numbering xmlns:wpc="http://schemas.microsoft.com/office/word/2010/wordprocessingCanvas" xmlns:cx="http://schemas.microsoft.com/office/drawing/2014/chartex" xmlns:cx1="http://schemas.microsoft.com/office/drawing/2015/9/8/chartex" xmlns:mc="http://schemas.openxmlformats.org/markup-compatibility/2006" xmlns:o="urn:schemas-microsoft-com:office:office" xmlns:r="http://schemas.openxmlformats.org/officeDocument/2006/relationships" xmlns:m="http://schemas.openxmlformats.org/officeDocument/2006/math" xmlns:v="urn:schemas-microsoft-com:vml" xmlns:wp14="http://schemas.microsoft.com/office/word/2010/wordprocessingDrawing" xmlns:wp="http://schemas.openxmlformats.org/drawingml/2006/wordprocessingDrawing" xmlns:w10="urn:schemas-microsoft-com:office:word" xmlns:w="http://schemas.openxmlformats.org/wordprocessingml/2006/main" xmlns:w14="http://schemas.microsoft.com/office/word/2010/wordml" xmlns:w15="http://schemas.microsoft.com/office/word/2012/wordml" xmlns:w16se="http://schemas.microsoft.com/office/word/2015/wordml/symex" xmlns:wpg="http://schemas.microsoft.com/office/word/2010/wordprocessingGroup" xmlns:wpi="http://schemas.microsoft.com/office/word/2010/wordprocessingInk" xmlns:wne="http://schemas.microsoft.com/office/word/2006/wordml" xmlns:wps="http://schemas.microsoft.com/office/word/2010/wordprocessingShape" mc:Ignorable="w14 w15 w16se wp14">
   <w:abstractNum w:abstractNumId="0" w15:restartNumberingAfterBreak="0">
+    <w:nsid w:val="0C0A7FBC"/>
+    <w:multiLevelType w:val="hybridMultilevel"/>
+    <w:tmpl w:val="11868F3E"/>
+    <w:lvl w:ilvl="0" w:tplc="0409000F">
+      <w:start w:val="1"/>
+      <w:numFmt w:val="decimal"/>
+      <w:lvlText w:val="%1."/>
+      <w:lvlJc w:val="left"/>
+      <w:pPr>
+        <w:ind w:left="720" w:hanging="360"/>
+      </w:pPr>
+    </w:lvl>
+    <w:lvl w:ilvl="1" w:tplc="04090019" w:tentative="1">
+      <w:start w:val="1"/>
+      <w:numFmt w:val="lowerLetter"/>
+      <w:lvlText w:val="%2."/>
+      <w:lvlJc w:val="left"/>
+      <w:pPr>
+        <w:ind w:left="1440" w:hanging="360"/>
+      </w:pPr>
+    </w:lvl>
+    <w:lvl w:ilvl="2" w:tplc="0409001B" w:tentative="1">
+      <w:start w:val="1"/>
+      <w:numFmt w:val="lowerRoman"/>
+      <w:lvlText w:val="%3."/>
+      <w:lvlJc w:val="right"/>
+      <w:pPr>
+        <w:ind w:left="2160" w:hanging="180"/>
+      </w:pPr>
+    </w:lvl>
+    <w:lvl w:ilvl="3" w:tplc="0409000F" w:tentative="1">
+      <w:start w:val="1"/>
+      <w:numFmt w:val="decimal"/>
+      <w:lvlText w:val="%4."/>
+      <w:lvlJc w:val="left"/>
+      <w:pPr>
+        <w:ind w:left="2880" w:hanging="360"/>
+      </w:pPr>
+    </w:lvl>
+    <w:lvl w:ilvl="4" w:tplc="04090019" w:tentative="1">
+      <w:start w:val="1"/>
+      <w:numFmt w:val="lowerLetter"/>
+      <w:lvlText w:val="%5."/>
+      <w:lvlJc w:val="left"/>
+      <w:pPr>
+        <w:ind w:left="3600" w:hanging="360"/>
+      </w:pPr>
+    </w:lvl>
+    <w:lvl w:ilvl="5" w:tplc="0409001B" w:tentative="1">
+      <w:start w:val="1"/>
+      <w:numFmt w:val="lowerRoman"/>
+      <w:lvlText w:val="%6."/>
+      <w:lvlJc w:val="right"/>
+      <w:pPr>
+        <w:ind w:left="4320" w:hanging="180"/>
+      </w:pPr>
+    </w:lvl>
+    <w:lvl w:ilvl="6" w:tplc="0409000F" w:tentative="1">
+      <w:start w:val="1"/>
+      <w:numFmt w:val="decimal"/>
+      <w:lvlText w:val="%7."/>
+      <w:lvlJc w:val="left"/>
+      <w:pPr>
+        <w:ind w:left="5040" w:hanging="360"/>
+      </w:pPr>
+    </w:lvl>
+    <w:lvl w:ilvl="7" w:tplc="04090019" w:tentative="1">
+      <w:start w:val="1"/>
+      <w:numFmt w:val="lowerLetter"/>
+      <w:lvlText w:val="%8."/>
+      <w:lvlJc w:val="left"/>
+      <w:pPr>
+        <w:ind w:left="5760" w:hanging="360"/>
+      </w:pPr>
+    </w:lvl>
+    <w:lvl w:ilvl="8" w:tplc="0409001B" w:tentative="1">
+      <w:start w:val="1"/>
+      <w:numFmt w:val="lowerRoman"/>
+      <w:lvlText w:val="%9."/>
+      <w:lvlJc w:val="right"/>
+      <w:pPr>
+        <w:ind w:left="6480" w:hanging="180"/>
+      </w:pPr>
+    </w:lvl>
+  </w:abstractNum>
+  <w:abstractNum w:abstractNumId="1" w15:restartNumberingAfterBreak="0">
     <w:nsid w:val="35900C5C"/>
     <w:multiLevelType w:val="hybridMultilevel"/>
     <w:tmpl w:val="0ADC0922"/>
@@ -1649,7 +2967,7 @@
       </w:pPr>
     </w:lvl>
   </w:abstractNum>
-  <w:abstractNum w:abstractNumId="1" w15:restartNumberingAfterBreak="0">
+  <w:abstractNum w:abstractNumId="2" w15:restartNumberingAfterBreak="0">
     <w:nsid w:val="53B05A09"/>
     <w:multiLevelType w:val="hybridMultilevel"/>
     <w:tmpl w:val="8070D8D2"/>
@@ -1735,7 +3053,7 @@
       </w:pPr>
     </w:lvl>
   </w:abstractNum>
-  <w:abstractNum w:abstractNumId="2" w15:restartNumberingAfterBreak="0">
+  <w:abstractNum w:abstractNumId="3" w15:restartNumberingAfterBreak="0">
     <w:nsid w:val="7C88303F"/>
     <w:multiLevelType w:val="hybridMultilevel"/>
     <w:tmpl w:val="11868F3E"/>
@@ -1822,13 +3140,16 @@
     </w:lvl>
   </w:abstractNum>
   <w:num w:numId="1">
-    <w:abstractNumId w:val="0"/>
+    <w:abstractNumId w:val="1"/>
   </w:num>
   <w:num w:numId="2">
-    <w:abstractNumId w:val="1"/>
+    <w:abstractNumId w:val="2"/>
   </w:num>
   <w:num w:numId="3">
-    <w:abstractNumId w:val="2"/>
+    <w:abstractNumId w:val="3"/>
+  </w:num>
+  <w:num w:numId="4">
+    <w:abstractNumId w:val="0"/>
   </w:num>
 </w:numbering>
 </file>
@@ -2690,7 +4011,7 @@
 </file>
 
 <file path=customXml/itemProps1.xml><?xml version="1.0" encoding="utf-8"?>
-<ds:datastoreItem xmlns:ds="http://schemas.openxmlformats.org/officeDocument/2006/customXml" ds:itemID="{B85DE914-6DD3-44A3-8F28-AEE409B99DFE}">
+<ds:datastoreItem xmlns:ds="http://schemas.openxmlformats.org/officeDocument/2006/customXml" ds:itemID="{1711D4AE-DA87-457F-9AE7-EC45A524CDF8}">
   <ds:schemaRefs>
     <ds:schemaRef ds:uri="http://schemas.openxmlformats.org/officeDocument/2006/bibliography"/>
   </ds:schemaRefs>

</xml_diff>

<commit_message>
Fixed some bugs, allowed changing DB name in DB_setup.sql scrip, and updated user manual
</commit_message>
<xml_diff>
--- a/User manual.docx
+++ b/User manual.docx
@@ -66,7 +66,7 @@
           <w:r>
             <w:fldChar w:fldCharType="separate"/>
           </w:r>
-          <w:hyperlink w:anchor="_Toc145424666" w:history="1">
+          <w:hyperlink w:anchor="_Toc145501838" w:history="1">
             <w:r>
               <w:rPr>
                 <w:rStyle w:val="Hyperlink"/>
@@ -93,7 +93,7 @@
                 <w:noProof/>
                 <w:webHidden/>
               </w:rPr>
-              <w:instrText xml:space="preserve"> PAGEREF _Toc145424666 \h </w:instrText>
+              <w:instrText xml:space="preserve"> PAGEREF _Toc145501838 \h </w:instrText>
             </w:r>
             <w:r>
               <w:rPr>
@@ -135,7 +135,7 @@
               <w:noProof/>
             </w:rPr>
           </w:pPr>
-          <w:hyperlink w:anchor="_Toc145424667" w:history="1">
+          <w:hyperlink w:anchor="_Toc145501839" w:history="1">
             <w:r>
               <w:rPr>
                 <w:rStyle w:val="Hyperlink"/>
@@ -162,7 +162,7 @@
                 <w:noProof/>
                 <w:webHidden/>
               </w:rPr>
-              <w:instrText xml:space="preserve"> PAGEREF _Toc145424667 \h </w:instrText>
+              <w:instrText xml:space="preserve"> PAGEREF _Toc145501839 \h </w:instrText>
             </w:r>
             <w:r>
               <w:rPr>
@@ -204,7 +204,7 @@
               <w:noProof/>
             </w:rPr>
           </w:pPr>
-          <w:hyperlink w:anchor="_Toc145424668" w:history="1">
+          <w:hyperlink w:anchor="_Toc145501840" w:history="1">
             <w:r>
               <w:rPr>
                 <w:rStyle w:val="Hyperlink"/>
@@ -231,7 +231,7 @@
                 <w:noProof/>
                 <w:webHidden/>
               </w:rPr>
-              <w:instrText xml:space="preserve"> PAGEREF _Toc145424668 \h </w:instrText>
+              <w:instrText xml:space="preserve"> PAGEREF _Toc145501840 \h </w:instrText>
             </w:r>
             <w:r>
               <w:rPr>
@@ -273,7 +273,7 @@
               <w:noProof/>
             </w:rPr>
           </w:pPr>
-          <w:hyperlink w:anchor="_Toc145424669" w:history="1">
+          <w:hyperlink w:anchor="_Toc145501841" w:history="1">
             <w:r>
               <w:rPr>
                 <w:rStyle w:val="Hyperlink"/>
@@ -300,7 +300,7 @@
                 <w:noProof/>
                 <w:webHidden/>
               </w:rPr>
-              <w:instrText xml:space="preserve"> PAGEREF _Toc145424669 \h </w:instrText>
+              <w:instrText xml:space="preserve"> PAGEREF _Toc145501841 \h </w:instrText>
             </w:r>
             <w:r>
               <w:rPr>
@@ -342,7 +342,7 @@
               <w:noProof/>
             </w:rPr>
           </w:pPr>
-          <w:hyperlink w:anchor="_Toc145424670" w:history="1">
+          <w:hyperlink w:anchor="_Toc145501842" w:history="1">
             <w:r>
               <w:rPr>
                 <w:rStyle w:val="Hyperlink"/>
@@ -369,7 +369,7 @@
                 <w:noProof/>
                 <w:webHidden/>
               </w:rPr>
-              <w:instrText xml:space="preserve"> PAGEREF _Toc145424670 \h </w:instrText>
+              <w:instrText xml:space="preserve"> PAGEREF _Toc145501842 \h </w:instrText>
             </w:r>
             <w:r>
               <w:rPr>
@@ -389,7 +389,7 @@
                 <w:noProof/>
                 <w:webHidden/>
               </w:rPr>
-              <w:t>10</w:t>
+              <w:t>11</w:t>
             </w:r>
             <w:r>
               <w:rPr>
@@ -411,7 +411,7 @@
               <w:noProof/>
             </w:rPr>
           </w:pPr>
-          <w:hyperlink w:anchor="_Toc145424671" w:history="1">
+          <w:hyperlink w:anchor="_Toc145501843" w:history="1">
             <w:r>
               <w:rPr>
                 <w:rStyle w:val="Hyperlink"/>
@@ -438,7 +438,7 @@
                 <w:noProof/>
                 <w:webHidden/>
               </w:rPr>
-              <w:instrText xml:space="preserve"> PAGEREF _Toc145424671 \h </w:instrText>
+              <w:instrText xml:space="preserve"> PAGEREF _Toc145501843 \h </w:instrText>
             </w:r>
             <w:r>
               <w:rPr>
@@ -458,7 +458,7 @@
                 <w:noProof/>
                 <w:webHidden/>
               </w:rPr>
-              <w:t>11</w:t>
+              <w:t>12</w:t>
             </w:r>
             <w:r>
               <w:rPr>
@@ -480,7 +480,7 @@
               <w:noProof/>
             </w:rPr>
           </w:pPr>
-          <w:hyperlink w:anchor="_Toc145424672" w:history="1">
+          <w:hyperlink w:anchor="_Toc145501844" w:history="1">
             <w:r>
               <w:rPr>
                 <w:rStyle w:val="Hyperlink"/>
@@ -507,7 +507,7 @@
                 <w:noProof/>
                 <w:webHidden/>
               </w:rPr>
-              <w:instrText xml:space="preserve"> PAGEREF _Toc145424672 \h </w:instrText>
+              <w:instrText xml:space="preserve"> PAGEREF _Toc145501844 \h </w:instrText>
             </w:r>
             <w:r>
               <w:rPr>
@@ -527,7 +527,7 @@
                 <w:noProof/>
                 <w:webHidden/>
               </w:rPr>
-              <w:t>11</w:t>
+              <w:t>12</w:t>
             </w:r>
             <w:r>
               <w:rPr>
@@ -549,7 +549,7 @@
               <w:noProof/>
             </w:rPr>
           </w:pPr>
-          <w:hyperlink w:anchor="_Toc145424673" w:history="1">
+          <w:hyperlink w:anchor="_Toc145501845" w:history="1">
             <w:r>
               <w:rPr>
                 <w:rStyle w:val="Hyperlink"/>
@@ -576,7 +576,7 @@
                 <w:noProof/>
                 <w:webHidden/>
               </w:rPr>
-              <w:instrText xml:space="preserve"> PAGEREF _Toc145424673 \h </w:instrText>
+              <w:instrText xml:space="preserve"> PAGEREF _Toc145501845 \h </w:instrText>
             </w:r>
             <w:r>
               <w:rPr>
@@ -596,7 +596,7 @@
                 <w:noProof/>
                 <w:webHidden/>
               </w:rPr>
-              <w:t>11</w:t>
+              <w:t>12</w:t>
             </w:r>
             <w:r>
               <w:rPr>
@@ -618,7 +618,7 @@
               <w:noProof/>
             </w:rPr>
           </w:pPr>
-          <w:hyperlink w:anchor="_Toc145424674" w:history="1">
+          <w:hyperlink w:anchor="_Toc145501846" w:history="1">
             <w:r>
               <w:rPr>
                 <w:rStyle w:val="Hyperlink"/>
@@ -645,7 +645,7 @@
                 <w:noProof/>
                 <w:webHidden/>
               </w:rPr>
-              <w:instrText xml:space="preserve"> PAGEREF _Toc145424674 \h </w:instrText>
+              <w:instrText xml:space="preserve"> PAGEREF _Toc145501846 \h </w:instrText>
             </w:r>
             <w:r>
               <w:rPr>
@@ -665,7 +665,7 @@
                 <w:noProof/>
                 <w:webHidden/>
               </w:rPr>
-              <w:t>11</w:t>
+              <w:t>12</w:t>
             </w:r>
             <w:r>
               <w:rPr>
@@ -687,7 +687,7 @@
               <w:noProof/>
             </w:rPr>
           </w:pPr>
-          <w:hyperlink w:anchor="_Toc145424675" w:history="1">
+          <w:hyperlink w:anchor="_Toc145501847" w:history="1">
             <w:r>
               <w:rPr>
                 <w:rStyle w:val="Hyperlink"/>
@@ -714,7 +714,7 @@
                 <w:noProof/>
                 <w:webHidden/>
               </w:rPr>
-              <w:instrText xml:space="preserve"> PAGEREF _Toc145424675 \h </w:instrText>
+              <w:instrText xml:space="preserve"> PAGEREF _Toc145501847 \h </w:instrText>
             </w:r>
             <w:r>
               <w:rPr>
@@ -734,7 +734,7 @@
                 <w:noProof/>
                 <w:webHidden/>
               </w:rPr>
-              <w:t>11</w:t>
+              <w:t>12</w:t>
             </w:r>
             <w:r>
               <w:rPr>
@@ -767,7 +767,7 @@
       <w:pPr>
         <w:pStyle w:val="Heading1"/>
       </w:pPr>
-      <w:bookmarkStart w:id="0" w:name="_Toc145424666"/>
+      <w:bookmarkStart w:id="0" w:name="_Toc145501838"/>
       <w:r>
         <w:lastRenderedPageBreak/>
         <w:t>Qui</w:t>
@@ -1360,7 +1360,6 @@
       <w:pPr>
         <w:jc w:val="center"/>
       </w:pPr>
-      <w:bookmarkStart w:id="1" w:name="_GoBack"/>
       <w:r>
         <w:rPr>
           <w:noProof/>
@@ -1407,7 +1406,6 @@
           </wp:inline>
         </w:drawing>
       </w:r>
-      <w:bookmarkEnd w:id="1"/>
     </w:p>
     <w:p>
       <w:r>
@@ -1694,66 +1692,66 @@
       <w:pPr>
         <w:pStyle w:val="Heading1"/>
       </w:pPr>
-      <w:bookmarkStart w:id="2" w:name="_Toc145424667"/>
+      <w:bookmarkStart w:id="1" w:name="_Toc145501839"/>
       <w:r>
         <w:lastRenderedPageBreak/>
         <w:t>First time setup</w:t>
       </w:r>
+      <w:bookmarkEnd w:id="1"/>
+    </w:p>
+    <w:p>
+      <w:pPr>
+        <w:pStyle w:val="Heading2"/>
+      </w:pPr>
+      <w:bookmarkStart w:id="2" w:name="_Toc145501840"/>
+      <w:r>
+        <w:t>Default password</w:t>
+      </w:r>
       <w:bookmarkEnd w:id="2"/>
     </w:p>
     <w:p>
+      <w:r>
+        <w:t>If your bank was already registered in the database before passwords were required, you can log in with the</w:t>
+      </w:r>
+      <w:r>
+        <w:t xml:space="preserve"> same bank name, and the</w:t>
+      </w:r>
+      <w:r>
+        <w:t xml:space="preserve"> password “</w:t>
+      </w:r>
+      <w:proofErr w:type="spellStart"/>
+      <w:r>
+        <w:rPr>
+          <w:rFonts w:ascii="Courier New" w:hAnsi="Courier New" w:cs="Courier New"/>
+        </w:rPr>
+        <w:t>defpass</w:t>
+      </w:r>
+      <w:proofErr w:type="spellEnd"/>
+      <w:r>
+        <w:rPr>
+          <w:rFonts w:cstheme="minorHAnsi"/>
+        </w:rPr>
+        <w:t>”</w:t>
+      </w:r>
+      <w:r>
+        <w:t>.</w:t>
+      </w:r>
+    </w:p>
+    <w:p>
       <w:pPr>
         <w:pStyle w:val="Heading2"/>
       </w:pPr>
-      <w:bookmarkStart w:id="3" w:name="_Toc145424668"/>
-      <w:r>
-        <w:t>Default password</w:t>
+      <w:bookmarkStart w:id="3" w:name="_Toc145501841"/>
+      <w:r>
+        <w:t>Local dat</w:t>
+      </w:r>
+      <w:r>
+        <w:t>abase s</w:t>
+      </w:r>
+      <w:r>
+        <w:t>etup</w:t>
       </w:r>
       <w:bookmarkEnd w:id="3"/>
-    </w:p>
-    <w:p>
-      <w:r>
-        <w:t>If your bank was already registered in the database before passwords were required, you can log in with the</w:t>
-      </w:r>
-      <w:r>
-        <w:t xml:space="preserve"> same bank name, and the</w:t>
-      </w:r>
-      <w:r>
-        <w:t xml:space="preserve"> password “</w:t>
-      </w:r>
-      <w:proofErr w:type="spellStart"/>
-      <w:r>
-        <w:rPr>
-          <w:rFonts w:ascii="Courier New" w:hAnsi="Courier New" w:cs="Courier New"/>
-        </w:rPr>
-        <w:t>defpass</w:t>
-      </w:r>
-      <w:proofErr w:type="spellEnd"/>
-      <w:r>
-        <w:rPr>
-          <w:rFonts w:cstheme="minorHAnsi"/>
-        </w:rPr>
-        <w:t>”</w:t>
-      </w:r>
-      <w:r>
-        <w:t>.</w:t>
-      </w:r>
-    </w:p>
-    <w:p>
-      <w:pPr>
-        <w:pStyle w:val="Heading2"/>
-      </w:pPr>
-      <w:bookmarkStart w:id="4" w:name="_Toc145424669"/>
-      <w:r>
-        <w:t>Local dat</w:t>
-      </w:r>
-      <w:r>
-        <w:t>abase s</w:t>
-      </w:r>
-      <w:r>
-        <w:t>etup</w:t>
-      </w:r>
-      <w:bookmarkEnd w:id="4"/>
     </w:p>
     <w:p>
       <w:pPr>
@@ -1814,25 +1812,7 @@
         </w:numPr>
       </w:pPr>
       <w:r>
-        <w:t>Make sure you</w:t>
-      </w:r>
-      <w:r>
-        <w:t xml:space="preserve"> a</w:t>
-      </w:r>
-      <w:r>
-        <w:t>re on the “master” database.</w:t>
-      </w:r>
-    </w:p>
-    <w:p>
-      <w:pPr>
-        <w:pStyle w:val="ListParagraph"/>
-        <w:numPr>
-          <w:ilvl w:val="0"/>
-          <w:numId w:val="2"/>
-        </w:numPr>
-      </w:pPr>
-      <w:r>
-        <w:t>Execute the query by clicking “Execute” or pressing “F5” on your keyboard.</w:t>
+        <w:t>In the menu bar, click “Query”, then click “SQLCMD Mode”.</w:t>
       </w:r>
     </w:p>
     <w:p>
@@ -1845,9 +1825,9 @@
         </w:rPr>
         <w:drawing>
           <wp:inline distT="0" distB="0" distL="0" distR="0">
-            <wp:extent cx="5080000" cy="2194603"/>
-            <wp:effectExtent l="0" t="0" r="6350" b="0"/>
-            <wp:docPr id="20" name="Picture 20"/>
+            <wp:extent cx="5040000" cy="2575460"/>
+            <wp:effectExtent l="0" t="0" r="8255" b="0"/>
+            <wp:docPr id="1" name="Picture 1"/>
             <wp:cNvGraphicFramePr>
               <a:graphicFrameLocks xmlns:a="http://schemas.openxmlformats.org/drawingml/2006/main" noChangeAspect="1"/>
             </wp:cNvGraphicFramePr>
@@ -1855,11 +1835,11 @@
               <a:graphicData uri="http://schemas.openxmlformats.org/drawingml/2006/picture">
                 <pic:pic xmlns:pic="http://schemas.openxmlformats.org/drawingml/2006/picture">
                   <pic:nvPicPr>
-                    <pic:cNvPr id="20" name="ssms.png"/>
+                    <pic:cNvPr id="1" name="SSMS - SQLCMD mode highlighted.png"/>
                     <pic:cNvPicPr/>
                   </pic:nvPicPr>
                   <pic:blipFill>
-                    <a:blip r:embed="rId19" cstate="print">
+                    <a:blip r:embed="rId19">
                       <a:extLst>
                         <a:ext uri="{28A0092B-C50C-407E-A947-70E740481C1C}">
                           <a14:useLocalDpi xmlns:a14="http://schemas.microsoft.com/office/drawing/2010/main" val="0"/>
@@ -1873,7 +1853,7 @@
                   <pic:spPr>
                     <a:xfrm>
                       <a:off x="0" y="0"/>
-                      <a:ext cx="5097447" cy="2202140"/>
+                      <a:ext cx="5040000" cy="2575460"/>
                     </a:xfrm>
                     <a:prstGeom prst="rect">
                       <a:avLst/>
@@ -1886,6 +1866,205 @@
         </w:drawing>
       </w:r>
     </w:p>
+    <w:p>
+      <w:pPr>
+        <w:pStyle w:val="ListParagraph"/>
+        <w:numPr>
+          <w:ilvl w:val="0"/>
+          <w:numId w:val="2"/>
+        </w:numPr>
+      </w:pPr>
+      <w:r>
+        <w:t xml:space="preserve">Note that the </w:t>
+      </w:r>
+      <w:r>
+        <w:t>words</w:t>
+      </w:r>
+      <w:r>
+        <w:t xml:space="preserve"> previously </w:t>
+      </w:r>
+      <w:r>
+        <w:t xml:space="preserve">underlined </w:t>
+      </w:r>
+      <w:r>
+        <w:rPr>
+          <w:rFonts w:ascii="Courier New" w:hAnsi="Courier New" w:cs="Courier New"/>
+          <w:u w:val="wave" w:color="FF0000"/>
+        </w:rPr>
+        <w:t>in red</w:t>
+      </w:r>
+      <w:r>
+        <w:t xml:space="preserve"> should no longer be highlig</w:t>
+      </w:r>
+      <w:r>
+        <w:t>h</w:t>
+      </w:r>
+      <w:r>
+        <w:t>ted.</w:t>
+      </w:r>
+    </w:p>
+    <w:p>
+      <w:pPr>
+        <w:pStyle w:val="ListParagraph"/>
+        <w:numPr>
+          <w:ilvl w:val="0"/>
+          <w:numId w:val="2"/>
+        </w:numPr>
+      </w:pPr>
+      <w:r>
+        <w:t>If you would like to name the database to something other than “TSD”, change the name in the first line of the script.</w:t>
+      </w:r>
+      <w:r>
+        <w:t xml:space="preserve"> </w:t>
+      </w:r>
+      <w:r>
+        <w:t xml:space="preserve">Note that the name should </w:t>
+      </w:r>
+      <w:r>
+        <w:t>not contain any spaces.</w:t>
+      </w:r>
+      <w:r>
+        <w:t xml:space="preserve"> Make sure you update the configuration file to the same name.</w:t>
+      </w:r>
+    </w:p>
+    <w:p>
+      <w:pPr>
+        <w:jc w:val="center"/>
+      </w:pPr>
+      <w:r>
+        <w:rPr>
+          <w:noProof/>
+        </w:rPr>
+        <w:drawing>
+          <wp:inline distT="0" distB="0" distL="0" distR="0">
+            <wp:extent cx="3620005" cy="1524213"/>
+            <wp:effectExtent l="0" t="0" r="0" b="0"/>
+            <wp:docPr id="9" name="Picture 9"/>
+            <wp:cNvGraphicFramePr>
+              <a:graphicFrameLocks xmlns:a="http://schemas.openxmlformats.org/drawingml/2006/main" noChangeAspect="1"/>
+            </wp:cNvGraphicFramePr>
+            <a:graphic xmlns:a="http://schemas.openxmlformats.org/drawingml/2006/main">
+              <a:graphicData uri="http://schemas.openxmlformats.org/drawingml/2006/picture">
+                <pic:pic xmlns:pic="http://schemas.openxmlformats.org/drawingml/2006/picture">
+                  <pic:nvPicPr>
+                    <pic:cNvPr id="9" name="SSMS - name change.png"/>
+                    <pic:cNvPicPr/>
+                  </pic:nvPicPr>
+                  <pic:blipFill>
+                    <a:blip r:embed="rId20">
+                      <a:extLst>
+                        <a:ext uri="{28A0092B-C50C-407E-A947-70E740481C1C}">
+                          <a14:useLocalDpi xmlns:a14="http://schemas.microsoft.com/office/drawing/2010/main" val="0"/>
+                        </a:ext>
+                      </a:extLst>
+                    </a:blip>
+                    <a:stretch>
+                      <a:fillRect/>
+                    </a:stretch>
+                  </pic:blipFill>
+                  <pic:spPr>
+                    <a:xfrm>
+                      <a:off x="0" y="0"/>
+                      <a:ext cx="3620005" cy="1524213"/>
+                    </a:xfrm>
+                    <a:prstGeom prst="rect">
+                      <a:avLst/>
+                    </a:prstGeom>
+                  </pic:spPr>
+                </pic:pic>
+              </a:graphicData>
+            </a:graphic>
+          </wp:inline>
+        </w:drawing>
+      </w:r>
+    </w:p>
+    <w:p>
+      <w:r>
+        <w:br w:type="page"/>
+      </w:r>
+    </w:p>
+    <w:p>
+      <w:pPr>
+        <w:pStyle w:val="ListParagraph"/>
+        <w:numPr>
+          <w:ilvl w:val="0"/>
+          <w:numId w:val="2"/>
+        </w:numPr>
+      </w:pPr>
+      <w:r>
+        <w:lastRenderedPageBreak/>
+        <w:t>Make sure you</w:t>
+      </w:r>
+      <w:r>
+        <w:t xml:space="preserve"> a</w:t>
+      </w:r>
+      <w:r>
+        <w:t>re on the “master” database.</w:t>
+      </w:r>
+    </w:p>
+    <w:p>
+      <w:pPr>
+        <w:pStyle w:val="ListParagraph"/>
+        <w:numPr>
+          <w:ilvl w:val="0"/>
+          <w:numId w:val="2"/>
+        </w:numPr>
+      </w:pPr>
+      <w:r>
+        <w:t>Execute the query by clicking “Execute” or pressing “F5” on your keyboard.</w:t>
+      </w:r>
+    </w:p>
+    <w:p>
+      <w:pPr>
+        <w:jc w:val="center"/>
+      </w:pPr>
+      <w:r>
+        <w:rPr>
+          <w:noProof/>
+        </w:rPr>
+        <w:drawing>
+          <wp:inline distT="0" distB="0" distL="0" distR="0">
+            <wp:extent cx="5040000" cy="2575663"/>
+            <wp:effectExtent l="0" t="0" r="8255" b="0"/>
+            <wp:docPr id="20" name="Picture 20"/>
+            <wp:cNvGraphicFramePr>
+              <a:graphicFrameLocks xmlns:a="http://schemas.openxmlformats.org/drawingml/2006/main" noChangeAspect="1"/>
+            </wp:cNvGraphicFramePr>
+            <a:graphic xmlns:a="http://schemas.openxmlformats.org/drawingml/2006/main">
+              <a:graphicData uri="http://schemas.openxmlformats.org/drawingml/2006/picture">
+                <pic:pic xmlns:pic="http://schemas.openxmlformats.org/drawingml/2006/picture">
+                  <pic:nvPicPr>
+                    <pic:cNvPr id="20" name="ssms.png"/>
+                    <pic:cNvPicPr/>
+                  </pic:nvPicPr>
+                  <pic:blipFill>
+                    <a:blip r:embed="rId21">
+                      <a:extLst>
+                        <a:ext uri="{28A0092B-C50C-407E-A947-70E740481C1C}">
+                          <a14:useLocalDpi xmlns:a14="http://schemas.microsoft.com/office/drawing/2010/main" val="0"/>
+                        </a:ext>
+                      </a:extLst>
+                    </a:blip>
+                    <a:stretch>
+                      <a:fillRect/>
+                    </a:stretch>
+                  </pic:blipFill>
+                  <pic:spPr>
+                    <a:xfrm>
+                      <a:off x="0" y="0"/>
+                      <a:ext cx="5040000" cy="2575663"/>
+                    </a:xfrm>
+                    <a:prstGeom prst="rect">
+                      <a:avLst/>
+                    </a:prstGeom>
+                  </pic:spPr>
+                </pic:pic>
+              </a:graphicData>
+            </a:graphic>
+          </wp:inline>
+        </w:drawing>
+      </w:r>
+    </w:p>
     <w:p/>
     <w:p>
       <w:pPr>
@@ -1904,12 +2083,12 @@
       <w:pPr>
         <w:pStyle w:val="Heading2"/>
       </w:pPr>
-      <w:bookmarkStart w:id="5" w:name="_Toc145424670"/>
+      <w:bookmarkStart w:id="4" w:name="_Toc145501842"/>
       <w:r>
         <w:lastRenderedPageBreak/>
         <w:t>Remote database setup</w:t>
       </w:r>
-      <w:bookmarkEnd w:id="5"/>
+      <w:bookmarkEnd w:id="4"/>
     </w:p>
     <w:p>
       <w:pPr>
@@ -1997,7 +2176,7 @@
                     <pic:cNvPicPr/>
                   </pic:nvPicPr>
                   <pic:blipFill>
-                    <a:blip r:embed="rId20"/>
+                    <a:blip r:embed="rId22"/>
                     <a:stretch>
                       <a:fillRect/>
                     </a:stretch>
@@ -2087,7 +2266,7 @@
                     <pic:cNvPicPr/>
                   </pic:nvPicPr>
                   <pic:blipFill>
-                    <a:blip r:embed="rId21"/>
+                    <a:blip r:embed="rId23"/>
                     <a:stretch>
                       <a:fillRect/>
                     </a:stretch>
@@ -2135,66 +2314,299 @@
       <w:pPr>
         <w:pStyle w:val="Heading1"/>
       </w:pPr>
-      <w:bookmarkStart w:id="6" w:name="_Toc145424671"/>
+      <w:bookmarkStart w:id="5" w:name="_Toc145501843"/>
       <w:r>
         <w:lastRenderedPageBreak/>
         <w:t>Configuration file format</w:t>
       </w:r>
+      <w:bookmarkEnd w:id="5"/>
+    </w:p>
+    <w:p>
+      <w:r>
+        <w:t>To access the config</w:t>
+      </w:r>
+      <w:r>
+        <w:t>uration</w:t>
+      </w:r>
+      <w:r>
+        <w:t xml:space="preserve"> file, </w:t>
+      </w:r>
+      <w:r>
+        <w:t>o</w:t>
+      </w:r>
+      <w:r>
+        <w:t xml:space="preserve">pen the </w:t>
+      </w:r>
+      <w:r>
+        <w:t xml:space="preserve">directory </w:t>
+      </w:r>
+      <w:r>
+        <w:t xml:space="preserve">where the application is installed, then navigate to </w:t>
+      </w:r>
+      <w:r>
+        <w:rPr>
+          <w:rFonts w:ascii="Courier New" w:hAnsi="Courier New" w:cs="Courier New"/>
+        </w:rPr>
+        <w:t>/bin/</w:t>
+      </w:r>
+      <w:proofErr w:type="spellStart"/>
+      <w:r>
+        <w:rPr>
+          <w:rFonts w:ascii="Courier New" w:hAnsi="Courier New" w:cs="Courier New"/>
+        </w:rPr>
+        <w:t>config</w:t>
+      </w:r>
+      <w:proofErr w:type="spellEnd"/>
+      <w:r>
+        <w:t>.</w:t>
+      </w:r>
+    </w:p>
+    <w:p>
+      <w:r>
+        <w:t>If you change the configuration file, make sure you save and close it, then restart the application to see your changes.</w:t>
+      </w:r>
+    </w:p>
+    <w:p>
+      <w:pPr>
+        <w:pStyle w:val="Heading2"/>
+      </w:pPr>
+      <w:bookmarkStart w:id="6" w:name="_Toc145501844"/>
+      <w:r>
+        <w:t>Local database with SSPI (Windows) authentication</w:t>
+      </w:r>
       <w:bookmarkEnd w:id="6"/>
     </w:p>
     <w:p>
-      <w:r>
-        <w:t>To access the config</w:t>
-      </w:r>
-      <w:r>
-        <w:t>uration</w:t>
-      </w:r>
-      <w:r>
-        <w:t xml:space="preserve"> file, </w:t>
-      </w:r>
-      <w:r>
-        <w:t>o</w:t>
-      </w:r>
-      <w:r>
-        <w:t xml:space="preserve">pen the </w:t>
-      </w:r>
-      <w:r>
-        <w:t xml:space="preserve">directory </w:t>
-      </w:r>
-      <w:r>
-        <w:t xml:space="preserve">where the application is installed, then navigate to </w:t>
-      </w:r>
-      <w:r>
-        <w:rPr>
-          <w:rFonts w:ascii="Courier New" w:hAnsi="Courier New" w:cs="Courier New"/>
-        </w:rPr>
-        <w:t>/bin/</w:t>
+      <w:pPr>
+        <w:spacing w:after="0" w:line="240" w:lineRule="auto"/>
+        <w:rPr>
+          <w:rFonts w:ascii="Courier New" w:hAnsi="Courier New" w:cs="Courier New"/>
+        </w:rPr>
+      </w:pPr>
+      <w:r>
+        <w:rPr>
+          <w:rFonts w:ascii="Courier New" w:hAnsi="Courier New" w:cs="Courier New"/>
+        </w:rPr>
+        <w:t>{</w:t>
+      </w:r>
+    </w:p>
+    <w:p>
+      <w:pPr>
+        <w:spacing w:after="0" w:line="240" w:lineRule="auto"/>
+        <w:rPr>
+          <w:rFonts w:ascii="Courier New" w:hAnsi="Courier New" w:cs="Courier New"/>
+        </w:rPr>
+      </w:pPr>
+      <w:r>
+        <w:rPr>
+          <w:rFonts w:ascii="Courier New" w:hAnsi="Courier New" w:cs="Courier New"/>
+        </w:rPr>
+        <w:t>"Server": "(local)",</w:t>
+      </w:r>
+    </w:p>
+    <w:p>
+      <w:pPr>
+        <w:spacing w:after="0" w:line="240" w:lineRule="auto"/>
+        <w:rPr>
+          <w:rFonts w:ascii="Courier New" w:hAnsi="Courier New" w:cs="Courier New"/>
+        </w:rPr>
+      </w:pPr>
+      <w:r>
+        <w:rPr>
+          <w:rFonts w:ascii="Courier New" w:hAnsi="Courier New" w:cs="Courier New"/>
+        </w:rPr>
+        <w:t>"Database": "TSD",</w:t>
+      </w:r>
+    </w:p>
+    <w:p>
+      <w:pPr>
+        <w:spacing w:after="0" w:line="240" w:lineRule="auto"/>
+        <w:rPr>
+          <w:rFonts w:ascii="Courier New" w:hAnsi="Courier New" w:cs="Courier New"/>
+        </w:rPr>
+      </w:pPr>
+      <w:r>
+        <w:rPr>
+          <w:rFonts w:ascii="Courier New" w:hAnsi="Courier New" w:cs="Courier New"/>
+        </w:rPr>
+        <w:t>"</w:t>
       </w:r>
       <w:proofErr w:type="spellStart"/>
       <w:r>
         <w:rPr>
           <w:rFonts w:ascii="Courier New" w:hAnsi="Courier New" w:cs="Courier New"/>
         </w:rPr>
-        <w:t>config</w:t>
+        <w:t>IntegratedSecurity</w:t>
       </w:r>
       <w:proofErr w:type="spellEnd"/>
       <w:r>
-        <w:t>.</w:t>
-      </w:r>
-    </w:p>
-    <w:p>
-      <w:r>
-        <w:t>If you change the configuration file, make sure you save and close it, then restart the application to see your changes.</w:t>
-      </w:r>
-    </w:p>
+        <w:rPr>
+          <w:rFonts w:ascii="Courier New" w:hAnsi="Courier New" w:cs="Courier New"/>
+        </w:rPr>
+        <w:t>": "</w:t>
+      </w:r>
+      <w:proofErr w:type="spellStart"/>
+      <w:r>
+        <w:rPr>
+          <w:rFonts w:ascii="Courier New" w:hAnsi="Courier New" w:cs="Courier New"/>
+        </w:rPr>
+        <w:t>sspi</w:t>
+      </w:r>
+      <w:proofErr w:type="spellEnd"/>
+      <w:r>
+        <w:rPr>
+          <w:rFonts w:ascii="Courier New" w:hAnsi="Courier New" w:cs="Courier New"/>
+        </w:rPr>
+        <w:t>",</w:t>
+      </w:r>
+    </w:p>
+    <w:p>
+      <w:pPr>
+        <w:spacing w:after="0" w:line="240" w:lineRule="auto"/>
+        <w:rPr>
+          <w:rFonts w:ascii="Courier New" w:hAnsi="Courier New" w:cs="Courier New"/>
+        </w:rPr>
+      </w:pPr>
+      <w:r>
+        <w:rPr>
+          <w:rFonts w:ascii="Courier New" w:hAnsi="Courier New" w:cs="Courier New"/>
+        </w:rPr>
+        <w:t>}</w:t>
+      </w:r>
+    </w:p>
+    <w:p/>
     <w:p>
       <w:pPr>
         <w:pStyle w:val="Heading2"/>
       </w:pPr>
-      <w:bookmarkStart w:id="7" w:name="_Toc145424672"/>
+      <w:bookmarkStart w:id="7" w:name="_Toc145501845"/>
       <w:r>
         <w:t>Local database with SSPI (Windows) authentication</w:t>
       </w:r>
+      <w:r>
+        <w:t xml:space="preserve"> and a different name</w:t>
+      </w:r>
+    </w:p>
+    <w:p>
+      <w:pPr>
+        <w:spacing w:after="0" w:line="240" w:lineRule="auto"/>
+        <w:rPr>
+          <w:rFonts w:ascii="Courier New" w:hAnsi="Courier New" w:cs="Courier New"/>
+        </w:rPr>
+      </w:pPr>
+      <w:r>
+        <w:rPr>
+          <w:rFonts w:ascii="Courier New" w:hAnsi="Courier New" w:cs="Courier New"/>
+        </w:rPr>
+        <w:t>{</w:t>
+      </w:r>
+    </w:p>
+    <w:p>
+      <w:pPr>
+        <w:spacing w:after="0" w:line="240" w:lineRule="auto"/>
+        <w:rPr>
+          <w:rFonts w:ascii="Courier New" w:hAnsi="Courier New" w:cs="Courier New"/>
+        </w:rPr>
+      </w:pPr>
+      <w:r>
+        <w:rPr>
+          <w:rFonts w:ascii="Courier New" w:hAnsi="Courier New" w:cs="Courier New"/>
+        </w:rPr>
+        <w:t>"Server": "(local)",</w:t>
+      </w:r>
+    </w:p>
+    <w:p>
+      <w:pPr>
+        <w:spacing w:after="0" w:line="240" w:lineRule="auto"/>
+        <w:rPr>
+          <w:rFonts w:ascii="Courier New" w:hAnsi="Courier New" w:cs="Courier New"/>
+        </w:rPr>
+      </w:pPr>
+      <w:r>
+        <w:rPr>
+          <w:rFonts w:ascii="Courier New" w:hAnsi="Courier New" w:cs="Courier New"/>
+        </w:rPr>
+        <w:t>"Database": "</w:t>
+      </w:r>
+      <w:proofErr w:type="spellStart"/>
+      <w:r>
+        <w:rPr>
+          <w:rFonts w:ascii="Courier New" w:hAnsi="Courier New" w:cs="Courier New"/>
+        </w:rPr>
+        <w:t>Some_Other_Name</w:t>
+      </w:r>
+      <w:proofErr w:type="spellEnd"/>
+      <w:r>
+        <w:rPr>
+          <w:rFonts w:ascii="Courier New" w:hAnsi="Courier New" w:cs="Courier New"/>
+        </w:rPr>
+        <w:t>",</w:t>
+      </w:r>
+    </w:p>
+    <w:p>
+      <w:pPr>
+        <w:spacing w:after="0" w:line="240" w:lineRule="auto"/>
+        <w:rPr>
+          <w:rFonts w:ascii="Courier New" w:hAnsi="Courier New" w:cs="Courier New"/>
+        </w:rPr>
+      </w:pPr>
+      <w:r>
+        <w:rPr>
+          <w:rFonts w:ascii="Courier New" w:hAnsi="Courier New" w:cs="Courier New"/>
+        </w:rPr>
+        <w:t>"</w:t>
+      </w:r>
+      <w:proofErr w:type="spellStart"/>
+      <w:r>
+        <w:rPr>
+          <w:rFonts w:ascii="Courier New" w:hAnsi="Courier New" w:cs="Courier New"/>
+        </w:rPr>
+        <w:t>IntegratedSecurity</w:t>
+      </w:r>
+      <w:proofErr w:type="spellEnd"/>
+      <w:r>
+        <w:rPr>
+          <w:rFonts w:ascii="Courier New" w:hAnsi="Courier New" w:cs="Courier New"/>
+        </w:rPr>
+        <w:t>": "</w:t>
+      </w:r>
+      <w:proofErr w:type="spellStart"/>
+      <w:r>
+        <w:rPr>
+          <w:rFonts w:ascii="Courier New" w:hAnsi="Courier New" w:cs="Courier New"/>
+        </w:rPr>
+        <w:t>sspi</w:t>
+      </w:r>
+      <w:proofErr w:type="spellEnd"/>
+      <w:r>
+        <w:rPr>
+          <w:rFonts w:ascii="Courier New" w:hAnsi="Courier New" w:cs="Courier New"/>
+        </w:rPr>
+        <w:t>",</w:t>
+      </w:r>
+    </w:p>
+    <w:p>
+      <w:pPr>
+        <w:spacing w:after="0" w:line="240" w:lineRule="auto"/>
+        <w:rPr>
+          <w:rFonts w:ascii="Courier New" w:hAnsi="Courier New" w:cs="Courier New"/>
+        </w:rPr>
+      </w:pPr>
+      <w:r>
+        <w:rPr>
+          <w:rFonts w:ascii="Courier New" w:hAnsi="Courier New" w:cs="Courier New"/>
+        </w:rPr>
+        <w:t>}</w:t>
+      </w:r>
+    </w:p>
+    <w:p/>
+    <w:p>
+      <w:pPr>
+        <w:pStyle w:val="Heading2"/>
+      </w:pPr>
+      <w:r>
+        <w:t>Remote database with SSPI (Windows) authentication</w:t>
+      </w:r>
       <w:bookmarkEnd w:id="7"/>
     </w:p>
     <w:p>
@@ -2222,6 +2634,127 @@
         <w:rPr>
           <w:rFonts w:ascii="Courier New" w:hAnsi="Courier New" w:cs="Courier New"/>
         </w:rPr>
+        <w:t>"Server": "</w:t>
+      </w:r>
+      <w:r>
+        <w:rPr>
+          <w:rFonts w:ascii="Courier New" w:hAnsi="Courier New" w:cs="Courier New"/>
+        </w:rPr>
+        <w:t>11.0.0.151\MSSQLSERVER</w:t>
+      </w:r>
+      <w:r>
+        <w:rPr>
+          <w:rFonts w:ascii="Courier New" w:hAnsi="Courier New" w:cs="Courier New"/>
+        </w:rPr>
+        <w:t>",</w:t>
+      </w:r>
+    </w:p>
+    <w:p>
+      <w:pPr>
+        <w:spacing w:after="0" w:line="240" w:lineRule="auto"/>
+        <w:rPr>
+          <w:rFonts w:ascii="Courier New" w:hAnsi="Courier New" w:cs="Courier New"/>
+        </w:rPr>
+      </w:pPr>
+      <w:r>
+        <w:rPr>
+          <w:rFonts w:ascii="Courier New" w:hAnsi="Courier New" w:cs="Courier New"/>
+        </w:rPr>
+        <w:t>"Database": "TSD",</w:t>
+      </w:r>
+    </w:p>
+    <w:p>
+      <w:pPr>
+        <w:spacing w:after="0" w:line="240" w:lineRule="auto"/>
+        <w:rPr>
+          <w:rFonts w:ascii="Courier New" w:hAnsi="Courier New" w:cs="Courier New"/>
+        </w:rPr>
+      </w:pPr>
+      <w:r>
+        <w:rPr>
+          <w:rFonts w:ascii="Courier New" w:hAnsi="Courier New" w:cs="Courier New"/>
+        </w:rPr>
+        <w:t>"</w:t>
+      </w:r>
+      <w:proofErr w:type="spellStart"/>
+      <w:r>
+        <w:rPr>
+          <w:rFonts w:ascii="Courier New" w:hAnsi="Courier New" w:cs="Courier New"/>
+        </w:rPr>
+        <w:t>IntegratedSecurity</w:t>
+      </w:r>
+      <w:proofErr w:type="spellEnd"/>
+      <w:r>
+        <w:rPr>
+          <w:rFonts w:ascii="Courier New" w:hAnsi="Courier New" w:cs="Courier New"/>
+        </w:rPr>
+        <w:t>": "</w:t>
+      </w:r>
+      <w:proofErr w:type="spellStart"/>
+      <w:r>
+        <w:rPr>
+          <w:rFonts w:ascii="Courier New" w:hAnsi="Courier New" w:cs="Courier New"/>
+        </w:rPr>
+        <w:t>sspi</w:t>
+      </w:r>
+      <w:proofErr w:type="spellEnd"/>
+      <w:r>
+        <w:rPr>
+          <w:rFonts w:ascii="Courier New" w:hAnsi="Courier New" w:cs="Courier New"/>
+        </w:rPr>
+        <w:t>",</w:t>
+      </w:r>
+    </w:p>
+    <w:p>
+      <w:pPr>
+        <w:spacing w:after="0" w:line="240" w:lineRule="auto"/>
+        <w:rPr>
+          <w:rFonts w:ascii="Courier New" w:hAnsi="Courier New" w:cs="Courier New"/>
+        </w:rPr>
+      </w:pPr>
+      <w:r>
+        <w:rPr>
+          <w:rFonts w:ascii="Courier New" w:hAnsi="Courier New" w:cs="Courier New"/>
+        </w:rPr>
+        <w:t>}</w:t>
+      </w:r>
+    </w:p>
+    <w:p/>
+    <w:p>
+      <w:pPr>
+        <w:pStyle w:val="Heading2"/>
+      </w:pPr>
+      <w:bookmarkStart w:id="8" w:name="_Toc145501846"/>
+      <w:r>
+        <w:t>Local database with SQL server authentication</w:t>
+      </w:r>
+      <w:bookmarkEnd w:id="8"/>
+    </w:p>
+    <w:p>
+      <w:pPr>
+        <w:spacing w:after="0" w:line="240" w:lineRule="auto"/>
+        <w:rPr>
+          <w:rFonts w:ascii="Courier New" w:hAnsi="Courier New" w:cs="Courier New"/>
+        </w:rPr>
+      </w:pPr>
+      <w:r>
+        <w:rPr>
+          <w:rFonts w:ascii="Courier New" w:hAnsi="Courier New" w:cs="Courier New"/>
+        </w:rPr>
+        <w:t>{</w:t>
+      </w:r>
+    </w:p>
+    <w:p>
+      <w:pPr>
+        <w:spacing w:after="0" w:line="240" w:lineRule="auto"/>
+        <w:rPr>
+          <w:rFonts w:ascii="Courier New" w:hAnsi="Courier New" w:cs="Courier New"/>
+        </w:rPr>
+      </w:pPr>
+      <w:r>
+        <w:rPr>
+          <w:rFonts w:ascii="Courier New" w:hAnsi="Courier New" w:cs="Courier New"/>
+        </w:rPr>
         <w:t>"Server": "(local)",</w:t>
       </w:r>
     </w:p>
@@ -2257,7 +2790,13 @@
         <w:rPr>
           <w:rFonts w:ascii="Courier New" w:hAnsi="Courier New" w:cs="Courier New"/>
         </w:rPr>
-        <w:t>IntegratedSecurity</w:t>
+        <w:t>User</w:t>
+      </w:r>
+      <w:r>
+        <w:rPr>
+          <w:rFonts w:ascii="Courier New" w:hAnsi="Courier New" w:cs="Courier New"/>
+        </w:rPr>
+        <w:t>Id</w:t>
       </w:r>
       <w:proofErr w:type="spellEnd"/>
       <w:r>
@@ -2266,18 +2805,30 @@
         </w:rPr>
         <w:t>": "</w:t>
       </w:r>
+      <w:r>
+        <w:rPr>
+          <w:rFonts w:ascii="Courier New" w:hAnsi="Courier New" w:cs="Courier New"/>
+        </w:rPr>
+        <w:t>&lt;</w:t>
+      </w:r>
       <w:proofErr w:type="spellStart"/>
       <w:r>
         <w:rPr>
           <w:rFonts w:ascii="Courier New" w:hAnsi="Courier New" w:cs="Courier New"/>
         </w:rPr>
-        <w:t>sspi</w:t>
+        <w:t>your_username</w:t>
       </w:r>
       <w:proofErr w:type="spellEnd"/>
       <w:r>
         <w:rPr>
           <w:rFonts w:ascii="Courier New" w:hAnsi="Courier New" w:cs="Courier New"/>
         </w:rPr>
+        <w:t>&gt;</w:t>
+      </w:r>
+      <w:r>
+        <w:rPr>
+          <w:rFonts w:ascii="Courier New" w:hAnsi="Courier New" w:cs="Courier New"/>
+        </w:rPr>
         <w:t>",</w:t>
       </w:r>
     </w:p>
@@ -2292,22 +2843,78 @@
         <w:rPr>
           <w:rFonts w:ascii="Courier New" w:hAnsi="Courier New" w:cs="Courier New"/>
         </w:rPr>
+        <w:t>"</w:t>
+      </w:r>
+      <w:r>
+        <w:rPr>
+          <w:rFonts w:ascii="Courier New" w:hAnsi="Courier New" w:cs="Courier New"/>
+        </w:rPr>
+        <w:t>Password</w:t>
+      </w:r>
+      <w:r>
+        <w:rPr>
+          <w:rFonts w:ascii="Courier New" w:hAnsi="Courier New" w:cs="Courier New"/>
+        </w:rPr>
+        <w:t>": "</w:t>
+      </w:r>
+      <w:r>
+        <w:rPr>
+          <w:rFonts w:ascii="Courier New" w:hAnsi="Courier New" w:cs="Courier New"/>
+        </w:rPr>
+        <w:t>&lt;</w:t>
+      </w:r>
+      <w:proofErr w:type="spellStart"/>
+      <w:r>
+        <w:rPr>
+          <w:rFonts w:ascii="Courier New" w:hAnsi="Courier New" w:cs="Courier New"/>
+        </w:rPr>
+        <w:t>your_password</w:t>
+      </w:r>
+      <w:proofErr w:type="spellEnd"/>
+      <w:r>
+        <w:rPr>
+          <w:rFonts w:ascii="Courier New" w:hAnsi="Courier New" w:cs="Courier New"/>
+        </w:rPr>
+        <w:t>&gt;</w:t>
+      </w:r>
+      <w:r>
+        <w:rPr>
+          <w:rFonts w:ascii="Courier New" w:hAnsi="Courier New" w:cs="Courier New"/>
+        </w:rPr>
+        <w:t>",</w:t>
+      </w:r>
+    </w:p>
+    <w:p>
+      <w:pPr>
+        <w:spacing w:after="0" w:line="240" w:lineRule="auto"/>
+        <w:rPr>
+          <w:rFonts w:ascii="Courier New" w:hAnsi="Courier New" w:cs="Courier New"/>
+        </w:rPr>
+      </w:pPr>
+      <w:r>
+        <w:rPr>
+          <w:rFonts w:ascii="Courier New" w:hAnsi="Courier New" w:cs="Courier New"/>
+        </w:rPr>
         <w:t>}</w:t>
       </w:r>
     </w:p>
-    <w:p/>
+    <w:p>
+      <w:r>
+        <w:br w:type="page"/>
+      </w:r>
+    </w:p>
     <w:p>
       <w:pPr>
         <w:pStyle w:val="Heading2"/>
       </w:pPr>
-      <w:bookmarkStart w:id="8" w:name="_Toc145424673"/>
-      <w:r>
-        <w:t>Remote</w:t>
-      </w:r>
-      <w:r>
-        <w:t xml:space="preserve"> database with SSPI (Windows) authentication</w:t>
-      </w:r>
-      <w:bookmarkEnd w:id="8"/>
+      <w:bookmarkStart w:id="9" w:name="_Toc145501847"/>
+      <w:bookmarkStart w:id="10" w:name="_GoBack"/>
+      <w:bookmarkEnd w:id="10"/>
+      <w:r>
+        <w:lastRenderedPageBreak/>
+        <w:t>Local database with SSPI (Windows) authentication</w:t>
+      </w:r>
+      <w:bookmarkEnd w:id="9"/>
     </w:p>
     <w:p>
       <w:pPr>
@@ -2381,308 +2988,15 @@
         <w:rPr>
           <w:rFonts w:ascii="Courier New" w:hAnsi="Courier New" w:cs="Courier New"/>
         </w:rPr>
-        <w:t>IntegratedSecurity</w:t>
+        <w:t>User</w:t>
+      </w:r>
+      <w:r>
+        <w:rPr>
+          <w:rFonts w:ascii="Courier New" w:hAnsi="Courier New" w:cs="Courier New"/>
+        </w:rPr>
+        <w:t>Id</w:t>
       </w:r>
       <w:proofErr w:type="spellEnd"/>
-      <w:r>
-        <w:rPr>
-          <w:rFonts w:ascii="Courier New" w:hAnsi="Courier New" w:cs="Courier New"/>
-        </w:rPr>
-        <w:t>": "</w:t>
-      </w:r>
-      <w:proofErr w:type="spellStart"/>
-      <w:r>
-        <w:rPr>
-          <w:rFonts w:ascii="Courier New" w:hAnsi="Courier New" w:cs="Courier New"/>
-        </w:rPr>
-        <w:t>sspi</w:t>
-      </w:r>
-      <w:proofErr w:type="spellEnd"/>
-      <w:r>
-        <w:rPr>
-          <w:rFonts w:ascii="Courier New" w:hAnsi="Courier New" w:cs="Courier New"/>
-        </w:rPr>
-        <w:t>",</w:t>
-      </w:r>
-    </w:p>
-    <w:p>
-      <w:pPr>
-        <w:spacing w:after="0" w:line="240" w:lineRule="auto"/>
-        <w:rPr>
-          <w:rFonts w:ascii="Courier New" w:hAnsi="Courier New" w:cs="Courier New"/>
-        </w:rPr>
-      </w:pPr>
-      <w:r>
-        <w:rPr>
-          <w:rFonts w:ascii="Courier New" w:hAnsi="Courier New" w:cs="Courier New"/>
-        </w:rPr>
-        <w:t>}</w:t>
-      </w:r>
-    </w:p>
-    <w:p/>
-    <w:p>
-      <w:pPr>
-        <w:pStyle w:val="Heading2"/>
-      </w:pPr>
-      <w:bookmarkStart w:id="9" w:name="_Toc145424674"/>
-      <w:r>
-        <w:t xml:space="preserve">Local database with </w:t>
-      </w:r>
-      <w:r>
-        <w:t>SQL server authentication</w:t>
-      </w:r>
-      <w:bookmarkEnd w:id="9"/>
-    </w:p>
-    <w:p>
-      <w:pPr>
-        <w:spacing w:after="0" w:line="240" w:lineRule="auto"/>
-        <w:rPr>
-          <w:rFonts w:ascii="Courier New" w:hAnsi="Courier New" w:cs="Courier New"/>
-        </w:rPr>
-      </w:pPr>
-      <w:r>
-        <w:rPr>
-          <w:rFonts w:ascii="Courier New" w:hAnsi="Courier New" w:cs="Courier New"/>
-        </w:rPr>
-        <w:t>{</w:t>
-      </w:r>
-    </w:p>
-    <w:p>
-      <w:pPr>
-        <w:spacing w:after="0" w:line="240" w:lineRule="auto"/>
-        <w:rPr>
-          <w:rFonts w:ascii="Courier New" w:hAnsi="Courier New" w:cs="Courier New"/>
-        </w:rPr>
-      </w:pPr>
-      <w:r>
-        <w:rPr>
-          <w:rFonts w:ascii="Courier New" w:hAnsi="Courier New" w:cs="Courier New"/>
-        </w:rPr>
-        <w:t>"Server": "(local)",</w:t>
-      </w:r>
-    </w:p>
-    <w:p>
-      <w:pPr>
-        <w:spacing w:after="0" w:line="240" w:lineRule="auto"/>
-        <w:rPr>
-          <w:rFonts w:ascii="Courier New" w:hAnsi="Courier New" w:cs="Courier New"/>
-        </w:rPr>
-      </w:pPr>
-      <w:r>
-        <w:rPr>
-          <w:rFonts w:ascii="Courier New" w:hAnsi="Courier New" w:cs="Courier New"/>
-        </w:rPr>
-        <w:t>"Database": "TSD",</w:t>
-      </w:r>
-    </w:p>
-    <w:p>
-      <w:pPr>
-        <w:spacing w:after="0" w:line="240" w:lineRule="auto"/>
-        <w:rPr>
-          <w:rFonts w:ascii="Courier New" w:hAnsi="Courier New" w:cs="Courier New"/>
-        </w:rPr>
-      </w:pPr>
-      <w:r>
-        <w:rPr>
-          <w:rFonts w:ascii="Courier New" w:hAnsi="Courier New" w:cs="Courier New"/>
-        </w:rPr>
-        <w:t>"</w:t>
-      </w:r>
-      <w:r>
-        <w:rPr>
-          <w:rFonts w:ascii="Courier New" w:hAnsi="Courier New" w:cs="Courier New"/>
-        </w:rPr>
-        <w:t>User Id</w:t>
-      </w:r>
-      <w:r>
-        <w:rPr>
-          <w:rFonts w:ascii="Courier New" w:hAnsi="Courier New" w:cs="Courier New"/>
-        </w:rPr>
-        <w:t>": "</w:t>
-      </w:r>
-      <w:r>
-        <w:rPr>
-          <w:rFonts w:ascii="Courier New" w:hAnsi="Courier New" w:cs="Courier New"/>
-        </w:rPr>
-        <w:t>&lt;</w:t>
-      </w:r>
-      <w:proofErr w:type="spellStart"/>
-      <w:r>
-        <w:rPr>
-          <w:rFonts w:ascii="Courier New" w:hAnsi="Courier New" w:cs="Courier New"/>
-        </w:rPr>
-        <w:t>your_username</w:t>
-      </w:r>
-      <w:proofErr w:type="spellEnd"/>
-      <w:r>
-        <w:rPr>
-          <w:rFonts w:ascii="Courier New" w:hAnsi="Courier New" w:cs="Courier New"/>
-        </w:rPr>
-        <w:t>&gt;</w:t>
-      </w:r>
-      <w:r>
-        <w:rPr>
-          <w:rFonts w:ascii="Courier New" w:hAnsi="Courier New" w:cs="Courier New"/>
-        </w:rPr>
-        <w:t>",</w:t>
-      </w:r>
-    </w:p>
-    <w:p>
-      <w:pPr>
-        <w:spacing w:after="0" w:line="240" w:lineRule="auto"/>
-        <w:rPr>
-          <w:rFonts w:ascii="Courier New" w:hAnsi="Courier New" w:cs="Courier New"/>
-        </w:rPr>
-      </w:pPr>
-      <w:r>
-        <w:rPr>
-          <w:rFonts w:ascii="Courier New" w:hAnsi="Courier New" w:cs="Courier New"/>
-        </w:rPr>
-        <w:t>"</w:t>
-      </w:r>
-      <w:r>
-        <w:rPr>
-          <w:rFonts w:ascii="Courier New" w:hAnsi="Courier New" w:cs="Courier New"/>
-        </w:rPr>
-        <w:t>Password</w:t>
-      </w:r>
-      <w:r>
-        <w:rPr>
-          <w:rFonts w:ascii="Courier New" w:hAnsi="Courier New" w:cs="Courier New"/>
-        </w:rPr>
-        <w:t>": "</w:t>
-      </w:r>
-      <w:r>
-        <w:rPr>
-          <w:rFonts w:ascii="Courier New" w:hAnsi="Courier New" w:cs="Courier New"/>
-        </w:rPr>
-        <w:t>&lt;</w:t>
-      </w:r>
-      <w:proofErr w:type="spellStart"/>
-      <w:r>
-        <w:rPr>
-          <w:rFonts w:ascii="Courier New" w:hAnsi="Courier New" w:cs="Courier New"/>
-        </w:rPr>
-        <w:t>your_</w:t>
-      </w:r>
-      <w:r>
-        <w:rPr>
-          <w:rFonts w:ascii="Courier New" w:hAnsi="Courier New" w:cs="Courier New"/>
-        </w:rPr>
-        <w:t>password</w:t>
-      </w:r>
-      <w:proofErr w:type="spellEnd"/>
-      <w:r>
-        <w:rPr>
-          <w:rFonts w:ascii="Courier New" w:hAnsi="Courier New" w:cs="Courier New"/>
-        </w:rPr>
-        <w:t>&gt;</w:t>
-      </w:r>
-      <w:r>
-        <w:rPr>
-          <w:rFonts w:ascii="Courier New" w:hAnsi="Courier New" w:cs="Courier New"/>
-        </w:rPr>
-        <w:t>",</w:t>
-      </w:r>
-    </w:p>
-    <w:p>
-      <w:pPr>
-        <w:spacing w:after="0" w:line="240" w:lineRule="auto"/>
-        <w:rPr>
-          <w:rFonts w:ascii="Courier New" w:hAnsi="Courier New" w:cs="Courier New"/>
-        </w:rPr>
-      </w:pPr>
-      <w:r>
-        <w:rPr>
-          <w:rFonts w:ascii="Courier New" w:hAnsi="Courier New" w:cs="Courier New"/>
-        </w:rPr>
-        <w:t>}</w:t>
-      </w:r>
-    </w:p>
-    <w:p/>
-    <w:p>
-      <w:pPr>
-        <w:pStyle w:val="Heading2"/>
-      </w:pPr>
-      <w:bookmarkStart w:id="10" w:name="_Toc145424675"/>
-      <w:r>
-        <w:t>Local database with SSPI (Windows) authentication</w:t>
-      </w:r>
-      <w:bookmarkEnd w:id="10"/>
-    </w:p>
-    <w:p>
-      <w:pPr>
-        <w:spacing w:after="0" w:line="240" w:lineRule="auto"/>
-        <w:rPr>
-          <w:rFonts w:ascii="Courier New" w:hAnsi="Courier New" w:cs="Courier New"/>
-        </w:rPr>
-      </w:pPr>
-      <w:r>
-        <w:rPr>
-          <w:rFonts w:ascii="Courier New" w:hAnsi="Courier New" w:cs="Courier New"/>
-        </w:rPr>
-        <w:t>{</w:t>
-      </w:r>
-    </w:p>
-    <w:p>
-      <w:pPr>
-        <w:spacing w:after="0" w:line="240" w:lineRule="auto"/>
-        <w:rPr>
-          <w:rFonts w:ascii="Courier New" w:hAnsi="Courier New" w:cs="Courier New"/>
-        </w:rPr>
-      </w:pPr>
-      <w:r>
-        <w:rPr>
-          <w:rFonts w:ascii="Courier New" w:hAnsi="Courier New" w:cs="Courier New"/>
-        </w:rPr>
-        <w:t>"Server": "</w:t>
-      </w:r>
-      <w:r>
-        <w:rPr>
-          <w:rFonts w:ascii="Courier New" w:hAnsi="Courier New" w:cs="Courier New"/>
-        </w:rPr>
-        <w:t>11.0.0.151\MSSQLSERVER</w:t>
-      </w:r>
-      <w:r>
-        <w:rPr>
-          <w:rFonts w:ascii="Courier New" w:hAnsi="Courier New" w:cs="Courier New"/>
-        </w:rPr>
-        <w:t>",</w:t>
-      </w:r>
-    </w:p>
-    <w:p>
-      <w:pPr>
-        <w:spacing w:after="0" w:line="240" w:lineRule="auto"/>
-        <w:rPr>
-          <w:rFonts w:ascii="Courier New" w:hAnsi="Courier New" w:cs="Courier New"/>
-        </w:rPr>
-      </w:pPr>
-      <w:r>
-        <w:rPr>
-          <w:rFonts w:ascii="Courier New" w:hAnsi="Courier New" w:cs="Courier New"/>
-        </w:rPr>
-        <w:t>"Database": "TSD",</w:t>
-      </w:r>
-    </w:p>
-    <w:p>
-      <w:pPr>
-        <w:spacing w:after="0" w:line="240" w:lineRule="auto"/>
-        <w:rPr>
-          <w:rFonts w:ascii="Courier New" w:hAnsi="Courier New" w:cs="Courier New"/>
-        </w:rPr>
-      </w:pPr>
-      <w:r>
-        <w:rPr>
-          <w:rFonts w:ascii="Courier New" w:hAnsi="Courier New" w:cs="Courier New"/>
-        </w:rPr>
-        <w:t>"</w:t>
-      </w:r>
-      <w:r>
-        <w:rPr>
-          <w:rFonts w:ascii="Courier New" w:hAnsi="Courier New" w:cs="Courier New"/>
-        </w:rPr>
-        <w:t>User Id</w:t>
-      </w:r>
       <w:r>
         <w:rPr>
           <w:rFonts w:ascii="Courier New" w:hAnsi="Courier New" w:cs="Courier New"/>
@@ -4011,7 +4325,7 @@
 </file>
 
 <file path=customXml/itemProps1.xml><?xml version="1.0" encoding="utf-8"?>
-<ds:datastoreItem xmlns:ds="http://schemas.openxmlformats.org/officeDocument/2006/customXml" ds:itemID="{1711D4AE-DA87-457F-9AE7-EC45A524CDF8}">
+<ds:datastoreItem xmlns:ds="http://schemas.openxmlformats.org/officeDocument/2006/customXml" ds:itemID="{B395A01F-D74C-4D75-9741-DCA33FB37E72}">
   <ds:schemaRefs>
     <ds:schemaRef ds:uri="http://schemas.openxmlformats.org/officeDocument/2006/bibliography"/>
   </ds:schemaRefs>

</xml_diff>

<commit_message>
Added the ability to change the password
</commit_message>
<xml_diff>
--- a/User manual.docx
+++ b/User manual.docx
@@ -45,6 +45,8 @@
           <w:r>
             <w:t>Contents</w:t>
           </w:r>
+          <w:bookmarkStart w:id="0" w:name="_GoBack"/>
+          <w:bookmarkEnd w:id="0"/>
         </w:p>
         <w:p>
           <w:pPr>
@@ -66,7 +68,7 @@
           <w:r>
             <w:fldChar w:fldCharType="separate"/>
           </w:r>
-          <w:hyperlink w:anchor="_Toc145501838" w:history="1">
+          <w:hyperlink w:anchor="_Toc146185205" w:history="1">
             <w:r>
               <w:rPr>
                 <w:rStyle w:val="Hyperlink"/>
@@ -93,7 +95,7 @@
                 <w:noProof/>
                 <w:webHidden/>
               </w:rPr>
-              <w:instrText xml:space="preserve"> PAGEREF _Toc145501838 \h </w:instrText>
+              <w:instrText xml:space="preserve"> PAGEREF _Toc146185205 \h </w:instrText>
             </w:r>
             <w:r>
               <w:rPr>
@@ -135,7 +137,7 @@
               <w:noProof/>
             </w:rPr>
           </w:pPr>
-          <w:hyperlink w:anchor="_Toc145501839" w:history="1">
+          <w:hyperlink w:anchor="_Toc146185206" w:history="1">
             <w:r>
               <w:rPr>
                 <w:rStyle w:val="Hyperlink"/>
@@ -162,7 +164,7 @@
                 <w:noProof/>
                 <w:webHidden/>
               </w:rPr>
-              <w:instrText xml:space="preserve"> PAGEREF _Toc145501839 \h </w:instrText>
+              <w:instrText xml:space="preserve"> PAGEREF _Toc146185206 \h </w:instrText>
             </w:r>
             <w:r>
               <w:rPr>
@@ -204,7 +206,7 @@
               <w:noProof/>
             </w:rPr>
           </w:pPr>
-          <w:hyperlink w:anchor="_Toc145501840" w:history="1">
+          <w:hyperlink w:anchor="_Toc146185207" w:history="1">
             <w:r>
               <w:rPr>
                 <w:rStyle w:val="Hyperlink"/>
@@ -231,7 +233,7 @@
                 <w:noProof/>
                 <w:webHidden/>
               </w:rPr>
-              <w:instrText xml:space="preserve"> PAGEREF _Toc145501840 \h </w:instrText>
+              <w:instrText xml:space="preserve"> PAGEREF _Toc146185207 \h </w:instrText>
             </w:r>
             <w:r>
               <w:rPr>
@@ -273,7 +275,7 @@
               <w:noProof/>
             </w:rPr>
           </w:pPr>
-          <w:hyperlink w:anchor="_Toc145501841" w:history="1">
+          <w:hyperlink w:anchor="_Toc146185208" w:history="1">
             <w:r>
               <w:rPr>
                 <w:rStyle w:val="Hyperlink"/>
@@ -300,7 +302,7 @@
                 <w:noProof/>
                 <w:webHidden/>
               </w:rPr>
-              <w:instrText xml:space="preserve"> PAGEREF _Toc145501841 \h </w:instrText>
+              <w:instrText xml:space="preserve"> PAGEREF _Toc146185208 \h </w:instrText>
             </w:r>
             <w:r>
               <w:rPr>
@@ -342,7 +344,7 @@
               <w:noProof/>
             </w:rPr>
           </w:pPr>
-          <w:hyperlink w:anchor="_Toc145501842" w:history="1">
+          <w:hyperlink w:anchor="_Toc146185209" w:history="1">
             <w:r>
               <w:rPr>
                 <w:rStyle w:val="Hyperlink"/>
@@ -369,7 +371,7 @@
                 <w:noProof/>
                 <w:webHidden/>
               </w:rPr>
-              <w:instrText xml:space="preserve"> PAGEREF _Toc145501842 \h </w:instrText>
+              <w:instrText xml:space="preserve"> PAGEREF _Toc146185209 \h </w:instrText>
             </w:r>
             <w:r>
               <w:rPr>
@@ -411,7 +413,7 @@
               <w:noProof/>
             </w:rPr>
           </w:pPr>
-          <w:hyperlink w:anchor="_Toc145501843" w:history="1">
+          <w:hyperlink w:anchor="_Toc146185210" w:history="1">
             <w:r>
               <w:rPr>
                 <w:rStyle w:val="Hyperlink"/>
@@ -438,7 +440,7 @@
                 <w:noProof/>
                 <w:webHidden/>
               </w:rPr>
-              <w:instrText xml:space="preserve"> PAGEREF _Toc145501843 \h </w:instrText>
+              <w:instrText xml:space="preserve"> PAGEREF _Toc146185210 \h </w:instrText>
             </w:r>
             <w:r>
               <w:rPr>
@@ -480,7 +482,7 @@
               <w:noProof/>
             </w:rPr>
           </w:pPr>
-          <w:hyperlink w:anchor="_Toc145501844" w:history="1">
+          <w:hyperlink w:anchor="_Toc146185211" w:history="1">
             <w:r>
               <w:rPr>
                 <w:rStyle w:val="Hyperlink"/>
@@ -507,7 +509,7 @@
                 <w:noProof/>
                 <w:webHidden/>
               </w:rPr>
-              <w:instrText xml:space="preserve"> PAGEREF _Toc145501844 \h </w:instrText>
+              <w:instrText xml:space="preserve"> PAGEREF _Toc146185211 \h </w:instrText>
             </w:r>
             <w:r>
               <w:rPr>
@@ -549,13 +551,13 @@
               <w:noProof/>
             </w:rPr>
           </w:pPr>
-          <w:hyperlink w:anchor="_Toc145501845" w:history="1">
+          <w:hyperlink w:anchor="_Toc146185212" w:history="1">
             <w:r>
               <w:rPr>
                 <w:rStyle w:val="Hyperlink"/>
                 <w:noProof/>
               </w:rPr>
-              <w:t>Remote database with SSPI (Windows) authentication</w:t>
+              <w:t>Local database with SSPI (Windows) authentication and a different name</w:t>
             </w:r>
             <w:r>
               <w:rPr>
@@ -576,7 +578,7 @@
                 <w:noProof/>
                 <w:webHidden/>
               </w:rPr>
-              <w:instrText xml:space="preserve"> PAGEREF _Toc145501845 \h </w:instrText>
+              <w:instrText xml:space="preserve"> PAGEREF _Toc146185212 \h </w:instrText>
             </w:r>
             <w:r>
               <w:rPr>
@@ -618,13 +620,13 @@
               <w:noProof/>
             </w:rPr>
           </w:pPr>
-          <w:hyperlink w:anchor="_Toc145501846" w:history="1">
+          <w:hyperlink w:anchor="_Toc146185213" w:history="1">
             <w:r>
               <w:rPr>
                 <w:rStyle w:val="Hyperlink"/>
                 <w:noProof/>
               </w:rPr>
-              <w:t>Local database with SQL server authentication</w:t>
+              <w:t>Remote database with SSPI (Windows) authentication</w:t>
             </w:r>
             <w:r>
               <w:rPr>
@@ -645,7 +647,7 @@
                 <w:noProof/>
                 <w:webHidden/>
               </w:rPr>
-              <w:instrText xml:space="preserve"> PAGEREF _Toc145501846 \h </w:instrText>
+              <w:instrText xml:space="preserve"> PAGEREF _Toc146185213 \h </w:instrText>
             </w:r>
             <w:r>
               <w:rPr>
@@ -687,12 +689,81 @@
               <w:noProof/>
             </w:rPr>
           </w:pPr>
-          <w:hyperlink w:anchor="_Toc145501847" w:history="1">
+          <w:hyperlink w:anchor="_Toc146185214" w:history="1">
             <w:r>
               <w:rPr>
                 <w:rStyle w:val="Hyperlink"/>
                 <w:noProof/>
               </w:rPr>
+              <w:t>Local database with SQL server authentication</w:t>
+            </w:r>
+            <w:r>
+              <w:rPr>
+                <w:noProof/>
+                <w:webHidden/>
+              </w:rPr>
+              <w:tab/>
+            </w:r>
+            <w:r>
+              <w:rPr>
+                <w:noProof/>
+                <w:webHidden/>
+              </w:rPr>
+              <w:fldChar w:fldCharType="begin"/>
+            </w:r>
+            <w:r>
+              <w:rPr>
+                <w:noProof/>
+                <w:webHidden/>
+              </w:rPr>
+              <w:instrText xml:space="preserve"> PAGEREF _Toc146185214 \h </w:instrText>
+            </w:r>
+            <w:r>
+              <w:rPr>
+                <w:noProof/>
+                <w:webHidden/>
+              </w:rPr>
+            </w:r>
+            <w:r>
+              <w:rPr>
+                <w:noProof/>
+                <w:webHidden/>
+              </w:rPr>
+              <w:fldChar w:fldCharType="separate"/>
+            </w:r>
+            <w:r>
+              <w:rPr>
+                <w:noProof/>
+                <w:webHidden/>
+              </w:rPr>
+              <w:t>12</w:t>
+            </w:r>
+            <w:r>
+              <w:rPr>
+                <w:noProof/>
+                <w:webHidden/>
+              </w:rPr>
+              <w:fldChar w:fldCharType="end"/>
+            </w:r>
+          </w:hyperlink>
+        </w:p>
+        <w:p>
+          <w:pPr>
+            <w:pStyle w:val="TOC2"/>
+            <w:tabs>
+              <w:tab w:val="right" w:leader="dot" w:pos="9350"/>
+            </w:tabs>
+            <w:rPr>
+              <w:rFonts w:eastAsiaTheme="minorEastAsia"/>
+              <w:noProof/>
+            </w:rPr>
+          </w:pPr>
+          <w:hyperlink w:anchor="_Toc146185215" w:history="1">
+            <w:r>
+              <w:rPr>
+                <w:rStyle w:val="Hyperlink"/>
+                <w:noProof/>
+              </w:rPr>
               <w:t>Local database with SSPI (Windows) authentication</w:t>
             </w:r>
             <w:r>
@@ -714,7 +785,7 @@
                 <w:noProof/>
                 <w:webHidden/>
               </w:rPr>
-              <w:instrText xml:space="preserve"> PAGEREF _Toc145501847 \h </w:instrText>
+              <w:instrText xml:space="preserve"> PAGEREF _Toc146185215 \h </w:instrText>
             </w:r>
             <w:r>
               <w:rPr>
@@ -734,7 +805,7 @@
                 <w:noProof/>
                 <w:webHidden/>
               </w:rPr>
-              <w:t>12</w:t>
+              <w:t>13</w:t>
             </w:r>
             <w:r>
               <w:rPr>
@@ -767,7 +838,7 @@
       <w:pPr>
         <w:pStyle w:val="Heading1"/>
       </w:pPr>
-      <w:bookmarkStart w:id="0" w:name="_Toc145501838"/>
+      <w:bookmarkStart w:id="1" w:name="_Toc146185205"/>
       <w:r>
         <w:lastRenderedPageBreak/>
         <w:t>Qui</w:t>
@@ -781,7 +852,7 @@
       <w:r>
         <w:t>rt</w:t>
       </w:r>
-      <w:bookmarkEnd w:id="0"/>
+      <w:bookmarkEnd w:id="1"/>
     </w:p>
     <w:p>
       <w:pPr>
@@ -1692,22 +1763,22 @@
       <w:pPr>
         <w:pStyle w:val="Heading1"/>
       </w:pPr>
-      <w:bookmarkStart w:id="1" w:name="_Toc145501839"/>
+      <w:bookmarkStart w:id="2" w:name="_Toc146185206"/>
       <w:r>
         <w:lastRenderedPageBreak/>
         <w:t>First time setup</w:t>
       </w:r>
-      <w:bookmarkEnd w:id="1"/>
+      <w:bookmarkEnd w:id="2"/>
     </w:p>
     <w:p>
       <w:pPr>
         <w:pStyle w:val="Heading2"/>
       </w:pPr>
-      <w:bookmarkStart w:id="2" w:name="_Toc145501840"/>
+      <w:bookmarkStart w:id="3" w:name="_Toc146185207"/>
       <w:r>
         <w:t>Default password</w:t>
       </w:r>
-      <w:bookmarkEnd w:id="2"/>
+      <w:bookmarkEnd w:id="3"/>
     </w:p>
     <w:p>
       <w:r>
@@ -1741,7 +1812,7 @@
       <w:pPr>
         <w:pStyle w:val="Heading2"/>
       </w:pPr>
-      <w:bookmarkStart w:id="3" w:name="_Toc145501841"/>
+      <w:bookmarkStart w:id="4" w:name="_Toc146185208"/>
       <w:r>
         <w:t>Local dat</w:t>
       </w:r>
@@ -1751,7 +1822,7 @@
       <w:r>
         <w:t>etup</w:t>
       </w:r>
-      <w:bookmarkEnd w:id="3"/>
+      <w:bookmarkEnd w:id="4"/>
     </w:p>
     <w:p>
       <w:pPr>
@@ -2083,12 +2154,12 @@
       <w:pPr>
         <w:pStyle w:val="Heading2"/>
       </w:pPr>
-      <w:bookmarkStart w:id="4" w:name="_Toc145501842"/>
+      <w:bookmarkStart w:id="5" w:name="_Toc146185209"/>
       <w:r>
         <w:lastRenderedPageBreak/>
         <w:t>Remote database setup</w:t>
       </w:r>
-      <w:bookmarkEnd w:id="4"/>
+      <w:bookmarkEnd w:id="5"/>
     </w:p>
     <w:p>
       <w:pPr>
@@ -2314,12 +2385,12 @@
       <w:pPr>
         <w:pStyle w:val="Heading1"/>
       </w:pPr>
-      <w:bookmarkStart w:id="5" w:name="_Toc145501843"/>
+      <w:bookmarkStart w:id="6" w:name="_Toc146185210"/>
       <w:r>
         <w:lastRenderedPageBreak/>
         <w:t>Configuration file format</w:t>
       </w:r>
-      <w:bookmarkEnd w:id="5"/>
+      <w:bookmarkEnd w:id="6"/>
     </w:p>
     <w:p>
       <w:r>
@@ -2370,11 +2441,11 @@
       <w:pPr>
         <w:pStyle w:val="Heading2"/>
       </w:pPr>
-      <w:bookmarkStart w:id="6" w:name="_Toc145501844"/>
+      <w:bookmarkStart w:id="7" w:name="_Toc146185211"/>
       <w:r>
         <w:t>Local database with SSPI (Windows) authentication</w:t>
       </w:r>
-      <w:bookmarkEnd w:id="6"/>
+      <w:bookmarkEnd w:id="7"/>
     </w:p>
     <w:p>
       <w:pPr>
@@ -2479,13 +2550,11 @@
       <w:pPr>
         <w:pStyle w:val="Heading2"/>
       </w:pPr>
-      <w:bookmarkStart w:id="7" w:name="_Toc145501845"/>
-      <w:r>
-        <w:t>Local database with SSPI (Windows) authentication</w:t>
-      </w:r>
-      <w:r>
-        <w:t xml:space="preserve"> and a different name</w:t>
-      </w:r>
+      <w:bookmarkStart w:id="8" w:name="_Toc146185212"/>
+      <w:r>
+        <w:t>Local database with SSPI (Windows) authentication and a different name</w:t>
+      </w:r>
+      <w:bookmarkEnd w:id="8"/>
     </w:p>
     <w:p>
       <w:pPr>
@@ -2604,10 +2673,11 @@
       <w:pPr>
         <w:pStyle w:val="Heading2"/>
       </w:pPr>
+      <w:bookmarkStart w:id="9" w:name="_Toc146185213"/>
       <w:r>
         <w:t>Remote database with SSPI (Windows) authentication</w:t>
       </w:r>
-      <w:bookmarkEnd w:id="7"/>
+      <w:bookmarkEnd w:id="9"/>
     </w:p>
     <w:p>
       <w:pPr>
@@ -2724,11 +2794,11 @@
       <w:pPr>
         <w:pStyle w:val="Heading2"/>
       </w:pPr>
-      <w:bookmarkStart w:id="8" w:name="_Toc145501846"/>
+      <w:bookmarkStart w:id="10" w:name="_Toc146185214"/>
       <w:r>
         <w:t>Local database with SQL server authentication</w:t>
       </w:r>
-      <w:bookmarkEnd w:id="8"/>
+      <w:bookmarkEnd w:id="10"/>
     </w:p>
     <w:p>
       <w:pPr>
@@ -2907,14 +2977,12 @@
       <w:pPr>
         <w:pStyle w:val="Heading2"/>
       </w:pPr>
-      <w:bookmarkStart w:id="9" w:name="_Toc145501847"/>
-      <w:bookmarkStart w:id="10" w:name="_GoBack"/>
-      <w:bookmarkEnd w:id="10"/>
+      <w:bookmarkStart w:id="11" w:name="_Toc146185215"/>
       <w:r>
         <w:lastRenderedPageBreak/>
         <w:t>Local database with SSPI (Windows) authentication</w:t>
       </w:r>
-      <w:bookmarkEnd w:id="9"/>
+      <w:bookmarkEnd w:id="11"/>
     </w:p>
     <w:p>
       <w:pPr>
@@ -4325,7 +4393,7 @@
 </file>
 
 <file path=customXml/itemProps1.xml><?xml version="1.0" encoding="utf-8"?>
-<ds:datastoreItem xmlns:ds="http://schemas.openxmlformats.org/officeDocument/2006/customXml" ds:itemID="{B395A01F-D74C-4D75-9741-DCA33FB37E72}">
+<ds:datastoreItem xmlns:ds="http://schemas.openxmlformats.org/officeDocument/2006/customXml" ds:itemID="{5859C9DE-AAA2-40C2-97ED-74B6CCF872D3}">
   <ds:schemaRefs>
     <ds:schemaRef ds:uri="http://schemas.openxmlformats.org/officeDocument/2006/bibliography"/>
   </ds:schemaRefs>

</xml_diff>

<commit_message>
Minor bug fixes and code cleanup
</commit_message>
<xml_diff>
--- a/User manual.docx
+++ b/User manual.docx
@@ -45,8 +45,6 @@
           <w:r>
             <w:t>Contents</w:t>
           </w:r>
-          <w:bookmarkStart w:id="0" w:name="_GoBack"/>
-          <w:bookmarkEnd w:id="0"/>
         </w:p>
         <w:p>
           <w:pPr>
@@ -838,7 +836,7 @@
       <w:pPr>
         <w:pStyle w:val="Heading1"/>
       </w:pPr>
-      <w:bookmarkStart w:id="1" w:name="_Toc146185205"/>
+      <w:bookmarkStart w:id="0" w:name="_Toc146185205"/>
       <w:r>
         <w:lastRenderedPageBreak/>
         <w:t>Qui</w:t>
@@ -852,7 +850,7 @@
       <w:r>
         <w:t>rt</w:t>
       </w:r>
-      <w:bookmarkEnd w:id="1"/>
+      <w:bookmarkEnd w:id="0"/>
     </w:p>
     <w:p>
       <w:pPr>
@@ -1763,66 +1761,66 @@
       <w:pPr>
         <w:pStyle w:val="Heading1"/>
       </w:pPr>
-      <w:bookmarkStart w:id="2" w:name="_Toc146185206"/>
+      <w:bookmarkStart w:id="1" w:name="_Toc146185206"/>
       <w:r>
         <w:lastRenderedPageBreak/>
         <w:t>First time setup</w:t>
       </w:r>
+      <w:bookmarkEnd w:id="1"/>
+    </w:p>
+    <w:p>
+      <w:pPr>
+        <w:pStyle w:val="Heading2"/>
+      </w:pPr>
+      <w:bookmarkStart w:id="2" w:name="_Toc146185207"/>
+      <w:r>
+        <w:t>Default password</w:t>
+      </w:r>
       <w:bookmarkEnd w:id="2"/>
     </w:p>
     <w:p>
+      <w:r>
+        <w:t>If your bank was already registered in the database before passwords were required, you can log in with the</w:t>
+      </w:r>
+      <w:r>
+        <w:t xml:space="preserve"> same bank name, and the</w:t>
+      </w:r>
+      <w:r>
+        <w:t xml:space="preserve"> password “</w:t>
+      </w:r>
+      <w:proofErr w:type="spellStart"/>
+      <w:r>
+        <w:rPr>
+          <w:rFonts w:ascii="Courier New" w:hAnsi="Courier New" w:cs="Courier New"/>
+        </w:rPr>
+        <w:t>defpass</w:t>
+      </w:r>
+      <w:proofErr w:type="spellEnd"/>
+      <w:r>
+        <w:rPr>
+          <w:rFonts w:cstheme="minorHAnsi"/>
+        </w:rPr>
+        <w:t>”</w:t>
+      </w:r>
+      <w:r>
+        <w:t>.</w:t>
+      </w:r>
+    </w:p>
+    <w:p>
       <w:pPr>
         <w:pStyle w:val="Heading2"/>
       </w:pPr>
-      <w:bookmarkStart w:id="3" w:name="_Toc146185207"/>
-      <w:r>
-        <w:t>Default password</w:t>
+      <w:bookmarkStart w:id="3" w:name="_Toc146185208"/>
+      <w:r>
+        <w:t>Local dat</w:t>
+      </w:r>
+      <w:r>
+        <w:t>abase s</w:t>
+      </w:r>
+      <w:r>
+        <w:t>etup</w:t>
       </w:r>
       <w:bookmarkEnd w:id="3"/>
-    </w:p>
-    <w:p>
-      <w:r>
-        <w:t>If your bank was already registered in the database before passwords were required, you can log in with the</w:t>
-      </w:r>
-      <w:r>
-        <w:t xml:space="preserve"> same bank name, and the</w:t>
-      </w:r>
-      <w:r>
-        <w:t xml:space="preserve"> password “</w:t>
-      </w:r>
-      <w:proofErr w:type="spellStart"/>
-      <w:r>
-        <w:rPr>
-          <w:rFonts w:ascii="Courier New" w:hAnsi="Courier New" w:cs="Courier New"/>
-        </w:rPr>
-        <w:t>defpass</w:t>
-      </w:r>
-      <w:proofErr w:type="spellEnd"/>
-      <w:r>
-        <w:rPr>
-          <w:rFonts w:cstheme="minorHAnsi"/>
-        </w:rPr>
-        <w:t>”</w:t>
-      </w:r>
-      <w:r>
-        <w:t>.</w:t>
-      </w:r>
-    </w:p>
-    <w:p>
-      <w:pPr>
-        <w:pStyle w:val="Heading2"/>
-      </w:pPr>
-      <w:bookmarkStart w:id="4" w:name="_Toc146185208"/>
-      <w:r>
-        <w:t>Local dat</w:t>
-      </w:r>
-      <w:r>
-        <w:t>abase s</w:t>
-      </w:r>
-      <w:r>
-        <w:t>etup</w:t>
-      </w:r>
-      <w:bookmarkEnd w:id="4"/>
     </w:p>
     <w:p>
       <w:pPr>
@@ -2154,12 +2152,12 @@
       <w:pPr>
         <w:pStyle w:val="Heading2"/>
       </w:pPr>
-      <w:bookmarkStart w:id="5" w:name="_Toc146185209"/>
+      <w:bookmarkStart w:id="4" w:name="_Toc146185209"/>
       <w:r>
         <w:lastRenderedPageBreak/>
         <w:t>Remote database setup</w:t>
       </w:r>
-      <w:bookmarkEnd w:id="5"/>
+      <w:bookmarkEnd w:id="4"/>
     </w:p>
     <w:p>
       <w:pPr>
@@ -2210,12 +2208,20 @@
       <w:r>
         <w:t>"</w:t>
       </w:r>
-      <w:r>
-        <w:rPr>
-          <w:rFonts w:ascii="Courier New" w:hAnsi="Courier New" w:cs="Courier New"/>
-        </w:rPr>
-        <w:t>DB_config.txt</w:t>
-      </w:r>
+      <w:proofErr w:type="spellStart"/>
+      <w:r>
+        <w:rPr>
+          <w:rFonts w:ascii="Courier New" w:hAnsi="Courier New" w:cs="Courier New"/>
+        </w:rPr>
+        <w:t>DB_config.</w:t>
+      </w:r>
+      <w:r>
+        <w:rPr>
+          <w:rFonts w:ascii="Courier New" w:hAnsi="Courier New" w:cs="Courier New"/>
+        </w:rPr>
+        <w:t>json</w:t>
+      </w:r>
+      <w:proofErr w:type="spellEnd"/>
       <w:r>
         <w:t>"</w:t>
       </w:r>
@@ -2367,7 +2373,12 @@
         </w:numPr>
       </w:pPr>
       <w:r>
-        <w:t>Save the text file and close it</w:t>
+        <w:t xml:space="preserve">Save the </w:t>
+      </w:r>
+      <w:bookmarkStart w:id="5" w:name="_GoBack"/>
+      <w:bookmarkEnd w:id="5"/>
+      <w:r>
+        <w:t>file and close it</w:t>
       </w:r>
       <w:r>
         <w:t xml:space="preserve"> before starting the application</w:t>
@@ -4393,7 +4404,7 @@
 </file>
 
 <file path=customXml/itemProps1.xml><?xml version="1.0" encoding="utf-8"?>
-<ds:datastoreItem xmlns:ds="http://schemas.openxmlformats.org/officeDocument/2006/customXml" ds:itemID="{5859C9DE-AAA2-40C2-97ED-74B6CCF872D3}">
+<ds:datastoreItem xmlns:ds="http://schemas.openxmlformats.org/officeDocument/2006/customXml" ds:itemID="{BFF3A5D5-FEC9-4406-93DA-D0345757C8D3}">
   <ds:schemaRefs>
     <ds:schemaRef ds:uri="http://schemas.openxmlformats.org/officeDocument/2006/bibliography"/>
   </ds:schemaRefs>

</xml_diff>

<commit_message>
Updated user manual, minor bug fixes and improvements
</commit_message>
<xml_diff>
--- a/User manual.docx
+++ b/User manual.docx
@@ -7,6 +7,8 @@
         <w:pStyle w:val="Title"/>
         <w:jc w:val="center"/>
       </w:pPr>
+      <w:bookmarkStart w:id="0" w:name="_GoBack"/>
+      <w:bookmarkEnd w:id="0"/>
       <w:r>
         <w:t>Ticketing Screen Designer – User manual</w:t>
       </w:r>
@@ -66,7 +68,7 @@
           <w:r>
             <w:fldChar w:fldCharType="separate"/>
           </w:r>
-          <w:hyperlink w:anchor="_Toc146185205" w:history="1">
+          <w:hyperlink w:anchor="_Toc147054459" w:history="1">
             <w:r>
               <w:rPr>
                 <w:rStyle w:val="Hyperlink"/>
@@ -93,7 +95,7 @@
                 <w:noProof/>
                 <w:webHidden/>
               </w:rPr>
-              <w:instrText xml:space="preserve"> PAGEREF _Toc146185205 \h </w:instrText>
+              <w:instrText xml:space="preserve"> PAGEREF _Toc147054459 \h </w:instrText>
             </w:r>
             <w:r>
               <w:rPr>
@@ -135,7 +137,7 @@
               <w:noProof/>
             </w:rPr>
           </w:pPr>
-          <w:hyperlink w:anchor="_Toc146185206" w:history="1">
+          <w:hyperlink w:anchor="_Toc147054460" w:history="1">
             <w:r>
               <w:rPr>
                 <w:rStyle w:val="Hyperlink"/>
@@ -162,7 +164,7 @@
                 <w:noProof/>
                 <w:webHidden/>
               </w:rPr>
-              <w:instrText xml:space="preserve"> PAGEREF _Toc146185206 \h </w:instrText>
+              <w:instrText xml:space="preserve"> PAGEREF _Toc147054460 \h </w:instrText>
             </w:r>
             <w:r>
               <w:rPr>
@@ -204,7 +206,7 @@
               <w:noProof/>
             </w:rPr>
           </w:pPr>
-          <w:hyperlink w:anchor="_Toc146185207" w:history="1">
+          <w:hyperlink w:anchor="_Toc147054461" w:history="1">
             <w:r>
               <w:rPr>
                 <w:rStyle w:val="Hyperlink"/>
@@ -231,7 +233,7 @@
                 <w:noProof/>
                 <w:webHidden/>
               </w:rPr>
-              <w:instrText xml:space="preserve"> PAGEREF _Toc146185207 \h </w:instrText>
+              <w:instrText xml:space="preserve"> PAGEREF _Toc147054461 \h </w:instrText>
             </w:r>
             <w:r>
               <w:rPr>
@@ -273,7 +275,7 @@
               <w:noProof/>
             </w:rPr>
           </w:pPr>
-          <w:hyperlink w:anchor="_Toc146185208" w:history="1">
+          <w:hyperlink w:anchor="_Toc147054462" w:history="1">
             <w:r>
               <w:rPr>
                 <w:rStyle w:val="Hyperlink"/>
@@ -300,7 +302,7 @@
                 <w:noProof/>
                 <w:webHidden/>
               </w:rPr>
-              <w:instrText xml:space="preserve"> PAGEREF _Toc146185208 \h </w:instrText>
+              <w:instrText xml:space="preserve"> PAGEREF _Toc147054462 \h </w:instrText>
             </w:r>
             <w:r>
               <w:rPr>
@@ -320,7 +322,7 @@
                 <w:noProof/>
                 <w:webHidden/>
               </w:rPr>
-              <w:t>9</w:t>
+              <w:t>10</w:t>
             </w:r>
             <w:r>
               <w:rPr>
@@ -342,7 +344,7 @@
               <w:noProof/>
             </w:rPr>
           </w:pPr>
-          <w:hyperlink w:anchor="_Toc146185209" w:history="1">
+          <w:hyperlink w:anchor="_Toc147054463" w:history="1">
             <w:r>
               <w:rPr>
                 <w:rStyle w:val="Hyperlink"/>
@@ -369,7 +371,7 @@
                 <w:noProof/>
                 <w:webHidden/>
               </w:rPr>
-              <w:instrText xml:space="preserve"> PAGEREF _Toc146185209 \h </w:instrText>
+              <w:instrText xml:space="preserve"> PAGEREF _Toc147054463 \h </w:instrText>
             </w:r>
             <w:r>
               <w:rPr>
@@ -389,7 +391,7 @@
                 <w:noProof/>
                 <w:webHidden/>
               </w:rPr>
-              <w:t>11</w:t>
+              <w:t>12</w:t>
             </w:r>
             <w:r>
               <w:rPr>
@@ -411,7 +413,7 @@
               <w:noProof/>
             </w:rPr>
           </w:pPr>
-          <w:hyperlink w:anchor="_Toc146185210" w:history="1">
+          <w:hyperlink w:anchor="_Toc147054464" w:history="1">
             <w:r>
               <w:rPr>
                 <w:rStyle w:val="Hyperlink"/>
@@ -438,7 +440,7 @@
                 <w:noProof/>
                 <w:webHidden/>
               </w:rPr>
-              <w:instrText xml:space="preserve"> PAGEREF _Toc146185210 \h </w:instrText>
+              <w:instrText xml:space="preserve"> PAGEREF _Toc147054464 \h </w:instrText>
             </w:r>
             <w:r>
               <w:rPr>
@@ -458,7 +460,7 @@
                 <w:noProof/>
                 <w:webHidden/>
               </w:rPr>
-              <w:t>12</w:t>
+              <w:t>13</w:t>
             </w:r>
             <w:r>
               <w:rPr>
@@ -480,7 +482,7 @@
               <w:noProof/>
             </w:rPr>
           </w:pPr>
-          <w:hyperlink w:anchor="_Toc146185211" w:history="1">
+          <w:hyperlink w:anchor="_Toc147054465" w:history="1">
             <w:r>
               <w:rPr>
                 <w:rStyle w:val="Hyperlink"/>
@@ -507,7 +509,7 @@
                 <w:noProof/>
                 <w:webHidden/>
               </w:rPr>
-              <w:instrText xml:space="preserve"> PAGEREF _Toc146185211 \h </w:instrText>
+              <w:instrText xml:space="preserve"> PAGEREF _Toc147054465 \h </w:instrText>
             </w:r>
             <w:r>
               <w:rPr>
@@ -527,7 +529,7 @@
                 <w:noProof/>
                 <w:webHidden/>
               </w:rPr>
-              <w:t>12</w:t>
+              <w:t>13</w:t>
             </w:r>
             <w:r>
               <w:rPr>
@@ -549,7 +551,7 @@
               <w:noProof/>
             </w:rPr>
           </w:pPr>
-          <w:hyperlink w:anchor="_Toc146185212" w:history="1">
+          <w:hyperlink w:anchor="_Toc147054466" w:history="1">
             <w:r>
               <w:rPr>
                 <w:rStyle w:val="Hyperlink"/>
@@ -576,7 +578,7 @@
                 <w:noProof/>
                 <w:webHidden/>
               </w:rPr>
-              <w:instrText xml:space="preserve"> PAGEREF _Toc146185212 \h </w:instrText>
+              <w:instrText xml:space="preserve"> PAGEREF _Toc147054466 \h </w:instrText>
             </w:r>
             <w:r>
               <w:rPr>
@@ -596,7 +598,7 @@
                 <w:noProof/>
                 <w:webHidden/>
               </w:rPr>
-              <w:t>12</w:t>
+              <w:t>13</w:t>
             </w:r>
             <w:r>
               <w:rPr>
@@ -618,7 +620,7 @@
               <w:noProof/>
             </w:rPr>
           </w:pPr>
-          <w:hyperlink w:anchor="_Toc146185213" w:history="1">
+          <w:hyperlink w:anchor="_Toc147054467" w:history="1">
             <w:r>
               <w:rPr>
                 <w:rStyle w:val="Hyperlink"/>
@@ -645,7 +647,7 @@
                 <w:noProof/>
                 <w:webHidden/>
               </w:rPr>
-              <w:instrText xml:space="preserve"> PAGEREF _Toc146185213 \h </w:instrText>
+              <w:instrText xml:space="preserve"> PAGEREF _Toc147054467 \h </w:instrText>
             </w:r>
             <w:r>
               <w:rPr>
@@ -665,7 +667,7 @@
                 <w:noProof/>
                 <w:webHidden/>
               </w:rPr>
-              <w:t>12</w:t>
+              <w:t>13</w:t>
             </w:r>
             <w:r>
               <w:rPr>
@@ -687,7 +689,7 @@
               <w:noProof/>
             </w:rPr>
           </w:pPr>
-          <w:hyperlink w:anchor="_Toc146185214" w:history="1">
+          <w:hyperlink w:anchor="_Toc147054468" w:history="1">
             <w:r>
               <w:rPr>
                 <w:rStyle w:val="Hyperlink"/>
@@ -714,7 +716,7 @@
                 <w:noProof/>
                 <w:webHidden/>
               </w:rPr>
-              <w:instrText xml:space="preserve"> PAGEREF _Toc146185214 \h </w:instrText>
+              <w:instrText xml:space="preserve"> PAGEREF _Toc147054468 \h </w:instrText>
             </w:r>
             <w:r>
               <w:rPr>
@@ -734,7 +736,7 @@
                 <w:noProof/>
                 <w:webHidden/>
               </w:rPr>
-              <w:t>12</w:t>
+              <w:t>13</w:t>
             </w:r>
             <w:r>
               <w:rPr>
@@ -756,7 +758,7 @@
               <w:noProof/>
             </w:rPr>
           </w:pPr>
-          <w:hyperlink w:anchor="_Toc146185215" w:history="1">
+          <w:hyperlink w:anchor="_Toc147054469" w:history="1">
             <w:r>
               <w:rPr>
                 <w:rStyle w:val="Hyperlink"/>
@@ -783,7 +785,7 @@
                 <w:noProof/>
                 <w:webHidden/>
               </w:rPr>
-              <w:instrText xml:space="preserve"> PAGEREF _Toc146185215 \h </w:instrText>
+              <w:instrText xml:space="preserve"> PAGEREF _Toc147054469 \h </w:instrText>
             </w:r>
             <w:r>
               <w:rPr>
@@ -803,7 +805,7 @@
                 <w:noProof/>
                 <w:webHidden/>
               </w:rPr>
-              <w:t>13</w:t>
+              <w:t>14</w:t>
             </w:r>
             <w:r>
               <w:rPr>
@@ -836,7 +838,7 @@
       <w:pPr>
         <w:pStyle w:val="Heading1"/>
       </w:pPr>
-      <w:bookmarkStart w:id="0" w:name="_Toc146185205"/>
+      <w:bookmarkStart w:id="1" w:name="_Toc147054459"/>
       <w:r>
         <w:lastRenderedPageBreak/>
         <w:t>Qui</w:t>
@@ -850,7 +852,7 @@
       <w:r>
         <w:t>rt</w:t>
       </w:r>
-      <w:bookmarkEnd w:id="0"/>
+      <w:bookmarkEnd w:id="1"/>
     </w:p>
     <w:p>
       <w:pPr>
@@ -1761,24 +1763,27 @@
       <w:pPr>
         <w:pStyle w:val="Heading1"/>
       </w:pPr>
-      <w:bookmarkStart w:id="1" w:name="_Toc146185206"/>
+      <w:bookmarkStart w:id="2" w:name="_Toc147054460"/>
       <w:r>
         <w:lastRenderedPageBreak/>
         <w:t>First time setup</w:t>
       </w:r>
-      <w:bookmarkEnd w:id="1"/>
+      <w:bookmarkEnd w:id="2"/>
     </w:p>
     <w:p>
       <w:pPr>
         <w:pStyle w:val="Heading2"/>
       </w:pPr>
-      <w:bookmarkStart w:id="2" w:name="_Toc146185207"/>
+      <w:bookmarkStart w:id="3" w:name="_Toc147054461"/>
       <w:r>
         <w:t>Default password</w:t>
       </w:r>
-      <w:bookmarkEnd w:id="2"/>
-    </w:p>
-    <w:p>
+      <w:bookmarkEnd w:id="3"/>
+    </w:p>
+    <w:p>
+      <w:pPr>
+        <w:jc w:val="both"/>
+      </w:pPr>
       <w:r>
         <w:t>If your bank was already registered in the database before passwords were required, you can log in with the</w:t>
       </w:r>
@@ -1805,13 +1810,163 @@
       <w:r>
         <w:t>.</w:t>
       </w:r>
+      <w:r>
+        <w:t xml:space="preserve"> You can change this password after you log in</w:t>
+      </w:r>
+      <w:r>
+        <w:t xml:space="preserve"> by clicking on the “Account” menu in the menu bar at the top</w:t>
+      </w:r>
+      <w:r>
+        <w:t>.</w:t>
+      </w:r>
+    </w:p>
+    <w:p>
+      <w:pPr>
+        <w:jc w:val="center"/>
+      </w:pPr>
+      <w:r>
+        <w:rPr>
+          <w:noProof/>
+        </w:rPr>
+        <w:drawing>
+          <wp:inline distT="0" distB="0" distL="0" distR="0">
+            <wp:extent cx="4500000" cy="3333842"/>
+            <wp:effectExtent l="0" t="0" r="0" b="0"/>
+            <wp:docPr id="14" name="Picture 14"/>
+            <wp:cNvGraphicFramePr>
+              <a:graphicFrameLocks xmlns:a="http://schemas.openxmlformats.org/drawingml/2006/main" noChangeAspect="1"/>
+            </wp:cNvGraphicFramePr>
+            <a:graphic xmlns:a="http://schemas.openxmlformats.org/drawingml/2006/main">
+              <a:graphicData uri="http://schemas.openxmlformats.org/drawingml/2006/picture">
+                <pic:pic xmlns:pic="http://schemas.openxmlformats.org/drawingml/2006/picture">
+                  <pic:nvPicPr>
+                    <pic:cNvPr id="14" name="Change password.png"/>
+                    <pic:cNvPicPr/>
+                  </pic:nvPicPr>
+                  <pic:blipFill>
+                    <a:blip r:embed="rId19" cstate="print">
+                      <a:extLst>
+                        <a:ext uri="{28A0092B-C50C-407E-A947-70E740481C1C}">
+                          <a14:useLocalDpi xmlns:a14="http://schemas.microsoft.com/office/drawing/2010/main" val="0"/>
+                        </a:ext>
+                      </a:extLst>
+                    </a:blip>
+                    <a:stretch>
+                      <a:fillRect/>
+                    </a:stretch>
+                  </pic:blipFill>
+                  <pic:spPr>
+                    <a:xfrm>
+                      <a:off x="0" y="0"/>
+                      <a:ext cx="4500000" cy="3333842"/>
+                    </a:xfrm>
+                    <a:prstGeom prst="rect">
+                      <a:avLst/>
+                    </a:prstGeom>
+                  </pic:spPr>
+                </pic:pic>
+              </a:graphicData>
+            </a:graphic>
+          </wp:inline>
+        </w:drawing>
+      </w:r>
+    </w:p>
+    <w:p>
+      <w:pPr>
+        <w:jc w:val="both"/>
+        <w:rPr>
+          <w:rFonts w:cstheme="minorHAnsi"/>
+        </w:rPr>
+      </w:pPr>
+      <w:r>
+        <w:t xml:space="preserve">Type in your original password (if you never set it, it would be </w:t>
+      </w:r>
+      <w:r>
+        <w:t>“</w:t>
+      </w:r>
+      <w:proofErr w:type="spellStart"/>
+      <w:r>
+        <w:rPr>
+          <w:rFonts w:ascii="Courier New" w:hAnsi="Courier New" w:cs="Courier New"/>
+        </w:rPr>
+        <w:t>defpass</w:t>
+      </w:r>
+      <w:proofErr w:type="spellEnd"/>
+      <w:r>
+        <w:rPr>
+          <w:rFonts w:cstheme="minorHAnsi"/>
+        </w:rPr>
+        <w:t>”</w:t>
+      </w:r>
+      <w:r>
+        <w:rPr>
+          <w:rFonts w:cstheme="minorHAnsi"/>
+        </w:rPr>
+        <w:t>), then type in your new password into the new password box and the confirm password box.</w:t>
+      </w:r>
+    </w:p>
+    <w:p>
+      <w:pPr>
+        <w:jc w:val="center"/>
+      </w:pPr>
+      <w:r>
+        <w:drawing>
+          <wp:inline distT="0" distB="0" distL="0" distR="0" wp14:anchorId="41E3F4AE" wp14:editId="5240343D">
+            <wp:extent cx="2880000" cy="1946667"/>
+            <wp:effectExtent l="0" t="0" r="0" b="0"/>
+            <wp:docPr id="15" name="Picture 15"/>
+            <wp:cNvGraphicFramePr>
+              <a:graphicFrameLocks xmlns:a="http://schemas.openxmlformats.org/drawingml/2006/main" noChangeAspect="1"/>
+            </wp:cNvGraphicFramePr>
+            <a:graphic xmlns:a="http://schemas.openxmlformats.org/drawingml/2006/main">
+              <a:graphicData uri="http://schemas.openxmlformats.org/drawingml/2006/picture">
+                <pic:pic xmlns:pic="http://schemas.openxmlformats.org/drawingml/2006/picture">
+                  <pic:nvPicPr>
+                    <pic:cNvPr id="1" name=""/>
+                    <pic:cNvPicPr/>
+                  </pic:nvPicPr>
+                  <pic:blipFill>
+                    <a:blip r:embed="rId20"/>
+                    <a:stretch>
+                      <a:fillRect/>
+                    </a:stretch>
+                  </pic:blipFill>
+                  <pic:spPr>
+                    <a:xfrm>
+                      <a:off x="0" y="0"/>
+                      <a:ext cx="2880000" cy="1946667"/>
+                    </a:xfrm>
+                    <a:prstGeom prst="rect">
+                      <a:avLst/>
+                    </a:prstGeom>
+                  </pic:spPr>
+                </pic:pic>
+              </a:graphicData>
+            </a:graphic>
+          </wp:inline>
+        </w:drawing>
+      </w:r>
+    </w:p>
+    <w:p>
+      <w:pPr>
+        <w:rPr>
+          <w:rFonts w:asciiTheme="majorHAnsi" w:eastAsiaTheme="majorEastAsia" w:hAnsiTheme="majorHAnsi" w:cstheme="majorBidi"/>
+          <w:color w:val="2E74B5" w:themeColor="accent1" w:themeShade="BF"/>
+          <w:sz w:val="26"/>
+          <w:szCs w:val="26"/>
+        </w:rPr>
+      </w:pPr>
+      <w:r>
+        <w:br w:type="page"/>
+      </w:r>
     </w:p>
     <w:p>
       <w:pPr>
         <w:pStyle w:val="Heading2"/>
       </w:pPr>
-      <w:bookmarkStart w:id="3" w:name="_Toc146185208"/>
-      <w:r>
+      <w:bookmarkStart w:id="4" w:name="_Toc147054462"/>
+      <w:r>
+        <w:lastRenderedPageBreak/>
         <w:t>Local dat</w:t>
       </w:r>
       <w:r>
@@ -1820,7 +1975,7 @@
       <w:r>
         <w:t>etup</w:t>
       </w:r>
-      <w:bookmarkEnd w:id="3"/>
+      <w:bookmarkEnd w:id="4"/>
     </w:p>
     <w:p>
       <w:pPr>
@@ -1829,6 +1984,7 @@
           <w:ilvl w:val="0"/>
           <w:numId w:val="2"/>
         </w:numPr>
+        <w:jc w:val="both"/>
       </w:pPr>
       <w:r>
         <w:t>Make sure you have Microsoft SQL Server and SQL Server Management Studio (SSMS) installed on your machine.</w:t>
@@ -1841,6 +1997,7 @@
           <w:ilvl w:val="0"/>
           <w:numId w:val="2"/>
         </w:numPr>
+        <w:jc w:val="both"/>
       </w:pPr>
       <w:r>
         <w:t>Open SSMS and connect to your desired database engine.</w:t>
@@ -1856,6 +2013,7 @@
           <w:ilvl w:val="0"/>
           <w:numId w:val="2"/>
         </w:numPr>
+        <w:jc w:val="both"/>
       </w:pPr>
       <w:r>
         <w:t>Open the file named “</w:t>
@@ -1879,6 +2037,7 @@
           <w:ilvl w:val="0"/>
           <w:numId w:val="2"/>
         </w:numPr>
+        <w:jc w:val="both"/>
       </w:pPr>
       <w:r>
         <w:t>In the menu bar, click “Query”, then click “SQLCMD Mode”.</w:t>
@@ -1908,7 +2067,7 @@
                     <pic:cNvPicPr/>
                   </pic:nvPicPr>
                   <pic:blipFill>
-                    <a:blip r:embed="rId19">
+                    <a:blip r:embed="rId21">
                       <a:extLst>
                         <a:ext uri="{28A0092B-C50C-407E-A947-70E740481C1C}">
                           <a14:useLocalDpi xmlns:a14="http://schemas.microsoft.com/office/drawing/2010/main" val="0"/>
@@ -1942,6 +2101,7 @@
           <w:ilvl w:val="0"/>
           <w:numId w:val="2"/>
         </w:numPr>
+        <w:jc w:val="both"/>
       </w:pPr>
       <w:r>
         <w:t xml:space="preserve">Note that the </w:t>
@@ -1979,6 +2139,7 @@
           <w:ilvl w:val="0"/>
           <w:numId w:val="2"/>
         </w:numPr>
+        <w:jc w:val="both"/>
       </w:pPr>
       <w:r>
         <w:t>If you would like to name the database to something other than “TSD”, change the name in the first line of the script.</w:t>
@@ -2020,7 +2181,7 @@
                     <pic:cNvPicPr/>
                   </pic:nvPicPr>
                   <pic:blipFill>
-                    <a:blip r:embed="rId20">
+                    <a:blip r:embed="rId22">
                       <a:extLst>
                         <a:ext uri="{28A0092B-C50C-407E-A947-70E740481C1C}">
                           <a14:useLocalDpi xmlns:a14="http://schemas.microsoft.com/office/drawing/2010/main" val="0"/>
@@ -2059,6 +2220,7 @@
           <w:ilvl w:val="0"/>
           <w:numId w:val="2"/>
         </w:numPr>
+        <w:jc w:val="both"/>
       </w:pPr>
       <w:r>
         <w:lastRenderedPageBreak/>
@@ -2078,6 +2240,7 @@
           <w:ilvl w:val="0"/>
           <w:numId w:val="2"/>
         </w:numPr>
+        <w:jc w:val="both"/>
       </w:pPr>
       <w:r>
         <w:t>Execute the query by clicking “Execute” or pressing “F5” on your keyboard.</w:t>
@@ -2107,7 +2270,7 @@
                     <pic:cNvPicPr/>
                   </pic:nvPicPr>
                   <pic:blipFill>
-                    <a:blip r:embed="rId21">
+                    <a:blip r:embed="rId23">
                       <a:extLst>
                         <a:ext uri="{28A0092B-C50C-407E-A947-70E740481C1C}">
                           <a14:useLocalDpi xmlns:a14="http://schemas.microsoft.com/office/drawing/2010/main" val="0"/>
@@ -2152,12 +2315,12 @@
       <w:pPr>
         <w:pStyle w:val="Heading2"/>
       </w:pPr>
-      <w:bookmarkStart w:id="4" w:name="_Toc146185209"/>
+      <w:bookmarkStart w:id="5" w:name="_Toc147054463"/>
       <w:r>
         <w:lastRenderedPageBreak/>
         <w:t>Remote database setup</w:t>
       </w:r>
-      <w:bookmarkEnd w:id="4"/>
+      <w:bookmarkEnd w:id="5"/>
     </w:p>
     <w:p>
       <w:pPr>
@@ -2253,7 +2416,7 @@
                     <pic:cNvPicPr/>
                   </pic:nvPicPr>
                   <pic:blipFill>
-                    <a:blip r:embed="rId22"/>
+                    <a:blip r:embed="rId24"/>
                     <a:stretch>
                       <a:fillRect/>
                     </a:stretch>
@@ -2343,7 +2506,7 @@
                     <pic:cNvPicPr/>
                   </pic:nvPicPr>
                   <pic:blipFill>
-                    <a:blip r:embed="rId23"/>
+                    <a:blip r:embed="rId25"/>
                     <a:stretch>
                       <a:fillRect/>
                     </a:stretch>
@@ -2373,12 +2536,7 @@
         </w:numPr>
       </w:pPr>
       <w:r>
-        <w:t xml:space="preserve">Save the </w:t>
-      </w:r>
-      <w:bookmarkStart w:id="5" w:name="_GoBack"/>
-      <w:bookmarkEnd w:id="5"/>
-      <w:r>
-        <w:t>file and close it</w:t>
+        <w:t>Save the file and close it</w:t>
       </w:r>
       <w:r>
         <w:t xml:space="preserve"> before starting the application</w:t>
@@ -2396,7 +2554,7 @@
       <w:pPr>
         <w:pStyle w:val="Heading1"/>
       </w:pPr>
-      <w:bookmarkStart w:id="6" w:name="_Toc146185210"/>
+      <w:bookmarkStart w:id="6" w:name="_Toc147054464"/>
       <w:r>
         <w:lastRenderedPageBreak/>
         <w:t>Configuration file format</w:t>
@@ -2452,7 +2610,7 @@
       <w:pPr>
         <w:pStyle w:val="Heading2"/>
       </w:pPr>
-      <w:bookmarkStart w:id="7" w:name="_Toc146185211"/>
+      <w:bookmarkStart w:id="7" w:name="_Toc147054465"/>
       <w:r>
         <w:t>Local database with SSPI (Windows) authentication</w:t>
       </w:r>
@@ -2561,7 +2719,7 @@
       <w:pPr>
         <w:pStyle w:val="Heading2"/>
       </w:pPr>
-      <w:bookmarkStart w:id="8" w:name="_Toc146185212"/>
+      <w:bookmarkStart w:id="8" w:name="_Toc147054466"/>
       <w:r>
         <w:t>Local database with SSPI (Windows) authentication and a different name</w:t>
       </w:r>
@@ -2684,7 +2842,7 @@
       <w:pPr>
         <w:pStyle w:val="Heading2"/>
       </w:pPr>
-      <w:bookmarkStart w:id="9" w:name="_Toc146185213"/>
+      <w:bookmarkStart w:id="9" w:name="_Toc147054467"/>
       <w:r>
         <w:t>Remote database with SSPI (Windows) authentication</w:t>
       </w:r>
@@ -2805,7 +2963,7 @@
       <w:pPr>
         <w:pStyle w:val="Heading2"/>
       </w:pPr>
-      <w:bookmarkStart w:id="10" w:name="_Toc146185214"/>
+      <w:bookmarkStart w:id="10" w:name="_Toc147054468"/>
       <w:r>
         <w:t>Local database with SQL server authentication</w:t>
       </w:r>
@@ -2988,7 +3146,7 @@
       <w:pPr>
         <w:pStyle w:val="Heading2"/>
       </w:pPr>
-      <w:bookmarkStart w:id="11" w:name="_Toc146185215"/>
+      <w:bookmarkStart w:id="11" w:name="_Toc147054469"/>
       <w:r>
         <w:lastRenderedPageBreak/>
         <w:t>Local database with SSPI (Windows) authentication</w:t>
@@ -4404,7 +4562,7 @@
 </file>
 
 <file path=customXml/itemProps1.xml><?xml version="1.0" encoding="utf-8"?>
-<ds:datastoreItem xmlns:ds="http://schemas.openxmlformats.org/officeDocument/2006/customXml" ds:itemID="{BFF3A5D5-FEC9-4406-93DA-D0345757C8D3}">
+<ds:datastoreItem xmlns:ds="http://schemas.openxmlformats.org/officeDocument/2006/customXml" ds:itemID="{F4D29EC8-2188-46F8-A37D-F0E098B5E37C}">
   <ds:schemaRefs>
     <ds:schemaRef ds:uri="http://schemas.openxmlformats.org/officeDocument/2006/bibliography"/>
   </ds:schemaRefs>

</xml_diff>